<commit_message>
Final figure updates from Jens
</commit_message>
<xml_diff>
--- a/Manuscript/Sugarloaf MS Appendix revision.docx
+++ b/Manuscript/Sugarloaf MS Appendix revision.docx
@@ -1,6 +1,6 @@
 
 <file path=word/document.xml><?xml version="1.0" encoding="utf-8"?>
-<w:document xmlns:wpc="http://schemas.microsoft.com/office/word/2010/wordprocessingCanvas" xmlns:cx="http://schemas.microsoft.com/office/drawing/2014/chartex" xmlns:cx1="http://schemas.microsoft.com/office/drawing/2015/9/8/chartex" xmlns:mc="http://schemas.openxmlformats.org/markup-compatibility/2006" xmlns:o="urn:schemas-microsoft-com:office:office" xmlns:r="http://schemas.openxmlformats.org/officeDocument/2006/relationships" xmlns:m="http://schemas.openxmlformats.org/officeDocument/2006/math" xmlns:v="urn:schemas-microsoft-com:vml" xmlns:wp14="http://schemas.microsoft.com/office/word/2010/wordprocessingDrawing" xmlns:wp="http://schemas.openxmlformats.org/drawingml/2006/wordprocessingDrawing" xmlns:w10="urn:schemas-microsoft-com:office:word" xmlns:w="http://schemas.openxmlformats.org/wordprocessingml/2006/main" xmlns:w14="http://schemas.microsoft.com/office/word/2010/wordml" xmlns:w15="http://schemas.microsoft.com/office/word/2012/wordml" xmlns:w16se="http://schemas.microsoft.com/office/word/2015/wordml/symex" xmlns:wpg="http://schemas.microsoft.com/office/word/2010/wordprocessingGroup" xmlns:wpi="http://schemas.microsoft.com/office/word/2010/wordprocessingInk" xmlns:wne="http://schemas.microsoft.com/office/word/2006/wordml" xmlns:wps="http://schemas.microsoft.com/office/word/2010/wordprocessingShape" mc:Ignorable="w14 w15 w16se wp14">
+<w:document xmlns:wpc="http://schemas.microsoft.com/office/word/2010/wordprocessingCanvas" xmlns:cx="http://schemas.microsoft.com/office/drawing/2014/chartex" xmlns:cx1="http://schemas.microsoft.com/office/drawing/2015/9/8/chartex" xmlns:cx2="http://schemas.microsoft.com/office/drawing/2015/10/21/chartex" xmlns:cx3="http://schemas.microsoft.com/office/drawing/2016/5/9/chartex" xmlns:cx4="http://schemas.microsoft.com/office/drawing/2016/5/10/chartex" xmlns:cx5="http://schemas.microsoft.com/office/drawing/2016/5/11/chartex" xmlns:cx6="http://schemas.microsoft.com/office/drawing/2016/5/12/chartex" xmlns:cx7="http://schemas.microsoft.com/office/drawing/2016/5/13/chartex" xmlns:cx8="http://schemas.microsoft.com/office/drawing/2016/5/14/chartex" xmlns:mc="http://schemas.openxmlformats.org/markup-compatibility/2006" xmlns:aink="http://schemas.microsoft.com/office/drawing/2016/ink" xmlns:am3d="http://schemas.microsoft.com/office/drawing/2017/model3d" xmlns:o="urn:schemas-microsoft-com:office:office" xmlns:r="http://schemas.openxmlformats.org/officeDocument/2006/relationships" xmlns:m="http://schemas.openxmlformats.org/officeDocument/2006/math" xmlns:v="urn:schemas-microsoft-com:vml" xmlns:wp14="http://schemas.microsoft.com/office/word/2010/wordprocessingDrawing" xmlns:wp="http://schemas.openxmlformats.org/drawingml/2006/wordprocessingDrawing" xmlns:w10="urn:schemas-microsoft-com:office:word" xmlns:w="http://schemas.openxmlformats.org/wordprocessingml/2006/main" xmlns:w14="http://schemas.microsoft.com/office/word/2010/wordml" xmlns:w15="http://schemas.microsoft.com/office/word/2012/wordml" xmlns:w16cid="http://schemas.microsoft.com/office/word/2016/wordml/cid" xmlns:w16se="http://schemas.microsoft.com/office/word/2015/wordml/symex" xmlns:wpg="http://schemas.microsoft.com/office/word/2010/wordprocessingGroup" xmlns:wpi="http://schemas.microsoft.com/office/word/2010/wordprocessingInk" xmlns:wne="http://schemas.microsoft.com/office/word/2006/wordml" xmlns:wps="http://schemas.microsoft.com/office/word/2010/wordprocessingShape" mc:Ignorable="w14 w15 w16se w16cid wp14">
   <w:body>
     <w:p>
       <w:pPr>
@@ -65,9 +65,37 @@
             <w:i/>
             <w:color w:val="000000" w:themeColor="text1"/>
           </w:rPr>
-          <w:t>All fires from FRAP (2017) perimeter database that burned within SCB. Percent and area burned at high severity is based on the relative differenced normalized burn ratio (RdNBR) using the threshold from Miller and Thode</w:t>
+          <w:t>All fires from FRAP (2017) perimeter database that burned within SCB. Percent and area burned at high severity is based on the relative differenced normalized burn ratio (</w:t>
+        </w:r>
+        <w:proofErr w:type="spellStart"/>
+        <w:r>
+          <w:rPr>
+            <w:rFonts w:ascii="Times New Roman" w:hAnsi="Times New Roman" w:cs="Times New Roman"/>
+            <w:i/>
+            <w:color w:val="000000" w:themeColor="text1"/>
+          </w:rPr>
+          <w:t>RdNBR</w:t>
+        </w:r>
+        <w:proofErr w:type="spellEnd"/>
+        <w:r>
+          <w:rPr>
+            <w:rFonts w:ascii="Times New Roman" w:hAnsi="Times New Roman" w:cs="Times New Roman"/>
+            <w:i/>
+            <w:color w:val="000000" w:themeColor="text1"/>
+          </w:rPr>
+          <w:t xml:space="preserve">) using the threshold from Miller and </w:t>
+        </w:r>
+        <w:proofErr w:type="spellStart"/>
+        <w:r>
+          <w:rPr>
+            <w:rFonts w:ascii="Times New Roman" w:hAnsi="Times New Roman" w:cs="Times New Roman"/>
+            <w:i/>
+            <w:color w:val="000000" w:themeColor="text1"/>
+          </w:rPr>
+          <w:t>Thode</w:t>
         </w:r>
       </w:ins>
+      <w:proofErr w:type="spellEnd"/>
       <w:r>
         <w:rPr>
           <w:rFonts w:ascii="Times New Roman" w:hAnsi="Times New Roman" w:cs="Times New Roman"/>
@@ -124,7 +152,43 @@
             <w:i/>
             <w:color w:val="000000" w:themeColor="text1"/>
           </w:rPr>
-          <w:t>. The satellite imagery used to compute RdNBR is only available from 1984 on. RdNBR assessments were not available for fires smaller than 20 ha.</w:t>
+          <w:t xml:space="preserve">. The satellite imagery used to compute </w:t>
+        </w:r>
+        <w:proofErr w:type="spellStart"/>
+        <w:r>
+          <w:rPr>
+            <w:rFonts w:ascii="Times New Roman" w:hAnsi="Times New Roman" w:cs="Times New Roman"/>
+            <w:i/>
+            <w:color w:val="000000" w:themeColor="text1"/>
+          </w:rPr>
+          <w:t>RdNBR</w:t>
+        </w:r>
+        <w:proofErr w:type="spellEnd"/>
+        <w:r>
+          <w:rPr>
+            <w:rFonts w:ascii="Times New Roman" w:hAnsi="Times New Roman" w:cs="Times New Roman"/>
+            <w:i/>
+            <w:color w:val="000000" w:themeColor="text1"/>
+          </w:rPr>
+          <w:t xml:space="preserve"> is only available from 1984 on. </w:t>
+        </w:r>
+        <w:proofErr w:type="spellStart"/>
+        <w:r>
+          <w:rPr>
+            <w:rFonts w:ascii="Times New Roman" w:hAnsi="Times New Roman" w:cs="Times New Roman"/>
+            <w:i/>
+            <w:color w:val="000000" w:themeColor="text1"/>
+          </w:rPr>
+          <w:t>RdNBR</w:t>
+        </w:r>
+        <w:proofErr w:type="spellEnd"/>
+        <w:r>
+          <w:rPr>
+            <w:rFonts w:ascii="Times New Roman" w:hAnsi="Times New Roman" w:cs="Times New Roman"/>
+            <w:i/>
+            <w:color w:val="000000" w:themeColor="text1"/>
+          </w:rPr>
+          <w:t xml:space="preserve"> assessments were not available for fires smaller than 20 ha.</w:t>
         </w:r>
       </w:ins>
       <w:del w:id="2" w:author="Stevens, Jens T" w:date="2019-11-05T10:08:00Z">
@@ -337,7 +401,23 @@
                 <w:rFonts w:ascii="Times New Roman" w:hAnsi="Times New Roman" w:cs="Times New Roman"/>
                 <w:color w:val="000000" w:themeColor="text1"/>
               </w:rPr>
-              <w:t>Percent high-severity (%)</w:t>
+              <w:t xml:space="preserve">Percent </w:t>
+            </w:r>
+            <w:proofErr w:type="gramStart"/>
+            <w:r>
+              <w:rPr>
+                <w:rFonts w:ascii="Times New Roman" w:hAnsi="Times New Roman" w:cs="Times New Roman"/>
+                <w:color w:val="000000" w:themeColor="text1"/>
+              </w:rPr>
+              <w:t>high-severity</w:t>
+            </w:r>
+            <w:proofErr w:type="gramEnd"/>
+            <w:r>
+              <w:rPr>
+                <w:rFonts w:ascii="Times New Roman" w:hAnsi="Times New Roman" w:cs="Times New Roman"/>
+                <w:color w:val="000000" w:themeColor="text1"/>
+              </w:rPr>
+              <w:t xml:space="preserve"> (%)</w:t>
             </w:r>
           </w:p>
         </w:tc>
@@ -362,7 +442,23 @@
                 <w:rFonts w:ascii="Times New Roman" w:hAnsi="Times New Roman" w:cs="Times New Roman"/>
                 <w:color w:val="000000" w:themeColor="text1"/>
               </w:rPr>
-              <w:t>Area high-severity (ha)</w:t>
+              <w:t xml:space="preserve">Area </w:t>
+            </w:r>
+            <w:proofErr w:type="gramStart"/>
+            <w:r>
+              <w:rPr>
+                <w:rFonts w:ascii="Times New Roman" w:hAnsi="Times New Roman" w:cs="Times New Roman"/>
+                <w:color w:val="000000" w:themeColor="text1"/>
+              </w:rPr>
+              <w:t>high-severity</w:t>
+            </w:r>
+            <w:proofErr w:type="gramEnd"/>
+            <w:r>
+              <w:rPr>
+                <w:rFonts w:ascii="Times New Roman" w:hAnsi="Times New Roman" w:cs="Times New Roman"/>
+                <w:color w:val="000000" w:themeColor="text1"/>
+              </w:rPr>
+              <w:t xml:space="preserve"> (ha)</w:t>
             </w:r>
           </w:p>
         </w:tc>
@@ -3325,6 +3421,7 @@
                 <w:szCs w:val="24"/>
               </w:rPr>
             </w:pPr>
+            <w:proofErr w:type="spellStart"/>
             <w:r>
               <w:rPr>
                 <w:rFonts w:ascii="Times New Roman" w:hAnsi="Times New Roman" w:cs="Times New Roman"/>
@@ -3334,6 +3431,7 @@
               </w:rPr>
               <w:t>Sugarbaby</w:t>
             </w:r>
+            <w:proofErr w:type="spellEnd"/>
           </w:p>
         </w:tc>
         <w:tc>
@@ -5413,8 +5511,18 @@
           <w:i/>
           <w:color w:val="000000" w:themeColor="text1"/>
         </w:rPr>
-        <w:t xml:space="preserve"> from the Merced Watershed (which contains ICB) and South Fork Kings River Watershed (which contains SCB) illustrate drier conditions in the region including SCB. IRMA = irma.nps.gov/AQWebPortal</w:t>
-      </w:r>
+        <w:t xml:space="preserve"> from the Merced Watershed (which contains ICB) and South Fork Kings River Watershed (which contains SCB) illustrate drier conditions in the region including SCB. IRMA = irma.nps.gov/</w:t>
+      </w:r>
+      <w:proofErr w:type="spellStart"/>
+      <w:r>
+        <w:rPr>
+          <w:rFonts w:ascii="Times New Roman" w:hAnsi="Times New Roman" w:cs="Times New Roman"/>
+          <w:i/>
+          <w:color w:val="000000" w:themeColor="text1"/>
+        </w:rPr>
+        <w:t>AQWebPortal</w:t>
+      </w:r>
+      <w:proofErr w:type="spellEnd"/>
     </w:p>
     <w:tbl>
       <w:tblPr>
@@ -5784,8 +5892,16 @@
               <w:rPr>
                 <w:rFonts w:ascii="Times New Roman" w:hAnsi="Times New Roman" w:cs="Times New Roman"/>
               </w:rPr>
-              <w:t>0.55 m/yr</w:t>
-            </w:r>
+              <w:t>0.55 m/</w:t>
+            </w:r>
+            <w:proofErr w:type="spellStart"/>
+            <w:r>
+              <w:rPr>
+                <w:rFonts w:ascii="Times New Roman" w:hAnsi="Times New Roman" w:cs="Times New Roman"/>
+              </w:rPr>
+              <w:t>yr</w:t>
+            </w:r>
+            <w:proofErr w:type="spellEnd"/>
           </w:p>
         </w:tc>
       </w:tr>
@@ -5988,8 +6104,16 @@
               <w:rPr>
                 <w:rFonts w:ascii="Times New Roman" w:hAnsi="Times New Roman" w:cs="Times New Roman"/>
               </w:rPr>
-              <w:t>0.48 m/yr</w:t>
-            </w:r>
+              <w:t>0.48 m/</w:t>
+            </w:r>
+            <w:proofErr w:type="spellStart"/>
+            <w:r>
+              <w:rPr>
+                <w:rFonts w:ascii="Times New Roman" w:hAnsi="Times New Roman" w:cs="Times New Roman"/>
+              </w:rPr>
+              <w:t>yr</w:t>
+            </w:r>
+            <w:proofErr w:type="spellEnd"/>
           </w:p>
         </w:tc>
       </w:tr>
@@ -6025,12 +6149,21 @@
                 <w:color w:val="000000" w:themeColor="text1"/>
               </w:rPr>
             </w:pPr>
-            <w:r>
-              <w:rPr>
-                <w:rFonts w:ascii="Times New Roman" w:hAnsi="Times New Roman" w:cs="Times New Roman"/>
-                <w:color w:val="000000" w:themeColor="text1"/>
-              </w:rPr>
-              <w:t>Illilouette Creek at Ill. Falls Bridge</w:t>
+            <w:proofErr w:type="spellStart"/>
+            <w:r>
+              <w:rPr>
+                <w:rFonts w:ascii="Times New Roman" w:hAnsi="Times New Roman" w:cs="Times New Roman"/>
+                <w:color w:val="000000" w:themeColor="text1"/>
+              </w:rPr>
+              <w:t>Illilouette</w:t>
+            </w:r>
+            <w:proofErr w:type="spellEnd"/>
+            <w:r>
+              <w:rPr>
+                <w:rFonts w:ascii="Times New Roman" w:hAnsi="Times New Roman" w:cs="Times New Roman"/>
+                <w:color w:val="000000" w:themeColor="text1"/>
+              </w:rPr>
+              <w:t xml:space="preserve"> Creek at Ill. Falls Bridge</w:t>
             </w:r>
           </w:p>
         </w:tc>
@@ -6196,8 +6329,16 @@
               <w:rPr>
                 <w:rFonts w:ascii="Times New Roman" w:hAnsi="Times New Roman" w:cs="Times New Roman"/>
               </w:rPr>
-              <w:t>0.8 m/yr</w:t>
-            </w:r>
+              <w:t>0.8 m/</w:t>
+            </w:r>
+            <w:proofErr w:type="spellStart"/>
+            <w:r>
+              <w:rPr>
+                <w:rFonts w:ascii="Times New Roman" w:hAnsi="Times New Roman" w:cs="Times New Roman"/>
+              </w:rPr>
+              <w:t>yr</w:t>
+            </w:r>
+            <w:proofErr w:type="spellEnd"/>
           </w:p>
         </w:tc>
       </w:tr>
@@ -6233,12 +6374,37 @@
                 <w:color w:val="000000" w:themeColor="text1"/>
               </w:rPr>
             </w:pPr>
-            <w:r>
-              <w:rPr>
-                <w:rFonts w:ascii="Times New Roman" w:hAnsi="Times New Roman" w:cs="Times New Roman"/>
-                <w:color w:val="000000" w:themeColor="text1"/>
-              </w:rPr>
-              <w:t>Illilouette Creek at base of Illilouette Falls</w:t>
+            <w:proofErr w:type="spellStart"/>
+            <w:r>
+              <w:rPr>
+                <w:rFonts w:ascii="Times New Roman" w:hAnsi="Times New Roman" w:cs="Times New Roman"/>
+                <w:color w:val="000000" w:themeColor="text1"/>
+              </w:rPr>
+              <w:t>Illilouette</w:t>
+            </w:r>
+            <w:proofErr w:type="spellEnd"/>
+            <w:r>
+              <w:rPr>
+                <w:rFonts w:ascii="Times New Roman" w:hAnsi="Times New Roman" w:cs="Times New Roman"/>
+                <w:color w:val="000000" w:themeColor="text1"/>
+              </w:rPr>
+              <w:t xml:space="preserve"> Creek at base of </w:t>
+            </w:r>
+            <w:proofErr w:type="spellStart"/>
+            <w:r>
+              <w:rPr>
+                <w:rFonts w:ascii="Times New Roman" w:hAnsi="Times New Roman" w:cs="Times New Roman"/>
+                <w:color w:val="000000" w:themeColor="text1"/>
+              </w:rPr>
+              <w:t>Illilouette</w:t>
+            </w:r>
+            <w:proofErr w:type="spellEnd"/>
+            <w:r>
+              <w:rPr>
+                <w:rFonts w:ascii="Times New Roman" w:hAnsi="Times New Roman" w:cs="Times New Roman"/>
+                <w:color w:val="000000" w:themeColor="text1"/>
+              </w:rPr>
+              <w:t xml:space="preserve"> Falls</w:t>
             </w:r>
           </w:p>
         </w:tc>
@@ -6741,8 +6907,17 @@
                 <w:rFonts w:ascii="Times New Roman" w:hAnsi="Times New Roman" w:cs="Times New Roman"/>
                 <w:color w:val="000000" w:themeColor="text1"/>
               </w:rPr>
-              <w:t>0.66 m/yr</w:t>
-            </w:r>
+              <w:t>0.66 m/</w:t>
+            </w:r>
+            <w:proofErr w:type="spellStart"/>
+            <w:r>
+              <w:rPr>
+                <w:rFonts w:ascii="Times New Roman" w:hAnsi="Times New Roman" w:cs="Times New Roman"/>
+                <w:color w:val="000000" w:themeColor="text1"/>
+              </w:rPr>
+              <w:t>yr</w:t>
+            </w:r>
+            <w:proofErr w:type="spellEnd"/>
           </w:p>
         </w:tc>
       </w:tr>
@@ -6782,7 +6957,21 @@
               <w:rPr>
                 <w:rFonts w:ascii="Times New Roman" w:hAnsi="Times New Roman" w:cs="Times New Roman"/>
               </w:rPr>
-              <w:t>Merced River at Pohono Bridge nr Yosemite CA</w:t>
+              <w:t xml:space="preserve">Merced River at </w:t>
+            </w:r>
+            <w:proofErr w:type="spellStart"/>
+            <w:r>
+              <w:rPr>
+                <w:rFonts w:ascii="Times New Roman" w:hAnsi="Times New Roman" w:cs="Times New Roman"/>
+              </w:rPr>
+              <w:t>Pohono</w:t>
+            </w:r>
+            <w:proofErr w:type="spellEnd"/>
+            <w:r>
+              <w:rPr>
+                <w:rFonts w:ascii="Times New Roman" w:hAnsi="Times New Roman" w:cs="Times New Roman"/>
+              </w:rPr>
+              <w:t xml:space="preserve"> Bridge nr Yosemite CA</w:t>
             </w:r>
             <w:r>
               <w:rPr>
@@ -6921,8 +7110,17 @@
                 <w:rFonts w:ascii="Times New Roman" w:hAnsi="Times New Roman" w:cs="Times New Roman"/>
                 <w:color w:val="000000" w:themeColor="text1"/>
               </w:rPr>
-              <w:t>0.65 m/yr</w:t>
-            </w:r>
+              <w:t>0.65 m/</w:t>
+            </w:r>
+            <w:proofErr w:type="spellStart"/>
+            <w:r>
+              <w:rPr>
+                <w:rFonts w:ascii="Times New Roman" w:hAnsi="Times New Roman" w:cs="Times New Roman"/>
+                <w:color w:val="000000" w:themeColor="text1"/>
+              </w:rPr>
+              <w:t>yr</w:t>
+            </w:r>
+            <w:proofErr w:type="spellEnd"/>
           </w:p>
         </w:tc>
       </w:tr>
@@ -7042,7 +7240,23 @@
           <w:rFonts w:ascii="Times New Roman" w:hAnsi="Times New Roman" w:cs="Times New Roman"/>
           <w:color w:val="000000" w:themeColor="text1"/>
         </w:rPr>
-        <w:t>: Sugarloaf Creek Basin and Illilouette Creek Basin weather station sites</w:t>
+        <w:t xml:space="preserve">: Sugarloaf Creek Basin and </w:t>
+      </w:r>
+      <w:proofErr w:type="spellStart"/>
+      <w:r>
+        <w:rPr>
+          <w:rFonts w:ascii="Times New Roman" w:hAnsi="Times New Roman" w:cs="Times New Roman"/>
+          <w:color w:val="000000" w:themeColor="text1"/>
+        </w:rPr>
+        <w:t>Illilouette</w:t>
+      </w:r>
+      <w:proofErr w:type="spellEnd"/>
+      <w:r>
+        <w:rPr>
+          <w:rFonts w:ascii="Times New Roman" w:hAnsi="Times New Roman" w:cs="Times New Roman"/>
+          <w:color w:val="000000" w:themeColor="text1"/>
+        </w:rPr>
+        <w:t xml:space="preserve"> Creek Basin weather station sites</w:t>
       </w:r>
     </w:p>
     <w:p>
@@ -7228,8 +7442,18 @@
           <w:i/>
           <w:color w:val="000000" w:themeColor="text1"/>
         </w:rPr>
-        <w:t>Ceanothus cordulatus</w:t>
-      </w:r>
+        <w:t xml:space="preserve">Ceanothus </w:t>
+      </w:r>
+      <w:proofErr w:type="spellStart"/>
+      <w:r>
+        <w:rPr>
+          <w:rFonts w:ascii="Times New Roman" w:hAnsi="Times New Roman" w:cs="Times New Roman"/>
+          <w:i/>
+          <w:color w:val="000000" w:themeColor="text1"/>
+        </w:rPr>
+        <w:t>cordulatus</w:t>
+      </w:r>
+      <w:proofErr w:type="spellEnd"/>
       <w:r>
         <w:rPr>
           <w:rFonts w:ascii="Times New Roman" w:hAnsi="Times New Roman" w:cs="Times New Roman"/>
@@ -7427,7 +7651,23 @@
           <w:rFonts w:ascii="Times New Roman" w:hAnsi="Times New Roman" w:cs="Times New Roman"/>
           <w:color w:val="000000" w:themeColor="text1"/>
         </w:rPr>
-        <w:t>. The ICB wetland site contained less conifer regeneration than SCB, and was predominantly vegetated with tall grasses. The shrub site in ICB was comprised mostly of whitethorn ceanothus (</w:t>
+        <w:t xml:space="preserve">. The ICB wetland site contained less conifer regeneration than </w:t>
+      </w:r>
+      <w:proofErr w:type="gramStart"/>
+      <w:r>
+        <w:rPr>
+          <w:rFonts w:ascii="Times New Roman" w:hAnsi="Times New Roman" w:cs="Times New Roman"/>
+          <w:color w:val="000000" w:themeColor="text1"/>
+        </w:rPr>
+        <w:t>SCB, and</w:t>
+      </w:r>
+      <w:proofErr w:type="gramEnd"/>
+      <w:r>
+        <w:rPr>
+          <w:rFonts w:ascii="Times New Roman" w:hAnsi="Times New Roman" w:cs="Times New Roman"/>
+          <w:color w:val="000000" w:themeColor="text1"/>
+        </w:rPr>
+        <w:t xml:space="preserve"> was predominantly vegetated with tall grasses. The shrub site in ICB was comprised mostly of whitethorn ceanothus (</w:t>
       </w:r>
       <w:r>
         <w:rPr>
@@ -7435,14 +7675,40 @@
           <w:i/>
           <w:color w:val="000000" w:themeColor="text1"/>
         </w:rPr>
-        <w:t>Ceanothus cordulatus</w:t>
-      </w:r>
-      <w:r>
-        <w:rPr>
-          <w:rFonts w:ascii="Times New Roman" w:hAnsi="Times New Roman" w:cs="Times New Roman"/>
-          <w:color w:val="000000" w:themeColor="text1"/>
-        </w:rPr>
-        <w:t>) when weather stations were installed, but burned at high severity during the 2017 Empire Fire, resulting in bare soil with little live vegetation during the 2018 WY. The SCB shrub site by contrast contained a dense growth of young conifers with a mix of ceanothus and grass. The forest sites in the two basins were similar in terms of tree density, tree species</w:t>
+        <w:t xml:space="preserve">Ceanothus </w:t>
+      </w:r>
+      <w:proofErr w:type="spellStart"/>
+      <w:r>
+        <w:rPr>
+          <w:rFonts w:ascii="Times New Roman" w:hAnsi="Times New Roman" w:cs="Times New Roman"/>
+          <w:i/>
+          <w:color w:val="000000" w:themeColor="text1"/>
+        </w:rPr>
+        <w:t>cordulatus</w:t>
+      </w:r>
+      <w:proofErr w:type="spellEnd"/>
+      <w:r>
+        <w:rPr>
+          <w:rFonts w:ascii="Times New Roman" w:hAnsi="Times New Roman" w:cs="Times New Roman"/>
+          <w:color w:val="000000" w:themeColor="text1"/>
+        </w:rPr>
+        <w:t xml:space="preserve">) when weather stations were </w:t>
+      </w:r>
+      <w:proofErr w:type="gramStart"/>
+      <w:r>
+        <w:rPr>
+          <w:rFonts w:ascii="Times New Roman" w:hAnsi="Times New Roman" w:cs="Times New Roman"/>
+          <w:color w:val="000000" w:themeColor="text1"/>
+        </w:rPr>
+        <w:t>installed, but</w:t>
+      </w:r>
+      <w:proofErr w:type="gramEnd"/>
+      <w:r>
+        <w:rPr>
+          <w:rFonts w:ascii="Times New Roman" w:hAnsi="Times New Roman" w:cs="Times New Roman"/>
+          <w:color w:val="000000" w:themeColor="text1"/>
+        </w:rPr>
+        <w:t xml:space="preserve"> burned at high severity during the 2017 Empire Fire, resulting in bare soil with little live vegetation during the 2018 WY. The SCB shrub site by contrast contained a dense growth of young conifers with a mix of ceanothus and grass. The forest sites in the two basins were similar in terms of tree density, tree species</w:t>
       </w:r>
       <w:del w:id="77" w:author="Stevens, Jens T" w:date="2019-11-04T19:03:00Z">
         <w:r>
@@ -8523,7 +8789,7 @@
                     </pic:cNvPicPr>
                   </pic:nvPicPr>
                   <pic:blipFill>
-                    <a:blip r:embed="rId10">
+                    <a:blip r:embed="rId11">
                       <a:extLst>
                         <a:ext uri="{28A0092B-C50C-407E-A947-70E740481C1C}">
                           <a14:useLocalDpi xmlns:a14="http://schemas.microsoft.com/office/drawing/2010/main" val="0"/>
@@ -8622,7 +8888,7 @@
                     <pic:cNvPicPr/>
                   </pic:nvPicPr>
                   <pic:blipFill>
-                    <a:blip r:embed="rId11">
+                    <a:blip r:embed="rId12">
                       <a:extLst>
                         <a:ext uri="{28A0092B-C50C-407E-A947-70E740481C1C}">
                           <a14:useLocalDpi xmlns:a14="http://schemas.microsoft.com/office/drawing/2010/main" val="0"/>
@@ -8646,7 +8912,7 @@
                     </a:ln>
                     <a:extLst>
                       <a:ext uri="{53640926-AAD7-44d8-BBD7-CCE9431645EC}">
-                        <a14:shadowObscured xmlns="" xmlns:o="urn:schemas-microsoft-com:office:office" xmlns:v="urn:schemas-microsoft-com:vml" xmlns:w10="urn:schemas-microsoft-com:office:word" xmlns:w="http://schemas.openxmlformats.org/wordprocessingml/2006/main" xmlns:a14="http://schemas.microsoft.com/office/drawing/2010/main" xmlns:mv="urn:schemas-microsoft-com:mac:vml" xmlns:mo="http://schemas.microsoft.com/office/mac/office/2008/main" xmlns:w16cid="http://schemas.microsoft.com/office/word/2016/wordml/cid" xmlns:am3d="http://schemas.microsoft.com/office/drawing/2017/model3d" xmlns:aink="http://schemas.microsoft.com/office/drawing/2016/ink" xmlns:cx8="http://schemas.microsoft.com/office/drawing/2016/5/14/chartex" xmlns:cx7="http://schemas.microsoft.com/office/drawing/2016/5/13/chartex" xmlns:cx6="http://schemas.microsoft.com/office/drawing/2016/5/12/chartex" xmlns:cx5="http://schemas.microsoft.com/office/drawing/2016/5/11/chartex" xmlns:cx4="http://schemas.microsoft.com/office/drawing/2016/5/10/chartex" xmlns:cx3="http://schemas.microsoft.com/office/drawing/2016/5/9/chartex" xmlns:cx2="http://schemas.microsoft.com/office/drawing/2015/10/21/chartex"/>
+                        <a14:shadowObscured xmlns:mo="http://schemas.microsoft.com/office/mac/office/2008/main" xmlns:mv="urn:schemas-microsoft-com:mac:vml" xmlns:a14="http://schemas.microsoft.com/office/drawing/2010/main" xmlns:w="http://schemas.openxmlformats.org/wordprocessingml/2006/main" xmlns:w10="urn:schemas-microsoft-com:office:word" xmlns:v="urn:schemas-microsoft-com:vml" xmlns:o="urn:schemas-microsoft-com:office:office" xmlns=""/>
                       </a:ext>
                     </a:extLst>
                   </pic:spPr>
@@ -8696,7 +8962,27 @@
           <w:sz w:val="22"/>
           <w:szCs w:val="22"/>
         </w:rPr>
-        <w:t xml:space="preserve">Figure B2: Images of weather stations in Illilouette Creek Basin. These sites are dominated by wetland vegetation (A; “wetland”), shrubs and conifer recruitment (B; “shrub”), and a mature conifer canopy (C; “forest”). </w:t>
+        <w:t xml:space="preserve">Figure B2: Images of weather stations in </w:t>
+      </w:r>
+      <w:proofErr w:type="spellStart"/>
+      <w:r>
+        <w:rPr>
+          <w:rFonts w:ascii="Times New Roman" w:hAnsi="Times New Roman" w:cs="Times New Roman"/>
+          <w:color w:val="000000" w:themeColor="text1"/>
+          <w:sz w:val="22"/>
+          <w:szCs w:val="22"/>
+        </w:rPr>
+        <w:t>Illilouette</w:t>
+      </w:r>
+      <w:proofErr w:type="spellEnd"/>
+      <w:r>
+        <w:rPr>
+          <w:rFonts w:ascii="Times New Roman" w:hAnsi="Times New Roman" w:cs="Times New Roman"/>
+          <w:color w:val="000000" w:themeColor="text1"/>
+          <w:sz w:val="22"/>
+          <w:szCs w:val="22"/>
+        </w:rPr>
+        <w:t xml:space="preserve"> Creek Basin. These sites are dominated by wetland vegetation (A; “wetland”), shrubs and conifer recruitment (B; “shrub”), and a mature conifer canopy (C; “forest”). </w:t>
       </w:r>
     </w:p>
     <w:p>
@@ -8769,7 +9055,6 @@
             <w:rPr>
               <w:rFonts w:ascii="Times New Roman" w:hAnsi="Times New Roman" w:cs="Times New Roman"/>
             </w:rPr>
-            <w:lastRenderedPageBreak/>
             <w:delText>showing</w:delText>
           </w:r>
         </w:del>
@@ -8787,7 +9072,14 @@
           <w:rPr>
             <w:rFonts w:ascii="Times New Roman" w:hAnsi="Times New Roman" w:cs="Times New Roman"/>
           </w:rPr>
-          <w:t xml:space="preserve"> higher organic matter and silt content compared to both deeper wetland soils and all shrub/forest soils</w:t>
+          <w:t xml:space="preserve"> higher organic matter and silt content compared to both deeper wetland soils </w:t>
+        </w:r>
+        <w:r>
+          <w:rPr>
+            <w:rFonts w:ascii="Times New Roman" w:hAnsi="Times New Roman" w:cs="Times New Roman"/>
+          </w:rPr>
+          <w:lastRenderedPageBreak/>
+          <w:t>and all shrub/forest soils</w:t>
         </w:r>
       </w:ins>
       <w:ins w:id="108" w:author="Jens Stevens" w:date="2019-10-29T12:40:00Z">
@@ -9437,15 +9729,7 @@
             <w:rFonts w:ascii="Times New Roman" w:hAnsi="Times New Roman" w:cs="Times New Roman"/>
             <w:color w:val="000000" w:themeColor="text1"/>
           </w:rPr>
-          <w:delText xml:space="preserve">increases in shallow soil </w:delText>
-        </w:r>
-        <w:r>
-          <w:rPr>
-            <w:rFonts w:ascii="Times New Roman" w:hAnsi="Times New Roman" w:cs="Times New Roman"/>
-            <w:color w:val="000000" w:themeColor="text1"/>
-          </w:rPr>
-          <w:lastRenderedPageBreak/>
-          <w:delText>water.</w:delText>
+          <w:delText>increases in shallow soil water.</w:delText>
         </w:r>
       </w:del>
       <w:r>
@@ -9571,7 +9855,23 @@
           <w:rFonts w:ascii="Times New Roman" w:hAnsi="Times New Roman" w:cs="Times New Roman"/>
           <w:color w:val="000000" w:themeColor="text1"/>
         </w:rPr>
-        <w:t xml:space="preserve"> to the average of a spatially-distributed grid </w:t>
+        <w:t xml:space="preserve"> to the average of a </w:t>
+      </w:r>
+      <w:proofErr w:type="gramStart"/>
+      <w:r>
+        <w:rPr>
+          <w:rFonts w:ascii="Times New Roman" w:hAnsi="Times New Roman" w:cs="Times New Roman"/>
+          <w:color w:val="000000" w:themeColor="text1"/>
+        </w:rPr>
+        <w:t>spatially-distributed</w:t>
+      </w:r>
+      <w:proofErr w:type="gramEnd"/>
+      <w:r>
+        <w:rPr>
+          <w:rFonts w:ascii="Times New Roman" w:hAnsi="Times New Roman" w:cs="Times New Roman"/>
+          <w:color w:val="000000" w:themeColor="text1"/>
+        </w:rPr>
+        <w:t xml:space="preserve"> grid </w:t>
       </w:r>
       <w:r>
         <w:rPr>
@@ -9729,7 +10029,16 @@
           <w:rFonts w:ascii="Times New Roman" w:hAnsi="Times New Roman" w:cs="Times New Roman"/>
           <w:color w:val="000000" w:themeColor="text1"/>
         </w:rPr>
-        <w:t>weather station site</w:t>
+        <w:lastRenderedPageBreak/>
+        <w:t xml:space="preserve">weather station </w:t>
+      </w:r>
+      <w:proofErr w:type="gramStart"/>
+      <w:r>
+        <w:rPr>
+          <w:rFonts w:ascii="Times New Roman" w:hAnsi="Times New Roman" w:cs="Times New Roman"/>
+          <w:color w:val="000000" w:themeColor="text1"/>
+        </w:rPr>
+        <w:t>site</w:t>
       </w:r>
       <w:r>
         <w:rPr>
@@ -9743,7 +10052,15 @@
           <w:rFonts w:ascii="Times New Roman" w:hAnsi="Times New Roman" w:cs="Times New Roman"/>
           <w:color w:val="000000" w:themeColor="text1"/>
         </w:rPr>
-        <w:t xml:space="preserve"> and </w:t>
+        <w:t xml:space="preserve"> and</w:t>
+      </w:r>
+      <w:proofErr w:type="gramEnd"/>
+      <w:r>
+        <w:rPr>
+          <w:rFonts w:ascii="Times New Roman" w:hAnsi="Times New Roman" w:cs="Times New Roman"/>
+          <w:color w:val="000000" w:themeColor="text1"/>
+        </w:rPr>
+        <w:t xml:space="preserve"> </w:t>
       </w:r>
       <w:r>
         <w:rPr>
@@ -10010,15 +10327,31 @@
           <w:rFonts w:ascii="Times New Roman" w:hAnsi="Times New Roman" w:cs="Times New Roman"/>
           <w:color w:val="000000" w:themeColor="text1"/>
         </w:rPr>
-        <w:t xml:space="preserve"> differences between the</w:t>
-      </w:r>
-      <w:r>
-        <w:rPr>
-          <w:rFonts w:ascii="Times New Roman" w:hAnsi="Times New Roman" w:cs="Times New Roman"/>
-          <w:color w:val="000000" w:themeColor="text1"/>
-        </w:rPr>
         <w:t xml:space="preserve"> </w:t>
       </w:r>
+      <w:proofErr w:type="gramStart"/>
+      <w:r>
+        <w:rPr>
+          <w:rFonts w:ascii="Times New Roman" w:hAnsi="Times New Roman" w:cs="Times New Roman"/>
+          <w:color w:val="000000" w:themeColor="text1"/>
+        </w:rPr>
+        <w:t>differences</w:t>
+      </w:r>
+      <w:proofErr w:type="gramEnd"/>
+      <w:r>
+        <w:rPr>
+          <w:rFonts w:ascii="Times New Roman" w:hAnsi="Times New Roman" w:cs="Times New Roman"/>
+          <w:color w:val="000000" w:themeColor="text1"/>
+        </w:rPr>
+        <w:t xml:space="preserve"> between the</w:t>
+      </w:r>
+      <w:r>
+        <w:rPr>
+          <w:rFonts w:ascii="Times New Roman" w:hAnsi="Times New Roman" w:cs="Times New Roman"/>
+          <w:color w:val="000000" w:themeColor="text1"/>
+        </w:rPr>
+        <w:t xml:space="preserve"> </w:t>
+      </w:r>
       <w:r>
         <w:rPr>
           <w:rFonts w:ascii="Times New Roman" w:hAnsi="Times New Roman" w:cs="Times New Roman"/>
@@ -10332,15 +10665,7 @@
           <w:rFonts w:ascii="Times New Roman" w:hAnsi="Times New Roman" w:cs="Times New Roman"/>
           <w:color w:val="000000" w:themeColor="text1"/>
         </w:rPr>
-        <w:t xml:space="preserve"> </w:t>
-      </w:r>
-      <w:r>
-        <w:rPr>
-          <w:rFonts w:ascii="Times New Roman" w:hAnsi="Times New Roman" w:cs="Times New Roman"/>
-          <w:color w:val="000000" w:themeColor="text1"/>
-        </w:rPr>
-        <w:lastRenderedPageBreak/>
-        <w:t>accumulated</w:t>
+        <w:t xml:space="preserve"> accumulated</w:t>
       </w:r>
       <w:r>
         <w:rPr>
@@ -11494,7 +11819,7 @@
         </w:rPr>
         <w:t>(</w:t>
       </w:r>
-      <w:hyperlink r:id="rId12" w:history="1">
+      <w:hyperlink r:id="rId13" w:history="1">
         <w:r>
           <w:rPr>
             <w:rStyle w:val="Hyperlink"/>
@@ -11680,15 +12005,7 @@
           <w:rFonts w:ascii="Times New Roman" w:hAnsi="Times New Roman" w:cs="Times New Roman"/>
           <w:i/>
         </w:rPr>
-        <w:t xml:space="preserve"> 2018. Weather station estimates are averaged between the non-forest stations at each watershed (ICB and SCB) as these stations should not experience interception losses. The ratio of precipitation between </w:t>
-      </w:r>
-      <w:r>
-        <w:rPr>
-          <w:rFonts w:ascii="Times New Roman" w:hAnsi="Times New Roman" w:cs="Times New Roman"/>
-          <w:i/>
-        </w:rPr>
-        <w:lastRenderedPageBreak/>
-        <w:t>sites and between datasets show that for 2016-2018 ICB always received more annual precipitation than SCB (regardless of dataset), and PRISM always estimated higher precipitation than our weather stations.</w:t>
+        <w:t xml:space="preserve"> 2018. Weather station estimates are averaged between the non-forest stations at each watershed (ICB and SCB) as these stations should not experience interception losses. The ratio of precipitation between sites and between datasets show that for 2016-2018 ICB always received more annual precipitation than SCB (regardless of dataset), and PRISM always estimated higher precipitation than our weather stations.</w:t>
       </w:r>
     </w:p>
     <w:p>
@@ -12063,7 +12380,7 @@
                 <w:rFonts w:ascii="Times New Roman" w:hAnsi="Times New Roman" w:cs="Times New Roman"/>
               </w:rPr>
             </w:pPr>
-            <w:del w:id="181" w:author="Stevens, Jens T" w:date="2019-11-05T17:04:00Z">
+            <w:del w:id="180" w:author="Stevens, Jens T" w:date="2019-11-05T17:04:00Z">
               <w:r>
                 <w:rPr>
                   <w:rFonts w:ascii="Times New Roman" w:hAnsi="Times New Roman" w:cs="Times New Roman"/>
@@ -12071,7 +12388,7 @@
                 <w:delText xml:space="preserve">780 </w:delText>
               </w:r>
             </w:del>
-            <w:ins w:id="182" w:author="Stevens, Jens T" w:date="2019-11-05T17:04:00Z">
+            <w:ins w:id="181" w:author="Stevens, Jens T" w:date="2019-11-05T17:04:00Z">
               <w:r>
                 <w:rPr>
                   <w:rFonts w:ascii="Times New Roman" w:hAnsi="Times New Roman" w:cs="Times New Roman"/>
@@ -12104,7 +12421,7 @@
                 <w:rFonts w:ascii="Times New Roman" w:hAnsi="Times New Roman" w:cs="Times New Roman"/>
               </w:rPr>
             </w:pPr>
-            <w:del w:id="183" w:author="Stevens, Jens T" w:date="2019-11-05T17:06:00Z">
+            <w:del w:id="182" w:author="Stevens, Jens T" w:date="2019-11-05T17:06:00Z">
               <w:r>
                 <w:rPr>
                   <w:rFonts w:ascii="Times New Roman" w:hAnsi="Times New Roman" w:cs="Times New Roman"/>
@@ -12112,7 +12429,7 @@
                 <w:delText xml:space="preserve">490 </w:delText>
               </w:r>
             </w:del>
-            <w:ins w:id="184" w:author="Stevens, Jens T" w:date="2019-11-05T17:06:00Z">
+            <w:ins w:id="183" w:author="Stevens, Jens T" w:date="2019-11-05T17:06:00Z">
               <w:r>
                 <w:rPr>
                   <w:rFonts w:ascii="Times New Roman" w:hAnsi="Times New Roman" w:cs="Times New Roman"/>
@@ -12292,7 +12609,7 @@
                 <w:rFonts w:ascii="Times New Roman" w:hAnsi="Times New Roman" w:cs="Times New Roman"/>
               </w:rPr>
             </w:pPr>
-            <w:del w:id="185" w:author="Stevens, Jens T" w:date="2019-11-05T17:06:00Z">
+            <w:del w:id="184" w:author="Stevens, Jens T" w:date="2019-11-05T17:06:00Z">
               <w:r>
                 <w:rPr>
                   <w:rFonts w:ascii="Times New Roman" w:hAnsi="Times New Roman" w:cs="Times New Roman"/>
@@ -12300,7 +12617,7 @@
                 <w:delText>1.14</w:delText>
               </w:r>
             </w:del>
-            <w:ins w:id="186" w:author="Stevens, Jens T" w:date="2019-11-05T17:06:00Z">
+            <w:ins w:id="185" w:author="Stevens, Jens T" w:date="2019-11-05T17:06:00Z">
               <w:r>
                 <w:rPr>
                   <w:rFonts w:ascii="Times New Roman" w:hAnsi="Times New Roman" w:cs="Times New Roman"/>
@@ -12443,7 +12760,7 @@
                 <w:rFonts w:ascii="Times New Roman" w:hAnsi="Times New Roman" w:cs="Times New Roman"/>
               </w:rPr>
             </w:pPr>
-            <w:del w:id="187" w:author="Stevens, Jens T" w:date="2019-11-05T17:05:00Z">
+            <w:del w:id="186" w:author="Stevens, Jens T" w:date="2019-11-05T17:05:00Z">
               <w:r>
                 <w:rPr>
                   <w:rFonts w:ascii="Times New Roman" w:hAnsi="Times New Roman" w:cs="Times New Roman"/>
@@ -12451,7 +12768,7 @@
                 <w:delText>1.78</w:delText>
               </w:r>
             </w:del>
-            <w:ins w:id="188" w:author="Stevens, Jens T" w:date="2019-11-05T17:05:00Z">
+            <w:ins w:id="187" w:author="Stevens, Jens T" w:date="2019-11-05T17:05:00Z">
               <w:r>
                 <w:rPr>
                   <w:rFonts w:ascii="Times New Roman" w:hAnsi="Times New Roman" w:cs="Times New Roman"/>
@@ -12530,7 +12847,7 @@
                 <w:rFonts w:ascii="Times New Roman" w:hAnsi="Times New Roman" w:cs="Times New Roman"/>
               </w:rPr>
             </w:pPr>
-            <w:del w:id="189" w:author="Stevens, Jens T" w:date="2019-11-05T17:05:00Z">
+            <w:del w:id="188" w:author="Stevens, Jens T" w:date="2019-11-05T17:05:00Z">
               <w:r>
                 <w:rPr>
                   <w:rFonts w:ascii="Times New Roman" w:hAnsi="Times New Roman" w:cs="Times New Roman"/>
@@ -12544,7 +12861,7 @@
                 <w:delText>6</w:delText>
               </w:r>
             </w:del>
-            <w:ins w:id="190" w:author="Stevens, Jens T" w:date="2019-11-05T17:05:00Z">
+            <w:ins w:id="189" w:author="Stevens, Jens T" w:date="2019-11-05T17:05:00Z">
               <w:r>
                 <w:rPr>
                   <w:rFonts w:ascii="Times New Roman" w:hAnsi="Times New Roman" w:cs="Times New Roman"/>
@@ -12565,7 +12882,7 @@
                 <w:rFonts w:ascii="Times New Roman" w:hAnsi="Times New Roman" w:cs="Times New Roman"/>
               </w:rPr>
             </w:pPr>
-            <w:del w:id="191" w:author="Stevens, Jens T" w:date="2019-11-05T17:06:00Z">
+            <w:del w:id="190" w:author="Stevens, Jens T" w:date="2019-11-05T17:06:00Z">
               <w:r>
                 <w:rPr>
                   <w:rFonts w:ascii="Times New Roman" w:hAnsi="Times New Roman" w:cs="Times New Roman"/>
@@ -12573,7 +12890,7 @@
                 <w:delText>1.37</w:delText>
               </w:r>
             </w:del>
-            <w:ins w:id="192" w:author="Stevens, Jens T" w:date="2019-11-05T17:06:00Z">
+            <w:ins w:id="191" w:author="Stevens, Jens T" w:date="2019-11-05T17:06:00Z">
               <w:r>
                 <w:rPr>
                   <w:rFonts w:ascii="Times New Roman" w:hAnsi="Times New Roman" w:cs="Times New Roman"/>
@@ -12821,7 +13138,7 @@
         </w:rPr>
         <w:t xml:space="preserve">Figure </w:t>
       </w:r>
-      <w:del w:id="193" w:author="Stevens, Jens T" w:date="2019-11-05T10:16:00Z">
+      <w:del w:id="192" w:author="Stevens, Jens T" w:date="2019-11-05T10:16:00Z">
         <w:r>
           <w:rPr>
             <w:rFonts w:ascii="Times New Roman" w:hAnsi="Times New Roman" w:cs="Times New Roman"/>
@@ -12844,7 +13161,7 @@
           <w:delText xml:space="preserve"> </w:delText>
         </w:r>
       </w:del>
-      <w:ins w:id="194" w:author="Stevens, Jens T" w:date="2019-11-05T10:16:00Z">
+      <w:ins w:id="193" w:author="Stevens, Jens T" w:date="2019-11-05T10:16:00Z">
         <w:r>
           <w:rPr>
             <w:rFonts w:ascii="Times New Roman" w:hAnsi="Times New Roman" w:cs="Times New Roman"/>
@@ -12972,7 +13289,7 @@
                     <pic:cNvPicPr/>
                   </pic:nvPicPr>
                   <pic:blipFill rotWithShape="1">
-                    <a:blip r:embed="rId13"/>
+                    <a:blip r:embed="rId14"/>
                     <a:srcRect t="1785" b="-1"/>
                     <a:stretch/>
                   </pic:blipFill>
@@ -12989,7 +13306,7 @@
                     </a:ln>
                     <a:extLst>
                       <a:ext uri="{53640926-AAD7-44d8-BBD7-CCE9431645EC}">
-                        <a14:shadowObscured xmlns="" xmlns:o="urn:schemas-microsoft-com:office:office" xmlns:v="urn:schemas-microsoft-com:vml" xmlns:w10="urn:schemas-microsoft-com:office:word" xmlns:w="http://schemas.openxmlformats.org/wordprocessingml/2006/main" xmlns:a14="http://schemas.microsoft.com/office/drawing/2010/main" xmlns:mv="urn:schemas-microsoft-com:mac:vml" xmlns:mo="http://schemas.microsoft.com/office/mac/office/2008/main" xmlns:w16cid="http://schemas.microsoft.com/office/word/2016/wordml/cid" xmlns:am3d="http://schemas.microsoft.com/office/drawing/2017/model3d" xmlns:aink="http://schemas.microsoft.com/office/drawing/2016/ink" xmlns:cx8="http://schemas.microsoft.com/office/drawing/2016/5/14/chartex" xmlns:cx7="http://schemas.microsoft.com/office/drawing/2016/5/13/chartex" xmlns:cx6="http://schemas.microsoft.com/office/drawing/2016/5/12/chartex" xmlns:cx5="http://schemas.microsoft.com/office/drawing/2016/5/11/chartex" xmlns:cx4="http://schemas.microsoft.com/office/drawing/2016/5/10/chartex" xmlns:cx3="http://schemas.microsoft.com/office/drawing/2016/5/9/chartex" xmlns:cx2="http://schemas.microsoft.com/office/drawing/2015/10/21/chartex"/>
+                        <a14:shadowObscured xmlns:mo="http://schemas.microsoft.com/office/mac/office/2008/main" xmlns:mv="urn:schemas-microsoft-com:mac:vml" xmlns:a14="http://schemas.microsoft.com/office/drawing/2010/main" xmlns:w="http://schemas.openxmlformats.org/wordprocessingml/2006/main" xmlns:w10="urn:schemas-microsoft-com:office:word" xmlns:v="urn:schemas-microsoft-com:vml" xmlns:o="urn:schemas-microsoft-com:office:office" xmlns=""/>
                       </a:ext>
                     </a:extLst>
                   </pic:spPr>
@@ -13010,7 +13327,7 @@
           <w:szCs w:val="22"/>
         </w:rPr>
       </w:pPr>
-      <w:bookmarkStart w:id="195" w:name="_Ref534405756"/>
+      <w:bookmarkStart w:id="194" w:name="_Ref534405756"/>
       <w:r>
         <w:rPr>
           <w:rFonts w:ascii="Times New Roman" w:hAnsi="Times New Roman" w:cs="Times New Roman"/>
@@ -13020,7 +13337,7 @@
         </w:rPr>
         <w:t xml:space="preserve">Figure </w:t>
       </w:r>
-      <w:bookmarkEnd w:id="195"/>
+      <w:bookmarkEnd w:id="194"/>
       <w:r>
         <w:rPr>
           <w:rFonts w:ascii="Times New Roman" w:hAnsi="Times New Roman" w:cs="Times New Roman"/>
@@ -13048,8 +13365,9 @@
           <w:sz w:val="22"/>
           <w:szCs w:val="22"/>
         </w:rPr>
-        <w:t>: Snow depth (in mm) for Sugarloaf Creek Basin (top) and Illilouette Creek Basin (bottom) as measured from images taken four times each day at wetland, shrub, and forest weather station sites. Additionally, error bars (squares indicating mean, and bars indicating standard deviation) are shown for manually measured snow depths in ICB.</w:t>
-      </w:r>
+        <w:t xml:space="preserve">: Snow depth (in mm) for Sugarloaf Creek Basin (top) and </w:t>
+      </w:r>
+      <w:proofErr w:type="spellStart"/>
       <w:r>
         <w:rPr>
           <w:rFonts w:ascii="Times New Roman" w:hAnsi="Times New Roman" w:cs="Times New Roman"/>
@@ -13057,9 +13375,28 @@
           <w:sz w:val="22"/>
           <w:szCs w:val="22"/>
         </w:rPr>
+        <w:t>Illilouette</w:t>
+      </w:r>
+      <w:proofErr w:type="spellEnd"/>
+      <w:r>
+        <w:rPr>
+          <w:rFonts w:ascii="Times New Roman" w:hAnsi="Times New Roman" w:cs="Times New Roman"/>
+          <w:color w:val="000000" w:themeColor="text1"/>
+          <w:sz w:val="22"/>
+          <w:szCs w:val="22"/>
+        </w:rPr>
+        <w:t xml:space="preserve"> Creek Basin (bottom) as measured from images taken four times each day at wetland, shrub, and forest weather station sites. Additionally, error bars (squares indicating mean, and bars indicating standard deviation) are shown for manually measured snow depths in ICB.</w:t>
+      </w:r>
+      <w:r>
+        <w:rPr>
+          <w:rFonts w:ascii="Times New Roman" w:hAnsi="Times New Roman" w:cs="Times New Roman"/>
+          <w:color w:val="000000" w:themeColor="text1"/>
+          <w:sz w:val="22"/>
+          <w:szCs w:val="22"/>
+        </w:rPr>
         <w:t xml:space="preserve"> In SCB, cameras were covered during peak snowpack for 2017-18 winter, </w:t>
       </w:r>
-      <w:ins w:id="196" w:author="Stevens, Jens T" w:date="2019-11-05T10:21:00Z">
+      <w:ins w:id="195" w:author="Stevens, Jens T" w:date="2019-11-05T10:21:00Z">
         <w:r>
           <w:rPr>
             <w:rFonts w:ascii="Times New Roman" w:hAnsi="Times New Roman" w:cs="Times New Roman"/>
@@ -13070,7 +13407,7 @@
           <w:t>and the shrub camera stopped working bef</w:t>
         </w:r>
       </w:ins>
-      <w:ins w:id="197" w:author="Stevens, Jens T" w:date="2019-11-05T10:22:00Z">
+      <w:ins w:id="196" w:author="Stevens, Jens T" w:date="2019-11-05T10:22:00Z">
         <w:r>
           <w:rPr>
             <w:rFonts w:ascii="Times New Roman" w:hAnsi="Times New Roman" w:cs="Times New Roman"/>
@@ -13090,7 +13427,7 @@
         </w:rPr>
         <w:t>resulting in missing data.</w:t>
       </w:r>
-      <w:del w:id="198" w:author="Stevens, Jens T" w:date="2019-11-05T10:22:00Z">
+      <w:del w:id="197" w:author="Stevens, Jens T" w:date="2019-11-05T10:22:00Z">
         <w:r>
           <w:rPr>
             <w:rFonts w:ascii="Times New Roman" w:hAnsi="Times New Roman" w:cs="Times New Roman"/>
@@ -13191,16 +13528,30 @@
         <w:spacing w:line="480" w:lineRule="auto"/>
         <w:ind w:firstLine="720"/>
         <w:rPr>
-          <w:ins w:id="199" w:author="Jens Stevens" w:date="2019-10-29T15:51:00Z"/>
+          <w:ins w:id="198" w:author="Jens Stevens" w:date="2019-10-29T15:51:00Z"/>
           <w:rFonts w:ascii="Times New Roman" w:hAnsi="Times New Roman" w:cs="Times New Roman"/>
         </w:rPr>
       </w:pPr>
-      <w:ins w:id="200" w:author="Jens Stevens" w:date="2019-10-29T15:51:00Z">
-        <w:r>
-          <w:rPr>
-            <w:rFonts w:ascii="Times New Roman" w:hAnsi="Times New Roman" w:cs="Times New Roman"/>
-          </w:rPr>
-          <w:t xml:space="preserve">To assess vegetation transitions within SCB, we used our classified images from 1973 and 2014 to calculate the number of pixels that underwent each possible transition among those four categories (including pixels that remained the same). Our null expectation of vegetation change was that a transition between two vegetation types was equally likely in each direction, with this transition probability estimated by summing the number of pixels in each direction of change between a given pair of vegetation types, and dividing by two. We then compared the distribution of pixels in each of the resulting sixteen potential vegetation transition classes against an expected distribution (holding the number of unchanged pixels constant) using a chi-squared test. We determined the residual proportion of expected change, compared to the null expectation, as a percentage (increase or decrease) from the null expectation for a given transition class. </w:t>
+      <w:ins w:id="199" w:author="Jens Stevens" w:date="2019-10-29T15:51:00Z">
+        <w:r>
+          <w:rPr>
+            <w:rFonts w:ascii="Times New Roman" w:hAnsi="Times New Roman" w:cs="Times New Roman"/>
+          </w:rPr>
+          <w:t xml:space="preserve">To assess vegetation transitions within SCB, we used our classified images from 1973 and 2014 to calculate the number of pixels that underwent each possible transition among those four categories (including pixels that remained the same). Our null expectation of vegetation change was that a transition between two vegetation types was equally likely in each direction, with this transition probability estimated by summing the number of pixels in each direction of change between a given pair of vegetation </w:t>
+        </w:r>
+        <w:proofErr w:type="gramStart"/>
+        <w:r>
+          <w:rPr>
+            <w:rFonts w:ascii="Times New Roman" w:hAnsi="Times New Roman" w:cs="Times New Roman"/>
+          </w:rPr>
+          <w:t>types, and</w:t>
+        </w:r>
+        <w:proofErr w:type="gramEnd"/>
+        <w:r>
+          <w:rPr>
+            <w:rFonts w:ascii="Times New Roman" w:hAnsi="Times New Roman" w:cs="Times New Roman"/>
+          </w:rPr>
+          <w:t xml:space="preserve"> dividing by two. We then compared the distribution of pixels in each of the resulting sixteen potential vegetation transition classes against an expected distribution (holding the number of unchanged pixels constant) using a chi-squared test. We determined the residual proportion of expected change, compared to the null expectation, as a percentage (increase or decrease) from the null expectation for a given transition class. </w:t>
         </w:r>
       </w:ins>
     </w:p>
@@ -13212,7 +13563,7 @@
           <w:rFonts w:ascii="Times New Roman" w:hAnsi="Times New Roman" w:cs="Times New Roman"/>
         </w:rPr>
       </w:pPr>
-      <w:ins w:id="201" w:author="Jens Stevens" w:date="2019-10-29T15:52:00Z">
+      <w:ins w:id="200" w:author="Jens Stevens" w:date="2019-10-29T15:52:00Z">
         <w:r>
           <w:rPr>
             <w:rFonts w:ascii="Times New Roman" w:hAnsi="Times New Roman" w:cs="Times New Roman"/>
@@ -13220,7 +13571,7 @@
           <w:t xml:space="preserve">To </w:t>
         </w:r>
       </w:ins>
-      <w:del w:id="202" w:author="Jens Stevens" w:date="2019-10-29T15:53:00Z">
+      <w:del w:id="201" w:author="Jens Stevens" w:date="2019-10-29T15:53:00Z">
         <w:r>
           <w:rPr>
             <w:rFonts w:ascii="Times New Roman" w:hAnsi="Times New Roman" w:cs="Times New Roman"/>
@@ -13234,7 +13585,7 @@
         </w:rPr>
         <w:t xml:space="preserve"> calculate </w:t>
       </w:r>
-      <w:ins w:id="203" w:author="Jens Stevens" w:date="2019-10-29T15:53:00Z">
+      <w:ins w:id="202" w:author="Jens Stevens" w:date="2019-10-29T15:53:00Z">
         <w:r>
           <w:rPr>
             <w:rFonts w:ascii="Times New Roman" w:hAnsi="Times New Roman" w:cs="Times New Roman"/>
@@ -13242,7 +13593,7 @@
           <w:t>and compare vegetation patch metrics</w:t>
         </w:r>
       </w:ins>
-      <w:del w:id="204" w:author="Jens Stevens" w:date="2019-10-29T15:53:00Z">
+      <w:del w:id="203" w:author="Jens Stevens" w:date="2019-10-29T15:53:00Z">
         <w:r>
           <w:rPr>
             <w:rFonts w:ascii="Times New Roman" w:hAnsi="Times New Roman" w:cs="Times New Roman"/>
@@ -13256,139 +13607,147 @@
         </w:rPr>
         <w:t xml:space="preserve"> for ICB and SCB</w:t>
       </w:r>
+      <w:ins w:id="204" w:author="Jens Stevens" w:date="2019-10-29T15:53:00Z">
+        <w:r>
+          <w:rPr>
+            <w:rFonts w:ascii="Times New Roman" w:hAnsi="Times New Roman" w:cs="Times New Roman"/>
+          </w:rPr>
+          <w:t>,</w:t>
+        </w:r>
+      </w:ins>
+      <w:r>
+        <w:rPr>
+          <w:rFonts w:ascii="Times New Roman" w:hAnsi="Times New Roman" w:cs="Times New Roman"/>
+        </w:rPr>
+        <w:t xml:space="preserve"> </w:t>
+      </w:r>
       <w:ins w:id="205" w:author="Jens Stevens" w:date="2019-10-29T15:53:00Z">
         <w:r>
           <w:rPr>
             <w:rFonts w:ascii="Times New Roman" w:hAnsi="Times New Roman" w:cs="Times New Roman"/>
           </w:rPr>
-          <w:t>,</w:t>
+          <w:t xml:space="preserve">we used FRAGSTATS </w:t>
         </w:r>
       </w:ins>
-      <w:r>
-        <w:rPr>
-          <w:rFonts w:ascii="Times New Roman" w:hAnsi="Times New Roman" w:cs="Times New Roman"/>
-        </w:rPr>
-        <w:t xml:space="preserve"> </w:t>
-      </w:r>
-      <w:ins w:id="206" w:author="Jens Stevens" w:date="2019-10-29T15:53:00Z">
-        <w:r>
-          <w:rPr>
-            <w:rFonts w:ascii="Times New Roman" w:hAnsi="Times New Roman" w:cs="Times New Roman"/>
-          </w:rPr>
-          <w:t xml:space="preserve">we used FRAGSTATS </w:t>
+      <w:ins w:id="206" w:author="Gabrielle Boisrame" w:date="2019-10-30T11:44:00Z">
+        <w:r>
+          <w:rPr>
+            <w:rFonts w:ascii="Times New Roman" w:hAnsi="Times New Roman" w:cs="Times New Roman"/>
+          </w:rPr>
+          <w:t>software</w:t>
         </w:r>
       </w:ins>
-      <w:ins w:id="207" w:author="Gabrielle Boisrame" w:date="2019-10-30T11:44:00Z">
-        <w:r>
-          <w:rPr>
-            <w:rFonts w:ascii="Times New Roman" w:hAnsi="Times New Roman" w:cs="Times New Roman"/>
-          </w:rPr>
-          <w:t>software</w:t>
+      <w:ins w:id="207" w:author="Jens Stevens" w:date="2019-10-29T15:53:00Z">
+        <w:r>
+          <w:rPr>
+            <w:rFonts w:ascii="Times New Roman" w:hAnsi="Times New Roman" w:cs="Times New Roman"/>
+          </w:rPr>
+          <w:t xml:space="preserve"> </w:t>
         </w:r>
       </w:ins>
-      <w:ins w:id="208" w:author="Jens Stevens" w:date="2019-10-29T15:53:00Z">
+      <w:ins w:id="208" w:author="Gabrielle Boisrame" w:date="2019-10-30T11:45:00Z">
+        <w:r>
+          <w:rPr>
+            <w:rFonts w:ascii="Times New Roman" w:hAnsi="Times New Roman" w:cs="Times New Roman"/>
+          </w:rPr>
+          <w:t>(</w:t>
+        </w:r>
+      </w:ins>
+      <w:ins w:id="209" w:author="Gabrielle Boisrame" w:date="2019-10-30T11:46:00Z">
         <w:r>
           <w:rPr>
             <w:rFonts w:ascii="Times New Roman" w:hAnsi="Times New Roman" w:cs="Times New Roman"/>
           </w:rPr>
           <w:t xml:space="preserve"> </w:t>
         </w:r>
+        <w:r>
+          <w:rPr>
+            <w:rFonts w:ascii="Times New Roman" w:hAnsi="Times New Roman" w:cs="Times New Roman"/>
+          </w:rPr>
+          <w:fldChar w:fldCharType="begin"/>
+        </w:r>
+        <w:r>
+          <w:rPr>
+            <w:rFonts w:ascii="Times New Roman" w:hAnsi="Times New Roman" w:cs="Times New Roman"/>
+          </w:rPr>
+          <w:instrText xml:space="preserve"> HYPERLINK "https://www.umass.edu/landeco/research/fragstats/fragstats.html" </w:instrText>
+        </w:r>
+        <w:r>
+          <w:rPr>
+            <w:rFonts w:ascii="Times New Roman" w:hAnsi="Times New Roman" w:cs="Times New Roman"/>
+          </w:rPr>
+          <w:fldChar w:fldCharType="separate"/>
+        </w:r>
+        <w:r>
+          <w:rPr>
+            <w:rStyle w:val="Hyperlink"/>
+            <w:rFonts w:ascii="Times New Roman" w:hAnsi="Times New Roman" w:cs="Times New Roman"/>
+          </w:rPr>
+          <w:t>https://www.umass.edu/landeco/research/fragstats/fragstats.html</w:t>
+        </w:r>
+        <w:r>
+          <w:rPr>
+            <w:rFonts w:ascii="Times New Roman" w:hAnsi="Times New Roman" w:cs="Times New Roman"/>
+          </w:rPr>
+          <w:fldChar w:fldCharType="end"/>
+        </w:r>
+        <w:r>
+          <w:rPr>
+            <w:rFonts w:ascii="Times New Roman" w:hAnsi="Times New Roman" w:cs="Times New Roman"/>
+          </w:rPr>
+          <w:t xml:space="preserve">) </w:t>
+        </w:r>
       </w:ins>
-      <w:ins w:id="209" w:author="Gabrielle Boisrame" w:date="2019-10-30T11:45:00Z">
-        <w:r>
-          <w:rPr>
-            <w:rFonts w:ascii="Times New Roman" w:hAnsi="Times New Roman" w:cs="Times New Roman"/>
-          </w:rPr>
-          <w:t>(</w:t>
+      <w:ins w:id="210" w:author="Jens Stevens" w:date="2019-10-29T15:53:00Z">
+        <w:r>
+          <w:rPr>
+            <w:rFonts w:ascii="Times New Roman" w:hAnsi="Times New Roman" w:cs="Times New Roman"/>
+          </w:rPr>
+          <w:t>to analyze</w:t>
         </w:r>
       </w:ins>
-      <w:ins w:id="210" w:author="Gabrielle Boisrame" w:date="2019-10-30T11:46:00Z">
-        <w:r>
-          <w:rPr>
-            <w:rFonts w:ascii="Times New Roman" w:hAnsi="Times New Roman" w:cs="Times New Roman"/>
-          </w:rPr>
-          <w:t xml:space="preserve"> </w:t>
-        </w:r>
-        <w:r>
-          <w:rPr>
-            <w:rFonts w:ascii="Times New Roman" w:hAnsi="Times New Roman" w:cs="Times New Roman"/>
-          </w:rPr>
-          <w:fldChar w:fldCharType="begin"/>
-        </w:r>
-        <w:r>
-          <w:rPr>
-            <w:rFonts w:ascii="Times New Roman" w:hAnsi="Times New Roman" w:cs="Times New Roman"/>
-          </w:rPr>
-          <w:instrText xml:space="preserve"> HYPERLINK "https://www.umass.edu/landeco/research/fragstats/fragstats.html" </w:instrText>
-        </w:r>
-        <w:r>
-          <w:rPr>
-            <w:rFonts w:ascii="Times New Roman" w:hAnsi="Times New Roman" w:cs="Times New Roman"/>
-          </w:rPr>
-          <w:fldChar w:fldCharType="separate"/>
-        </w:r>
-        <w:r>
-          <w:rPr>
-            <w:rStyle w:val="Hyperlink"/>
-            <w:rFonts w:ascii="Times New Roman" w:hAnsi="Times New Roman" w:cs="Times New Roman"/>
-          </w:rPr>
-          <w:t>https://www.umass.edu/landeco/research/fragstats/fragstats.html</w:t>
-        </w:r>
-        <w:r>
-          <w:rPr>
-            <w:rFonts w:ascii="Times New Roman" w:hAnsi="Times New Roman" w:cs="Times New Roman"/>
-          </w:rPr>
-          <w:fldChar w:fldCharType="end"/>
-        </w:r>
-        <w:r>
-          <w:rPr>
-            <w:rFonts w:ascii="Times New Roman" w:hAnsi="Times New Roman" w:cs="Times New Roman"/>
-          </w:rPr>
-          <w:t xml:space="preserve">) </w:t>
+      <w:del w:id="211" w:author="Jens Stevens" w:date="2019-10-29T15:53:00Z">
+        <w:r>
+          <w:rPr>
+            <w:rFonts w:ascii="Times New Roman" w:hAnsi="Times New Roman" w:cs="Times New Roman"/>
+          </w:rPr>
+          <w:delText>on</w:delText>
+        </w:r>
+      </w:del>
+      <w:r>
+        <w:rPr>
+          <w:rFonts w:ascii="Times New Roman" w:hAnsi="Times New Roman" w:cs="Times New Roman"/>
+        </w:rPr>
+        <w:t xml:space="preserve"> vegetation maps created from images taken in 1973 and 2014 (SCB) and from images taken in 1969/70, 1987, 1997, 2005, and 2012 for ICB. For both watersheds, the first year of imagery (either 1973 or 1969/70) coincided with the end of a long period of fire </w:t>
+      </w:r>
+      <w:ins w:id="212" w:author="Stevens, Jens T" w:date="2019-11-05T10:22:00Z">
+        <w:r>
+          <w:rPr>
+            <w:rFonts w:ascii="Times New Roman" w:hAnsi="Times New Roman" w:cs="Times New Roman"/>
+          </w:rPr>
+          <w:t xml:space="preserve">exclusion and </w:t>
         </w:r>
       </w:ins>
-      <w:ins w:id="211" w:author="Jens Stevens" w:date="2019-10-29T15:53:00Z">
-        <w:r>
-          <w:rPr>
-            <w:rFonts w:ascii="Times New Roman" w:hAnsi="Times New Roman" w:cs="Times New Roman"/>
-          </w:rPr>
-          <w:t>to analyze</w:t>
-        </w:r>
-      </w:ins>
-      <w:del w:id="212" w:author="Jens Stevens" w:date="2019-10-29T15:53:00Z">
-        <w:r>
-          <w:rPr>
-            <w:rFonts w:ascii="Times New Roman" w:hAnsi="Times New Roman" w:cs="Times New Roman"/>
-          </w:rPr>
-          <w:delText>on</w:delText>
-        </w:r>
-      </w:del>
-      <w:r>
-        <w:rPr>
-          <w:rFonts w:ascii="Times New Roman" w:hAnsi="Times New Roman" w:cs="Times New Roman"/>
-        </w:rPr>
-        <w:t xml:space="preserve"> vegetation maps created from images taken in 1973 and 2014 (SCB) and from images taken in 1969/70, 1987, 1997, 2005, and 2012 for ICB. For both watersheds, the first year of imagery (either 1973 or 1969/70) coincided with the end of a long period of fire </w:t>
-      </w:r>
-      <w:ins w:id="213" w:author="Stevens, Jens T" w:date="2019-11-05T10:22:00Z">
-        <w:r>
-          <w:rPr>
-            <w:rFonts w:ascii="Times New Roman" w:hAnsi="Times New Roman" w:cs="Times New Roman"/>
-          </w:rPr>
-          <w:t xml:space="preserve">exclusion and </w:t>
-        </w:r>
-      </w:ins>
-      <w:r>
-        <w:rPr>
-          <w:rFonts w:ascii="Times New Roman" w:hAnsi="Times New Roman" w:cs="Times New Roman"/>
-        </w:rPr>
-        <w:t xml:space="preserve">suppression, and represents vegetation before the first fire in the managed wildfire era. The vegetation maps divided land cover into four vegetation classes: forest, shrub, sparse meadow, and dense meadow. For SCB, areas south of the southernmost extent of historical fires were removed from the landscape change analysis, since this area consisted mostly of isolated patches of vegetation </w:t>
+      <w:proofErr w:type="gramStart"/>
+      <w:r>
+        <w:rPr>
+          <w:rFonts w:ascii="Times New Roman" w:hAnsi="Times New Roman" w:cs="Times New Roman"/>
+        </w:rPr>
+        <w:t>suppression, and</w:t>
+      </w:r>
+      <w:proofErr w:type="gramEnd"/>
+      <w:r>
+        <w:rPr>
+          <w:rFonts w:ascii="Times New Roman" w:hAnsi="Times New Roman" w:cs="Times New Roman"/>
+        </w:rPr>
+        <w:t xml:space="preserve"> represents vegetation before the first fire in the managed wildfire era. The vegetation maps divided land cover into four vegetation classes: forest, shrub, sparse meadow, and dense meadow. For SCB, areas south of the southernmost extent of historical fires were removed from the landscape change analysis, since this area consisted mostly of isolated patches of vegetation surrounded by rock and caused misleading values (this was not necessary for ICB, </w:t>
       </w:r>
       <w:r>
         <w:rPr>
           <w:rFonts w:ascii="Times New Roman" w:hAnsi="Times New Roman" w:cs="Times New Roman"/>
         </w:rPr>
         <w:lastRenderedPageBreak/>
-        <w:t>surrounded by rock and caused misleading values (this was not necessary for ICB, which contained very little mapped vegetation in the rocky high-elevation areas). Isolated pixels surrounded by different vegetation types were removed from the maps before processing by merging them with the surrounding vegetation type</w:t>
+        <w:t>which contained very little mapped vegetation in the rocky high-elevation areas). Isolated pixels surrounded by different vegetation types were removed from the maps before processing by merging them with the surrounding vegetation type</w:t>
       </w:r>
       <w:r>
         <w:rPr>
@@ -13647,6 +14006,7 @@
         <w:rPr>
           <w:rFonts w:ascii="Times New Roman" w:hAnsi="Times New Roman" w:cs="Times New Roman"/>
         </w:rPr>
+        <w:lastRenderedPageBreak/>
         <w:t xml:space="preserve">Patch properties describe local-scale heterogeneity and the size and shape of individual vegetation patches. For this study, we used metrics which have been shown to be consistent across many different landscapes </w:t>
       </w:r>
       <w:r>
@@ -13846,7 +14206,7 @@
       <w:pPr>
         <w:spacing w:line="480" w:lineRule="auto"/>
         <w:rPr>
-          <w:ins w:id="214" w:author="Jens Stevens" w:date="2019-10-29T15:58:00Z"/>
+          <w:ins w:id="213" w:author="Jens Stevens" w:date="2019-10-29T15:58:00Z"/>
           <w:rFonts w:ascii="Times New Roman" w:hAnsi="Times New Roman" w:cs="Times New Roman"/>
           <w:b/>
         </w:rPr>
@@ -13856,7 +14216,7 @@
       <w:pPr>
         <w:spacing w:line="480" w:lineRule="auto"/>
         <w:rPr>
-          <w:ins w:id="215" w:author="Jens Stevens" w:date="2019-10-29T15:58:00Z"/>
+          <w:ins w:id="214" w:author="Jens Stevens" w:date="2019-10-29T15:58:00Z"/>
           <w:rFonts w:ascii="Times New Roman" w:hAnsi="Times New Roman" w:cs="Times New Roman"/>
           <w:b/>
         </w:rPr>
@@ -13866,7 +14226,7 @@
       <w:pPr>
         <w:spacing w:line="480" w:lineRule="auto"/>
         <w:rPr>
-          <w:ins w:id="216" w:author="Jens Stevens" w:date="2019-10-29T15:58:00Z"/>
+          <w:ins w:id="215" w:author="Jens Stevens" w:date="2019-10-29T15:58:00Z"/>
           <w:rFonts w:ascii="Times New Roman" w:hAnsi="Times New Roman" w:cs="Times New Roman"/>
           <w:b/>
         </w:rPr>
@@ -13876,21 +14236,22 @@
       <w:pPr>
         <w:spacing w:line="480" w:lineRule="auto"/>
         <w:rPr>
-          <w:ins w:id="217" w:author="Jens Stevens" w:date="2019-10-29T15:58:00Z"/>
+          <w:ins w:id="216" w:author="Jens Stevens" w:date="2019-10-29T15:58:00Z"/>
           <w:rFonts w:ascii="Times New Roman" w:hAnsi="Times New Roman" w:cs="Times New Roman"/>
           <w:b/>
         </w:rPr>
       </w:pPr>
-      <w:ins w:id="218" w:author="Jens Stevens" w:date="2019-10-29T15:55:00Z">
+      <w:ins w:id="217" w:author="Jens Stevens" w:date="2019-10-29T15:55:00Z">
         <w:r>
           <w:rPr>
             <w:rFonts w:ascii="Times New Roman" w:hAnsi="Times New Roman" w:cs="Times New Roman"/>
             <w:b/>
           </w:rPr>
+          <w:lastRenderedPageBreak/>
           <w:t>SCB Landscape Change</w:t>
         </w:r>
       </w:ins>
-      <w:ins w:id="219" w:author="Jens Stevens" w:date="2019-10-29T15:56:00Z">
+      <w:ins w:id="218" w:author="Jens Stevens" w:date="2019-10-29T15:56:00Z">
         <w:r>
           <w:rPr>
             <w:rFonts w:ascii="Times New Roman" w:hAnsi="Times New Roman" w:cs="Times New Roman"/>
@@ -13899,7 +14260,7 @@
           <w:t xml:space="preserve"> Results</w:t>
         </w:r>
       </w:ins>
-      <w:ins w:id="220" w:author="Jens Stevens" w:date="2019-10-29T15:58:00Z">
+      <w:ins w:id="219" w:author="Jens Stevens" w:date="2019-10-29T15:58:00Z">
         <w:r>
           <w:rPr>
             <w:rFonts w:ascii="Times New Roman" w:hAnsi="Times New Roman" w:cs="Times New Roman"/>
@@ -13916,7 +14277,7 @@
           <w:rFonts w:ascii="Times New Roman" w:hAnsi="Times New Roman" w:cs="Times New Roman"/>
         </w:rPr>
       </w:pPr>
-      <w:ins w:id="221" w:author="Jens Stevens" w:date="2019-10-29T15:58:00Z">
+      <w:ins w:id="220" w:author="Jens Stevens" w:date="2019-10-29T15:58:00Z">
         <w:r>
           <w:rPr>
             <w:rFonts w:ascii="Times New Roman" w:hAnsi="Times New Roman" w:cs="Times New Roman"/>
@@ -13925,7 +14286,7 @@
           <w:tab/>
         </w:r>
       </w:ins>
-      <w:ins w:id="222" w:author="Jens Stevens" w:date="2019-10-29T15:59:00Z">
+      <w:ins w:id="221" w:author="Jens Stevens" w:date="2019-10-29T15:59:00Z">
         <w:r>
           <w:rPr>
             <w:rFonts w:ascii="Times New Roman" w:hAnsi="Times New Roman" w:cs="Times New Roman"/>
@@ -13933,7 +14294,7 @@
           <w:t>As described in the main text results, transitions from shrub</w:t>
         </w:r>
       </w:ins>
-      <w:ins w:id="223" w:author="Jens Stevens" w:date="2019-10-29T16:01:00Z">
+      <w:ins w:id="222" w:author="Jens Stevens" w:date="2019-10-29T16:01:00Z">
         <w:r>
           <w:rPr>
             <w:rFonts w:ascii="Times New Roman" w:hAnsi="Times New Roman" w:cs="Times New Roman"/>
@@ -13941,7 +14302,7 @@
           <w:t xml:space="preserve"> and mixed-conifer</w:t>
         </w:r>
       </w:ins>
-      <w:ins w:id="224" w:author="Jens Stevens" w:date="2019-10-29T15:59:00Z">
+      <w:ins w:id="223" w:author="Jens Stevens" w:date="2019-10-29T15:59:00Z">
         <w:r>
           <w:rPr>
             <w:rFonts w:ascii="Times New Roman" w:hAnsi="Times New Roman" w:cs="Times New Roman"/>
@@ -13949,7 +14310,7 @@
           <w:t xml:space="preserve"> to sparse </w:t>
         </w:r>
       </w:ins>
-      <w:ins w:id="225" w:author="Jens Stevens" w:date="2019-10-29T16:01:00Z">
+      <w:ins w:id="224" w:author="Jens Stevens" w:date="2019-10-29T16:01:00Z">
         <w:r>
           <w:rPr>
             <w:rFonts w:ascii="Times New Roman" w:hAnsi="Times New Roman" w:cs="Times New Roman"/>
@@ -13957,7 +14318,7 @@
           <w:t>and</w:t>
         </w:r>
       </w:ins>
-      <w:ins w:id="226" w:author="Jens Stevens" w:date="2019-10-29T16:02:00Z">
+      <w:ins w:id="225" w:author="Jens Stevens" w:date="2019-10-29T16:02:00Z">
         <w:r>
           <w:rPr>
             <w:rFonts w:ascii="Times New Roman" w:hAnsi="Times New Roman" w:cs="Times New Roman"/>
@@ -13965,7 +14326,7 @@
           <w:t xml:space="preserve"> to a lesser extent</w:t>
         </w:r>
       </w:ins>
-      <w:ins w:id="227" w:author="Jens Stevens" w:date="2019-10-29T16:01:00Z">
+      <w:ins w:id="226" w:author="Jens Stevens" w:date="2019-10-29T16:01:00Z">
         <w:r>
           <w:rPr>
             <w:rFonts w:ascii="Times New Roman" w:hAnsi="Times New Roman" w:cs="Times New Roman"/>
@@ -13973,7 +14334,7 @@
           <w:t xml:space="preserve"> dense </w:t>
         </w:r>
       </w:ins>
-      <w:ins w:id="228" w:author="Jens Stevens" w:date="2019-10-29T15:59:00Z">
+      <w:ins w:id="227" w:author="Jens Stevens" w:date="2019-10-29T15:59:00Z">
         <w:r>
           <w:rPr>
             <w:rFonts w:ascii="Times New Roman" w:hAnsi="Times New Roman" w:cs="Times New Roman"/>
@@ -13988,7 +14349,8 @@
           <w:t>C1</w:t>
         </w:r>
       </w:ins>
-      <w:ins w:id="229" w:author="Jens Stevens" w:date="2019-10-29T16:01:00Z">
+      <w:proofErr w:type="gramStart"/>
+      <w:ins w:id="228" w:author="Jens Stevens" w:date="2019-10-29T16:01:00Z">
         <w:r>
           <w:rPr>
             <w:rFonts w:ascii="Times New Roman" w:hAnsi="Times New Roman" w:cs="Times New Roman"/>
@@ -13996,7 +14358,8 @@
           <w:t>c,d</w:t>
         </w:r>
       </w:ins>
-      <w:ins w:id="230" w:author="Jens Stevens" w:date="2019-10-29T15:59:00Z">
+      <w:proofErr w:type="gramEnd"/>
+      <w:ins w:id="229" w:author="Jens Stevens" w:date="2019-10-29T15:59:00Z">
         <w:r>
           <w:rPr>
             <w:rFonts w:ascii="Times New Roman" w:hAnsi="Times New Roman" w:cs="Times New Roman"/>
@@ -14004,7 +14367,7 @@
           <w:t>). Dense meadow</w:t>
         </w:r>
       </w:ins>
-      <w:ins w:id="231" w:author="Jens Stevens" w:date="2019-10-29T16:02:00Z">
+      <w:ins w:id="230" w:author="Jens Stevens" w:date="2019-10-29T16:02:00Z">
         <w:r>
           <w:rPr>
             <w:rFonts w:ascii="Times New Roman" w:hAnsi="Times New Roman" w:cs="Times New Roman"/>
@@ -14012,7 +14375,7 @@
           <w:t xml:space="preserve"> </w:t>
         </w:r>
       </w:ins>
-      <w:ins w:id="232" w:author="Jens Stevens" w:date="2019-10-29T15:59:00Z">
+      <w:ins w:id="231" w:author="Jens Stevens" w:date="2019-10-29T15:59:00Z">
         <w:r>
           <w:rPr>
             <w:rFonts w:ascii="Times New Roman" w:hAnsi="Times New Roman" w:cs="Times New Roman"/>
@@ -14020,7 +14383,7 @@
           <w:t>area</w:t>
         </w:r>
       </w:ins>
-      <w:ins w:id="233" w:author="Jens Stevens" w:date="2019-10-29T16:03:00Z">
+      <w:ins w:id="232" w:author="Jens Stevens" w:date="2019-10-29T16:03:00Z">
         <w:r>
           <w:rPr>
             <w:rFonts w:ascii="Times New Roman" w:hAnsi="Times New Roman" w:cs="Times New Roman"/>
@@ -14028,7 +14391,7 @@
           <w:t xml:space="preserve"> is limited in this watershed</w:t>
         </w:r>
       </w:ins>
-      <w:ins w:id="234" w:author="Jens Stevens" w:date="2019-10-29T15:59:00Z">
+      <w:ins w:id="233" w:author="Jens Stevens" w:date="2019-10-29T15:59:00Z">
         <w:r>
           <w:rPr>
             <w:rFonts w:ascii="Times New Roman" w:hAnsi="Times New Roman" w:cs="Times New Roman"/>
@@ -14036,7 +14399,7 @@
           <w:t xml:space="preserve"> </w:t>
         </w:r>
       </w:ins>
-      <w:ins w:id="235" w:author="Jens Stevens" w:date="2019-10-29T16:03:00Z">
+      <w:ins w:id="234" w:author="Jens Stevens" w:date="2019-10-29T16:03:00Z">
         <w:r>
           <w:rPr>
             <w:rFonts w:ascii="Times New Roman" w:hAnsi="Times New Roman" w:cs="Times New Roman"/>
@@ -14044,7 +14407,7 @@
           <w:t>and saw</w:t>
         </w:r>
       </w:ins>
-      <w:ins w:id="236" w:author="Jens Stevens" w:date="2019-10-29T15:59:00Z">
+      <w:ins w:id="235" w:author="Jens Stevens" w:date="2019-10-29T15:59:00Z">
         <w:r>
           <w:rPr>
             <w:rFonts w:ascii="Times New Roman" w:hAnsi="Times New Roman" w:cs="Times New Roman"/>
@@ -14061,6 +14424,7 @@
           <w:rFonts w:ascii="Times New Roman" w:hAnsi="Times New Roman" w:cs="Times New Roman"/>
         </w:rPr>
       </w:pPr>
+      <w:bookmarkStart w:id="236" w:name="_GoBack"/>
       <w:r>
         <w:rPr>
           <w:rFonts w:ascii="Times New Roman" w:hAnsi="Times New Roman" w:cs="Times New Roman"/>
@@ -14068,7 +14432,7 @@
           <w:lang w:eastAsia="en-US"/>
         </w:rPr>
         <w:drawing>
-          <wp:inline distT="0" distB="0" distL="0" distR="0" wp14:anchorId="49807A03" wp14:editId="60D59CC1">
+          <wp:inline distT="0" distB="0" distL="0" distR="0" wp14:anchorId="49807A03" wp14:editId="6691F6BD">
             <wp:extent cx="5943600" cy="4457700"/>
             <wp:effectExtent l="0" t="0" r="0" b="0"/>
             <wp:docPr id="3" name="Picture 3"/>
@@ -14083,7 +14447,7 @@
                     <pic:cNvPicPr/>
                   </pic:nvPicPr>
                   <pic:blipFill>
-                    <a:blip r:embed="rId14"/>
+                    <a:blip r:embed="rId15"/>
                     <a:stretch>
                       <a:fillRect/>
                     </a:stretch>
@@ -14103,6 +14467,7 @@
           </wp:inline>
         </w:drawing>
       </w:r>
+      <w:bookmarkEnd w:id="236"/>
     </w:p>
     <w:p>
       <w:pPr>
@@ -14208,6 +14573,7 @@
           <w:rFonts w:ascii="Times New Roman" w:hAnsi="Times New Roman" w:cs="Times New Roman"/>
           <w:b/>
         </w:rPr>
+        <w:lastRenderedPageBreak/>
         <w:t>Vegetation Patch Metrics Results</w:t>
       </w:r>
       <w:r>
@@ -14232,7 +14598,23 @@
           <w:rFonts w:ascii="Times New Roman" w:hAnsi="Times New Roman" w:cs="Times New Roman"/>
           <w:color w:val="000000" w:themeColor="text1"/>
         </w:rPr>
-        <w:t xml:space="preserve">Sugarloaf Creek Basin (SCB) showed a much smaller degree of landscape change than Illilouette Creek Basin (ICB). Diversity indices increased over time for both watersheds, but the change was negligible for SCB, </w:t>
+        <w:t xml:space="preserve">Sugarloaf Creek Basin (SCB) showed a much smaller degree of landscape change than </w:t>
+      </w:r>
+      <w:proofErr w:type="spellStart"/>
+      <w:r>
+        <w:rPr>
+          <w:rFonts w:ascii="Times New Roman" w:hAnsi="Times New Roman" w:cs="Times New Roman"/>
+          <w:color w:val="000000" w:themeColor="text1"/>
+        </w:rPr>
+        <w:t>Illilouette</w:t>
+      </w:r>
+      <w:proofErr w:type="spellEnd"/>
+      <w:r>
+        <w:rPr>
+          <w:rFonts w:ascii="Times New Roman" w:hAnsi="Times New Roman" w:cs="Times New Roman"/>
+          <w:color w:val="000000" w:themeColor="text1"/>
+        </w:rPr>
+        <w:t xml:space="preserve"> Creek Basin (ICB). Diversity indices increased over time for both watersheds, but the change was negligible for SCB, </w:t>
       </w:r>
       <w:del w:id="244" w:author="Stevens, Jens T" w:date="2019-11-05T11:03:00Z">
         <w:r>
@@ -14533,119 +14915,12 @@
           <w:noProof/>
           <w:lang w:eastAsia="en-US"/>
         </w:rPr>
+        <w:lastRenderedPageBreak/>
         <w:drawing>
           <wp:inline distT="0" distB="0" distL="0" distR="0" wp14:anchorId="62C57ABD" wp14:editId="4D028C6F">
             <wp:extent cx="2803585" cy="2390474"/>
             <wp:effectExtent l="0" t="0" r="0" b="0"/>
             <wp:docPr id="14" name="Picture 14"/>
-            <wp:cNvGraphicFramePr>
-              <a:graphicFrameLocks xmlns:a="http://schemas.openxmlformats.org/drawingml/2006/main" noChangeAspect="1"/>
-            </wp:cNvGraphicFramePr>
-            <a:graphic xmlns:a="http://schemas.openxmlformats.org/drawingml/2006/main">
-              <a:graphicData uri="http://schemas.openxmlformats.org/drawingml/2006/picture">
-                <pic:pic xmlns:pic="http://schemas.openxmlformats.org/drawingml/2006/picture">
-                  <pic:nvPicPr>
-                    <pic:cNvPr id="1" name=""/>
-                    <pic:cNvPicPr/>
-                  </pic:nvPicPr>
-                  <pic:blipFill>
-                    <a:blip r:embed="rId15"/>
-                    <a:stretch>
-                      <a:fillRect/>
-                    </a:stretch>
-                  </pic:blipFill>
-                  <pic:spPr>
-                    <a:xfrm>
-                      <a:off x="0" y="0"/>
-                      <a:ext cx="2820522" cy="2404915"/>
-                    </a:xfrm>
-                    <a:prstGeom prst="rect">
-                      <a:avLst/>
-                    </a:prstGeom>
-                  </pic:spPr>
-                </pic:pic>
-              </a:graphicData>
-            </a:graphic>
-          </wp:inline>
-        </w:drawing>
-      </w:r>
-    </w:p>
-    <w:p>
-      <w:pPr>
-        <w:rPr>
-          <w:rFonts w:ascii="Times New Roman" w:hAnsi="Times New Roman" w:cs="Times New Roman"/>
-          <w:i/>
-          <w:color w:val="000000" w:themeColor="text1"/>
-          <w:sz w:val="22"/>
-          <w:szCs w:val="22"/>
-        </w:rPr>
-      </w:pPr>
-      <w:r>
-        <w:rPr>
-          <w:rFonts w:ascii="Times New Roman" w:hAnsi="Times New Roman" w:cs="Times New Roman"/>
-          <w:i/>
-          <w:color w:val="000000" w:themeColor="text1"/>
-          <w:sz w:val="22"/>
-          <w:szCs w:val="22"/>
-        </w:rPr>
-        <w:t xml:space="preserve">Figure </w:t>
-      </w:r>
-      <w:del w:id="264" w:author="Jens Stevens" w:date="2019-10-29T18:18:00Z">
-        <w:r>
-          <w:rPr>
-            <w:rFonts w:ascii="Times New Roman" w:hAnsi="Times New Roman" w:cs="Times New Roman"/>
-            <w:i/>
-            <w:color w:val="000000" w:themeColor="text1"/>
-            <w:sz w:val="22"/>
-            <w:szCs w:val="22"/>
-          </w:rPr>
-          <w:delText>C1</w:delText>
-        </w:r>
-      </w:del>
-      <w:ins w:id="265" w:author="Jens Stevens" w:date="2019-10-29T18:18:00Z">
-        <w:r>
-          <w:rPr>
-            <w:rFonts w:ascii="Times New Roman" w:hAnsi="Times New Roman" w:cs="Times New Roman"/>
-            <w:i/>
-            <w:color w:val="000000" w:themeColor="text1"/>
-            <w:sz w:val="22"/>
-            <w:szCs w:val="22"/>
-          </w:rPr>
-          <w:t>C2</w:t>
-        </w:r>
-      </w:ins>
-      <w:r>
-        <w:rPr>
-          <w:rFonts w:ascii="Times New Roman" w:hAnsi="Times New Roman" w:cs="Times New Roman"/>
-          <w:i/>
-          <w:color w:val="000000" w:themeColor="text1"/>
-          <w:sz w:val="22"/>
-          <w:szCs w:val="22"/>
-        </w:rPr>
-        <w:t xml:space="preserve">. Shannon’s Evenness Index calculated for both ICB and SCB for each year that we created vegetation maps from aerial imagery. </w:t>
-      </w:r>
-    </w:p>
-    <w:p>
-      <w:pPr>
-        <w:rPr>
-          <w:rFonts w:ascii="Times New Roman" w:hAnsi="Times New Roman" w:cs="Times New Roman"/>
-          <w:i/>
-          <w:color w:val="000000" w:themeColor="text1"/>
-          <w:sz w:val="18"/>
-          <w:szCs w:val="18"/>
-        </w:rPr>
-      </w:pPr>
-      <w:r>
-        <w:rPr>
-          <w:rFonts w:ascii="Times New Roman" w:hAnsi="Times New Roman" w:cs="Times New Roman"/>
-          <w:noProof/>
-          <w:lang w:eastAsia="en-US"/>
-        </w:rPr>
-        <w:drawing>
-          <wp:inline distT="0" distB="0" distL="0" distR="0" wp14:anchorId="75D26E1D" wp14:editId="41432B41">
-            <wp:extent cx="2806554" cy="2393005"/>
-            <wp:effectExtent l="0" t="0" r="635" b="0"/>
-            <wp:docPr id="15" name="Picture 15"/>
             <wp:cNvGraphicFramePr>
               <a:graphicFrameLocks xmlns:a="http://schemas.openxmlformats.org/drawingml/2006/main" noChangeAspect="1"/>
             </wp:cNvGraphicFramePr>
@@ -14665,6 +14940,114 @@
                   <pic:spPr>
                     <a:xfrm>
                       <a:off x="0" y="0"/>
+                      <a:ext cx="2820522" cy="2404915"/>
+                    </a:xfrm>
+                    <a:prstGeom prst="rect">
+                      <a:avLst/>
+                    </a:prstGeom>
+                  </pic:spPr>
+                </pic:pic>
+              </a:graphicData>
+            </a:graphic>
+          </wp:inline>
+        </w:drawing>
+      </w:r>
+    </w:p>
+    <w:p>
+      <w:pPr>
+        <w:rPr>
+          <w:rFonts w:ascii="Times New Roman" w:hAnsi="Times New Roman" w:cs="Times New Roman"/>
+          <w:i/>
+          <w:color w:val="000000" w:themeColor="text1"/>
+          <w:sz w:val="22"/>
+          <w:szCs w:val="22"/>
+        </w:rPr>
+      </w:pPr>
+      <w:r>
+        <w:rPr>
+          <w:rFonts w:ascii="Times New Roman" w:hAnsi="Times New Roman" w:cs="Times New Roman"/>
+          <w:i/>
+          <w:color w:val="000000" w:themeColor="text1"/>
+          <w:sz w:val="22"/>
+          <w:szCs w:val="22"/>
+        </w:rPr>
+        <w:t xml:space="preserve">Figure </w:t>
+      </w:r>
+      <w:del w:id="264" w:author="Jens Stevens" w:date="2019-10-29T18:18:00Z">
+        <w:r>
+          <w:rPr>
+            <w:rFonts w:ascii="Times New Roman" w:hAnsi="Times New Roman" w:cs="Times New Roman"/>
+            <w:i/>
+            <w:color w:val="000000" w:themeColor="text1"/>
+            <w:sz w:val="22"/>
+            <w:szCs w:val="22"/>
+          </w:rPr>
+          <w:delText>C1</w:delText>
+        </w:r>
+      </w:del>
+      <w:ins w:id="265" w:author="Jens Stevens" w:date="2019-10-29T18:18:00Z">
+        <w:r>
+          <w:rPr>
+            <w:rFonts w:ascii="Times New Roman" w:hAnsi="Times New Roman" w:cs="Times New Roman"/>
+            <w:i/>
+            <w:color w:val="000000" w:themeColor="text1"/>
+            <w:sz w:val="22"/>
+            <w:szCs w:val="22"/>
+          </w:rPr>
+          <w:t>C2</w:t>
+        </w:r>
+      </w:ins>
+      <w:r>
+        <w:rPr>
+          <w:rFonts w:ascii="Times New Roman" w:hAnsi="Times New Roman" w:cs="Times New Roman"/>
+          <w:i/>
+          <w:color w:val="000000" w:themeColor="text1"/>
+          <w:sz w:val="22"/>
+          <w:szCs w:val="22"/>
+        </w:rPr>
+        <w:t xml:space="preserve">. Shannon’s Evenness Index calculated for both ICB and SCB for each year that we created vegetation maps from aerial imagery. </w:t>
+      </w:r>
+    </w:p>
+    <w:p>
+      <w:pPr>
+        <w:rPr>
+          <w:rFonts w:ascii="Times New Roman" w:hAnsi="Times New Roman" w:cs="Times New Roman"/>
+          <w:i/>
+          <w:color w:val="000000" w:themeColor="text1"/>
+          <w:sz w:val="18"/>
+          <w:szCs w:val="18"/>
+        </w:rPr>
+      </w:pPr>
+      <w:r>
+        <w:rPr>
+          <w:rFonts w:ascii="Times New Roman" w:hAnsi="Times New Roman" w:cs="Times New Roman"/>
+          <w:noProof/>
+          <w:lang w:eastAsia="en-US"/>
+        </w:rPr>
+        <w:drawing>
+          <wp:inline distT="0" distB="0" distL="0" distR="0" wp14:anchorId="75D26E1D" wp14:editId="41432B41">
+            <wp:extent cx="2806554" cy="2393005"/>
+            <wp:effectExtent l="0" t="0" r="635" b="0"/>
+            <wp:docPr id="15" name="Picture 15"/>
+            <wp:cNvGraphicFramePr>
+              <a:graphicFrameLocks xmlns:a="http://schemas.openxmlformats.org/drawingml/2006/main" noChangeAspect="1"/>
+            </wp:cNvGraphicFramePr>
+            <a:graphic xmlns:a="http://schemas.openxmlformats.org/drawingml/2006/main">
+              <a:graphicData uri="http://schemas.openxmlformats.org/drawingml/2006/picture">
+                <pic:pic xmlns:pic="http://schemas.openxmlformats.org/drawingml/2006/picture">
+                  <pic:nvPicPr>
+                    <pic:cNvPr id="1" name=""/>
+                    <pic:cNvPicPr/>
+                  </pic:nvPicPr>
+                  <pic:blipFill>
+                    <a:blip r:embed="rId17"/>
+                    <a:stretch>
+                      <a:fillRect/>
+                    </a:stretch>
+                  </pic:blipFill>
+                  <pic:spPr>
+                    <a:xfrm>
+                      <a:off x="0" y="0"/>
                       <a:ext cx="2858478" cy="2437278"/>
                     </a:xfrm>
                     <a:prstGeom prst="rect">
@@ -14790,7 +15173,7 @@
                     <pic:cNvPicPr/>
                   </pic:nvPicPr>
                   <pic:blipFill>
-                    <a:blip r:embed="rId17">
+                    <a:blip r:embed="rId18">
                       <a:extLst>
                         <a:ext uri="{28A0092B-C50C-407E-A947-70E740481C1C}">
                           <a14:useLocalDpi xmlns:a14="http://schemas.microsoft.com/office/drawing/2010/main" val="0"/>
@@ -14900,7 +15283,7 @@
                     <pic:cNvPicPr/>
                   </pic:nvPicPr>
                   <pic:blipFill>
-                    <a:blip r:embed="rId18">
+                    <a:blip r:embed="rId19">
                       <a:extLst>
                         <a:ext uri="{28A0092B-C50C-407E-A947-70E740481C1C}">
                           <a14:useLocalDpi xmlns:a14="http://schemas.microsoft.com/office/drawing/2010/main" val="0"/>
@@ -14983,7 +15366,47 @@
           <w:sz w:val="22"/>
           <w:szCs w:val="22"/>
         </w:rPr>
-        <w:t>. Mean (A,C) and standard deviation (B,D) of patch size for each vegetation class for both ICB (dashed lines) and SCB (dotted lines). Conifer is shown separately (A,B) from the other vegetation classes due to large differences in scale.</w:t>
+        <w:t>. Mean (</w:t>
+      </w:r>
+      <w:proofErr w:type="gramStart"/>
+      <w:r>
+        <w:rPr>
+          <w:rFonts w:ascii="Times New Roman" w:hAnsi="Times New Roman" w:cs="Times New Roman"/>
+          <w:i/>
+          <w:sz w:val="22"/>
+          <w:szCs w:val="22"/>
+        </w:rPr>
+        <w:t>A,C</w:t>
+      </w:r>
+      <w:proofErr w:type="gramEnd"/>
+      <w:r>
+        <w:rPr>
+          <w:rFonts w:ascii="Times New Roman" w:hAnsi="Times New Roman" w:cs="Times New Roman"/>
+          <w:i/>
+          <w:sz w:val="22"/>
+          <w:szCs w:val="22"/>
+        </w:rPr>
+        <w:t>) and standard deviation (B,D) of patch size for each vegetation class for both ICB (dashed lines) and SCB (dotted lines). Conifer is shown separately (</w:t>
+      </w:r>
+      <w:proofErr w:type="gramStart"/>
+      <w:r>
+        <w:rPr>
+          <w:rFonts w:ascii="Times New Roman" w:hAnsi="Times New Roman" w:cs="Times New Roman"/>
+          <w:i/>
+          <w:sz w:val="22"/>
+          <w:szCs w:val="22"/>
+        </w:rPr>
+        <w:t>A,B</w:t>
+      </w:r>
+      <w:proofErr w:type="gramEnd"/>
+      <w:r>
+        <w:rPr>
+          <w:rFonts w:ascii="Times New Roman" w:hAnsi="Times New Roman" w:cs="Times New Roman"/>
+          <w:i/>
+          <w:sz w:val="22"/>
+          <w:szCs w:val="22"/>
+        </w:rPr>
+        <w:t>) from the other vegetation classes due to large differences in scale.</w:t>
       </w:r>
     </w:p>
     <w:p>
@@ -15050,7 +15473,7 @@
                     </pic:cNvPicPr>
                   </pic:nvPicPr>
                   <pic:blipFill rotWithShape="1">
-                    <a:blip r:embed="rId19">
+                    <a:blip r:embed="rId20">
                       <a:extLst>
                         <a:ext uri="{28A0092B-C50C-407E-A947-70E740481C1C}">
                           <a14:useLocalDpi xmlns:a14="http://schemas.microsoft.com/office/drawing/2010/main" val="0"/>
@@ -15103,7 +15526,7 @@
                     <pic:cNvPicPr/>
                   </pic:nvPicPr>
                   <pic:blipFill>
-                    <a:blip r:embed="rId20"/>
+                    <a:blip r:embed="rId21"/>
                     <a:stretch>
                       <a:fillRect/>
                     </a:stretch>
@@ -15171,7 +15594,27 @@
           <w:sz w:val="22"/>
           <w:szCs w:val="22"/>
         </w:rPr>
-        <w:t>. Mean area-weighted fractal dimension of patches for each vegetation class for both ICB and SCB. 1997 is omitted due to small  differences in mapping protocol affecting patch fractal dimension.</w:t>
+        <w:t xml:space="preserve">. Mean area-weighted fractal dimension of patches for each vegetation class for both ICB and SCB. 1997 is omitted due to </w:t>
+      </w:r>
+      <w:proofErr w:type="gramStart"/>
+      <w:r>
+        <w:rPr>
+          <w:rFonts w:ascii="Times New Roman" w:hAnsi="Times New Roman" w:cs="Times New Roman"/>
+          <w:i/>
+          <w:sz w:val="22"/>
+          <w:szCs w:val="22"/>
+        </w:rPr>
+        <w:t>small  differences</w:t>
+      </w:r>
+      <w:proofErr w:type="gramEnd"/>
+      <w:r>
+        <w:rPr>
+          <w:rFonts w:ascii="Times New Roman" w:hAnsi="Times New Roman" w:cs="Times New Roman"/>
+          <w:i/>
+          <w:sz w:val="22"/>
+          <w:szCs w:val="22"/>
+        </w:rPr>
+        <w:t xml:space="preserve"> in mapping protocol affecting patch fractal dimension.</w:t>
       </w:r>
     </w:p>
     <w:p>
@@ -15271,7 +15714,7 @@
                     </pic:cNvPicPr>
                   </pic:nvPicPr>
                   <pic:blipFill>
-                    <a:blip r:embed="rId21">
+                    <a:blip r:embed="rId22">
                       <a:extLst>
                         <a:ext uri="{28A0092B-C50C-407E-A947-70E740481C1C}">
                           <a14:useLocalDpi xmlns:a14="http://schemas.microsoft.com/office/drawing/2010/main" val="0"/>
@@ -15296,7 +15739,7 @@
                     </a:ln>
                     <a:extLst>
                       <a:ext uri="{53640926-AAD7-44d8-BBD7-CCE9431645EC}">
-                        <a14:shadowObscured xmlns="" xmlns:o="urn:schemas-microsoft-com:office:office" xmlns:v="urn:schemas-microsoft-com:vml" xmlns:w10="urn:schemas-microsoft-com:office:word" xmlns:w="http://schemas.openxmlformats.org/wordprocessingml/2006/main" xmlns:a14="http://schemas.microsoft.com/office/drawing/2010/main" xmlns:mv="urn:schemas-microsoft-com:mac:vml" xmlns:mo="http://schemas.microsoft.com/office/mac/office/2008/main" xmlns:w16cid="http://schemas.microsoft.com/office/word/2016/wordml/cid" xmlns:am3d="http://schemas.microsoft.com/office/drawing/2017/model3d" xmlns:aink="http://schemas.microsoft.com/office/drawing/2016/ink" xmlns:cx8="http://schemas.microsoft.com/office/drawing/2016/5/14/chartex" xmlns:cx7="http://schemas.microsoft.com/office/drawing/2016/5/13/chartex" xmlns:cx6="http://schemas.microsoft.com/office/drawing/2016/5/12/chartex" xmlns:cx5="http://schemas.microsoft.com/office/drawing/2016/5/11/chartex" xmlns:cx4="http://schemas.microsoft.com/office/drawing/2016/5/10/chartex" xmlns:cx3="http://schemas.microsoft.com/office/drawing/2016/5/9/chartex" xmlns:cx2="http://schemas.microsoft.com/office/drawing/2015/10/21/chartex"/>
+                        <a14:shadowObscured xmlns:mo="http://schemas.microsoft.com/office/mac/office/2008/main" xmlns:mv="urn:schemas-microsoft-com:mac:vml" xmlns:a14="http://schemas.microsoft.com/office/drawing/2010/main" xmlns:w="http://schemas.openxmlformats.org/wordprocessingml/2006/main" xmlns:w10="urn:schemas-microsoft-com:office:word" xmlns:v="urn:schemas-microsoft-com:vml" xmlns:o="urn:schemas-microsoft-com:office:office" xmlns=""/>
                       </a:ext>
                     </a:extLst>
                   </pic:spPr>
@@ -15373,7 +15816,27 @@
           <w:sz w:val="22"/>
           <w:szCs w:val="22"/>
         </w:rPr>
-        <w:t>) and Illilouette Creek Basin (</w:t>
+        <w:t xml:space="preserve">) and </w:t>
+      </w:r>
+      <w:proofErr w:type="spellStart"/>
+      <w:r>
+        <w:rPr>
+          <w:rFonts w:ascii="Times New Roman" w:hAnsi="Times New Roman" w:cs="Times New Roman"/>
+          <w:color w:val="000000" w:themeColor="text1"/>
+          <w:sz w:val="22"/>
+          <w:szCs w:val="22"/>
+        </w:rPr>
+        <w:t>Illilouette</w:t>
+      </w:r>
+      <w:proofErr w:type="spellEnd"/>
+      <w:r>
+        <w:rPr>
+          <w:rFonts w:ascii="Times New Roman" w:hAnsi="Times New Roman" w:cs="Times New Roman"/>
+          <w:color w:val="000000" w:themeColor="text1"/>
+          <w:sz w:val="22"/>
+          <w:szCs w:val="22"/>
+        </w:rPr>
+        <w:t xml:space="preserve"> Creek Basin (</w:t>
       </w:r>
       <w:r>
         <w:rPr>
@@ -15446,144 +15909,6 @@
                 <pic:pic xmlns:pic="http://schemas.openxmlformats.org/drawingml/2006/picture">
                   <pic:nvPicPr>
                     <pic:cNvPr id="1" name="PartialPlotsLines.jpg"/>
-                    <pic:cNvPicPr/>
-                  </pic:nvPicPr>
-                  <pic:blipFill>
-                    <a:blip r:embed="rId22">
-                      <a:extLst>
-                        <a:ext uri="{28A0092B-C50C-407E-A947-70E740481C1C}">
-                          <a14:useLocalDpi xmlns:a14="http://schemas.microsoft.com/office/drawing/2010/main" val="0"/>
-                        </a:ext>
-                      </a:extLst>
-                    </a:blip>
-                    <a:stretch>
-                      <a:fillRect/>
-                    </a:stretch>
-                  </pic:blipFill>
-                  <pic:spPr>
-                    <a:xfrm>
-                      <a:off x="0" y="0"/>
-                      <a:ext cx="5943600" cy="3343275"/>
-                    </a:xfrm>
-                    <a:prstGeom prst="rect">
-                      <a:avLst/>
-                    </a:prstGeom>
-                  </pic:spPr>
-                </pic:pic>
-              </a:graphicData>
-            </a:graphic>
-          </wp:inline>
-        </w:drawing>
-      </w:r>
-    </w:p>
-    <w:p>
-      <w:pPr>
-        <w:rPr>
-          <w:rFonts w:ascii="Times New Roman" w:hAnsi="Times New Roman" w:cs="Times New Roman"/>
-          <w:i/>
-          <w:color w:val="000000" w:themeColor="text1"/>
-          <w:sz w:val="22"/>
-          <w:szCs w:val="22"/>
-        </w:rPr>
-      </w:pPr>
-      <w:r>
-        <w:rPr>
-          <w:rFonts w:ascii="Times New Roman" w:hAnsi="Times New Roman" w:cs="Times New Roman"/>
-          <w:i/>
-          <w:color w:val="000000" w:themeColor="text1"/>
-          <w:sz w:val="22"/>
-          <w:szCs w:val="22"/>
-        </w:rPr>
-        <w:t xml:space="preserve">Figure </w:t>
-      </w:r>
-      <w:r>
-        <w:rPr>
-          <w:rFonts w:ascii="Times New Roman" w:hAnsi="Times New Roman" w:cs="Times New Roman"/>
-          <w:i/>
-          <w:noProof/>
-          <w:color w:val="000000" w:themeColor="text1"/>
-          <w:sz w:val="22"/>
-          <w:szCs w:val="22"/>
-        </w:rPr>
-        <w:t>D</w:t>
-      </w:r>
-      <w:r>
-        <w:rPr>
-          <w:rFonts w:ascii="Times New Roman" w:hAnsi="Times New Roman" w:cs="Times New Roman"/>
-          <w:i/>
-          <w:noProof/>
-          <w:color w:val="000000" w:themeColor="text1"/>
-          <w:sz w:val="22"/>
-          <w:szCs w:val="22"/>
-        </w:rPr>
-        <w:t>2</w:t>
-      </w:r>
-      <w:r>
-        <w:rPr>
-          <w:rFonts w:ascii="Times New Roman" w:hAnsi="Times New Roman" w:cs="Times New Roman"/>
-          <w:i/>
-          <w:color w:val="000000" w:themeColor="text1"/>
-          <w:sz w:val="22"/>
-          <w:szCs w:val="22"/>
-        </w:rPr>
-        <w:t>: Partial plots showing how the mean soil moisture (across all other possible variable values) varies with each topographic variable.</w:t>
-      </w:r>
-    </w:p>
-    <w:p>
-      <w:pPr>
-        <w:rPr>
-          <w:rFonts w:ascii="Times New Roman" w:hAnsi="Times New Roman" w:cs="Times New Roman"/>
-          <w:i/>
-          <w:color w:val="000000" w:themeColor="text1"/>
-          <w:sz w:val="18"/>
-          <w:szCs w:val="18"/>
-        </w:rPr>
-      </w:pPr>
-    </w:p>
-    <w:p>
-      <w:pPr>
-        <w:rPr>
-          <w:rFonts w:ascii="Times New Roman" w:hAnsi="Times New Roman" w:cs="Times New Roman"/>
-          <w:i/>
-          <w:color w:val="000000" w:themeColor="text1"/>
-          <w:sz w:val="18"/>
-          <w:szCs w:val="18"/>
-        </w:rPr>
-      </w:pPr>
-    </w:p>
-    <w:p>
-      <w:pPr>
-        <w:rPr>
-          <w:rFonts w:ascii="Times New Roman" w:hAnsi="Times New Roman" w:cs="Times New Roman"/>
-          <w:i/>
-          <w:color w:val="000000" w:themeColor="text1"/>
-          <w:sz w:val="18"/>
-          <w:szCs w:val="18"/>
-        </w:rPr>
-      </w:pPr>
-      <w:r>
-        <w:rPr>
-          <w:rFonts w:ascii="Times New Roman" w:hAnsi="Times New Roman" w:cs="Times New Roman"/>
-          <w:i/>
-          <w:noProof/>
-          <w:color w:val="000000" w:themeColor="text1"/>
-          <w:sz w:val="18"/>
-          <w:szCs w:val="18"/>
-          <w:lang w:eastAsia="en-US"/>
-        </w:rPr>
-        <w:drawing>
-          <wp:inline distT="0" distB="0" distL="0" distR="0" wp14:anchorId="7D5FB7A1" wp14:editId="29E292FB">
-            <wp:extent cx="5943600" cy="3343275"/>
-            <wp:effectExtent l="0" t="0" r="0" b="9525"/>
-            <wp:docPr id="2" name="Picture 2"/>
-            <wp:cNvGraphicFramePr>
-              <a:graphicFrameLocks xmlns:a="http://schemas.openxmlformats.org/drawingml/2006/main" noChangeAspect="1"/>
-            </wp:cNvGraphicFramePr>
-            <a:graphic xmlns:a="http://schemas.openxmlformats.org/drawingml/2006/main">
-              <a:graphicData uri="http://schemas.openxmlformats.org/drawingml/2006/picture">
-                <pic:pic xmlns:pic="http://schemas.openxmlformats.org/drawingml/2006/picture">
-                  <pic:nvPicPr>
-                    <pic:cNvPr id="2" name="PartialPlotsBars.jpg"/>
                     <pic:cNvPicPr/>
                   </pic:nvPicPr>
                   <pic:blipFill>
@@ -15654,7 +15979,7 @@
           <w:sz w:val="22"/>
           <w:szCs w:val="22"/>
         </w:rPr>
-        <w:t>3</w:t>
+        <w:t>2</w:t>
       </w:r>
       <w:r>
         <w:rPr>
@@ -15664,50 +15989,56 @@
           <w:sz w:val="22"/>
           <w:szCs w:val="22"/>
         </w:rPr>
-        <w:t>: Partial plots showing how the mean soil moisture (across all other possible variable values) varies with each variable. Those variables treated as factors rather than numbers in the model are shown as bar plots.</w:t>
-      </w:r>
-      <w:r>
-        <w:rPr>
-          <w:rFonts w:ascii="Times New Roman" w:hAnsi="Times New Roman" w:cs="Times New Roman"/>
-          <w:i/>
-          <w:color w:val="000000" w:themeColor="text1"/>
-          <w:sz w:val="22"/>
-          <w:szCs w:val="22"/>
-        </w:rPr>
-        <w:t xml:space="preserve"> Number of fires varied moisture by less than 0.4%, and is not shown.</w:t>
-      </w:r>
-      <w:r>
-        <w:rPr>
-          <w:rFonts w:ascii="Times New Roman" w:hAnsi="Times New Roman" w:cs="Times New Roman"/>
-          <w:i/>
-          <w:color w:val="000000" w:themeColor="text1"/>
-          <w:sz w:val="22"/>
-          <w:szCs w:val="22"/>
-        </w:rPr>
-        <w:br w:type="page"/>
+        <w:t>: Partial plots showing how the mean soil moisture (across all other possible variable values) varies with each topographic variable.</w:t>
       </w:r>
     </w:p>
     <w:p>
       <w:pPr>
-        <w:keepNext/>
-        <w:rPr>
-          <w:rFonts w:ascii="Times New Roman" w:hAnsi="Times New Roman" w:cs="Times New Roman"/>
-          <w:color w:val="000000" w:themeColor="text1"/>
+        <w:rPr>
+          <w:rFonts w:ascii="Times New Roman" w:hAnsi="Times New Roman" w:cs="Times New Roman"/>
+          <w:i/>
+          <w:color w:val="000000" w:themeColor="text1"/>
+          <w:sz w:val="18"/>
+          <w:szCs w:val="18"/>
         </w:rPr>
       </w:pPr>
-      <w:r>
-        <w:rPr>
-          <w:rFonts w:ascii="Times New Roman" w:hAnsi="Times New Roman" w:cs="Times New Roman"/>
+    </w:p>
+    <w:p>
+      <w:pPr>
+        <w:rPr>
+          <w:rFonts w:ascii="Times New Roman" w:hAnsi="Times New Roman" w:cs="Times New Roman"/>
+          <w:i/>
+          <w:color w:val="000000" w:themeColor="text1"/>
+          <w:sz w:val="18"/>
+          <w:szCs w:val="18"/>
+        </w:rPr>
+      </w:pPr>
+    </w:p>
+    <w:p>
+      <w:pPr>
+        <w:rPr>
+          <w:rFonts w:ascii="Times New Roman" w:hAnsi="Times New Roman" w:cs="Times New Roman"/>
+          <w:i/>
+          <w:color w:val="000000" w:themeColor="text1"/>
+          <w:sz w:val="18"/>
+          <w:szCs w:val="18"/>
+        </w:rPr>
+      </w:pPr>
+      <w:r>
+        <w:rPr>
+          <w:rFonts w:ascii="Times New Roman" w:hAnsi="Times New Roman" w:cs="Times New Roman"/>
+          <w:i/>
           <w:noProof/>
           <w:color w:val="000000" w:themeColor="text1"/>
+          <w:sz w:val="18"/>
+          <w:szCs w:val="18"/>
           <w:lang w:eastAsia="en-US"/>
         </w:rPr>
-        <w:lastRenderedPageBreak/>
         <w:drawing>
-          <wp:inline distT="0" distB="0" distL="0" distR="0" wp14:anchorId="6C84C8DE" wp14:editId="3D1AE3DC">
-            <wp:extent cx="3304830" cy="2956845"/>
-            <wp:effectExtent l="0" t="0" r="0" b="2540"/>
-            <wp:docPr id="11" name="Picture 11"/>
+          <wp:inline distT="0" distB="0" distL="0" distR="0" wp14:anchorId="7D5FB7A1" wp14:editId="29E292FB">
+            <wp:extent cx="5943600" cy="3343275"/>
+            <wp:effectExtent l="0" t="0" r="0" b="9525"/>
+            <wp:docPr id="2" name="Picture 2"/>
             <wp:cNvGraphicFramePr>
               <a:graphicFrameLocks xmlns:a="http://schemas.openxmlformats.org/drawingml/2006/main" noChangeAspect="1"/>
             </wp:cNvGraphicFramePr>
@@ -15715,11 +16046,17 @@
               <a:graphicData uri="http://schemas.openxmlformats.org/drawingml/2006/picture">
                 <pic:pic xmlns:pic="http://schemas.openxmlformats.org/drawingml/2006/picture">
                   <pic:nvPicPr>
-                    <pic:cNvPr id="1" name=""/>
+                    <pic:cNvPr id="2" name="PartialPlotsBars.jpg"/>
                     <pic:cNvPicPr/>
                   </pic:nvPicPr>
                   <pic:blipFill>
-                    <a:blip r:embed="rId24"/>
+                    <a:blip r:embed="rId24">
+                      <a:extLst>
+                        <a:ext uri="{28A0092B-C50C-407E-A947-70E740481C1C}">
+                          <a14:useLocalDpi xmlns:a14="http://schemas.microsoft.com/office/drawing/2010/main" val="0"/>
+                        </a:ext>
+                      </a:extLst>
+                    </a:blip>
                     <a:stretch>
                       <a:fillRect/>
                     </a:stretch>
@@ -15727,7 +16064,7 @@
                   <pic:spPr>
                     <a:xfrm>
                       <a:off x="0" y="0"/>
-                      <a:ext cx="3318658" cy="2969217"/>
+                      <a:ext cx="5943600" cy="3343275"/>
                     </a:xfrm>
                     <a:prstGeom prst="rect">
                       <a:avLst/>
@@ -15742,28 +16079,28 @@
     </w:p>
     <w:p>
       <w:pPr>
-        <w:pStyle w:val="Caption"/>
-        <w:rPr>
-          <w:rFonts w:ascii="Times New Roman" w:hAnsi="Times New Roman" w:cs="Times New Roman"/>
+        <w:rPr>
+          <w:rFonts w:ascii="Times New Roman" w:hAnsi="Times New Roman" w:cs="Times New Roman"/>
+          <w:i/>
           <w:color w:val="000000" w:themeColor="text1"/>
           <w:sz w:val="22"/>
           <w:szCs w:val="22"/>
         </w:rPr>
       </w:pPr>
-      <w:bookmarkStart w:id="276" w:name="_Ref189030"/>
-      <w:r>
-        <w:rPr>
-          <w:rFonts w:ascii="Times New Roman" w:hAnsi="Times New Roman" w:cs="Times New Roman"/>
+      <w:r>
+        <w:rPr>
+          <w:rFonts w:ascii="Times New Roman" w:hAnsi="Times New Roman" w:cs="Times New Roman"/>
+          <w:i/>
           <w:color w:val="000000" w:themeColor="text1"/>
           <w:sz w:val="22"/>
           <w:szCs w:val="22"/>
         </w:rPr>
         <w:t xml:space="preserve">Figure </w:t>
       </w:r>
-      <w:bookmarkEnd w:id="276"/>
-      <w:r>
-        <w:rPr>
-          <w:rFonts w:ascii="Times New Roman" w:hAnsi="Times New Roman" w:cs="Times New Roman"/>
+      <w:r>
+        <w:rPr>
+          <w:rFonts w:ascii="Times New Roman" w:hAnsi="Times New Roman" w:cs="Times New Roman"/>
+          <w:i/>
           <w:noProof/>
           <w:color w:val="000000" w:themeColor="text1"/>
           <w:sz w:val="22"/>
@@ -15774,30 +16111,66 @@
       <w:r>
         <w:rPr>
           <w:rFonts w:ascii="Times New Roman" w:hAnsi="Times New Roman" w:cs="Times New Roman"/>
+          <w:i/>
           <w:noProof/>
           <w:color w:val="000000" w:themeColor="text1"/>
           <w:sz w:val="22"/>
           <w:szCs w:val="22"/>
         </w:rPr>
-        <w:t>4</w:t>
-      </w:r>
-      <w:r>
-        <w:rPr>
-          <w:rFonts w:ascii="Times New Roman" w:hAnsi="Times New Roman" w:cs="Times New Roman"/>
+        <w:t>3</w:t>
+      </w:r>
+      <w:r>
+        <w:rPr>
+          <w:rFonts w:ascii="Times New Roman" w:hAnsi="Times New Roman" w:cs="Times New Roman"/>
+          <w:i/>
           <w:color w:val="000000" w:themeColor="text1"/>
           <w:sz w:val="22"/>
           <w:szCs w:val="22"/>
         </w:rPr>
-        <w:t>. Modeled versus measured soil moisture in SCB (site means). Red points are calculated using a model trained on ICB data; black points are from a model trained on SCB data.</w:t>
-      </w:r>
-    </w:p>
-    <w:p>
-      <w:pPr>
-        <w:rPr>
-          <w:rFonts w:ascii="Times New Roman" w:hAnsi="Times New Roman" w:cs="Times New Roman"/>
-          <w:color w:val="000000" w:themeColor="text1"/>
-        </w:rPr>
-      </w:pPr>
+        <w:t>: Partial plots showing how the mean soil moisture (across all other possible variable values) varies with each variable. Those variables treated as factors rather than numbers in the model are shown as bar plots.</w:t>
+      </w:r>
+      <w:r>
+        <w:rPr>
+          <w:rFonts w:ascii="Times New Roman" w:hAnsi="Times New Roman" w:cs="Times New Roman"/>
+          <w:i/>
+          <w:color w:val="000000" w:themeColor="text1"/>
+          <w:sz w:val="22"/>
+          <w:szCs w:val="22"/>
+        </w:rPr>
+        <w:t xml:space="preserve"> Number of fires varied moisture by less than </w:t>
+      </w:r>
+      <w:proofErr w:type="gramStart"/>
+      <w:r>
+        <w:rPr>
+          <w:rFonts w:ascii="Times New Roman" w:hAnsi="Times New Roman" w:cs="Times New Roman"/>
+          <w:i/>
+          <w:color w:val="000000" w:themeColor="text1"/>
+          <w:sz w:val="22"/>
+          <w:szCs w:val="22"/>
+        </w:rPr>
+        <w:t>0.4%, and</w:t>
+      </w:r>
+      <w:proofErr w:type="gramEnd"/>
+      <w:r>
+        <w:rPr>
+          <w:rFonts w:ascii="Times New Roman" w:hAnsi="Times New Roman" w:cs="Times New Roman"/>
+          <w:i/>
+          <w:color w:val="000000" w:themeColor="text1"/>
+          <w:sz w:val="22"/>
+          <w:szCs w:val="22"/>
+        </w:rPr>
+        <w:t xml:space="preserve"> is not shown.</w:t>
+      </w:r>
+      <w:r>
+        <w:rPr>
+          <w:rFonts w:ascii="Times New Roman" w:hAnsi="Times New Roman" w:cs="Times New Roman"/>
+          <w:i/>
+          <w:color w:val="000000" w:themeColor="text1"/>
+          <w:sz w:val="22"/>
+          <w:szCs w:val="22"/>
+        </w:rPr>
+        <w:br w:type="page"/>
+      </w:r>
     </w:p>
     <w:p>
       <w:pPr>
@@ -15814,11 +16187,12 @@
           <w:color w:val="000000" w:themeColor="text1"/>
           <w:lang w:eastAsia="en-US"/>
         </w:rPr>
+        <w:lastRenderedPageBreak/>
         <w:drawing>
-          <wp:inline distT="0" distB="0" distL="0" distR="0" wp14:anchorId="4BA44876" wp14:editId="787CB307">
-            <wp:extent cx="3631963" cy="2945538"/>
-            <wp:effectExtent l="0" t="0" r="635" b="1270"/>
-            <wp:docPr id="10" name="Picture 10"/>
+          <wp:inline distT="0" distB="0" distL="0" distR="0" wp14:anchorId="6C84C8DE" wp14:editId="3D1AE3DC">
+            <wp:extent cx="3304830" cy="2956845"/>
+            <wp:effectExtent l="0" t="0" r="0" b="2540"/>
+            <wp:docPr id="11" name="Picture 11"/>
             <wp:cNvGraphicFramePr>
               <a:graphicFrameLocks xmlns:a="http://schemas.openxmlformats.org/drawingml/2006/main" noChangeAspect="1"/>
             </wp:cNvGraphicFramePr>
@@ -15838,6 +16212,117 @@
                   <pic:spPr>
                     <a:xfrm>
                       <a:off x="0" y="0"/>
+                      <a:ext cx="3318658" cy="2969217"/>
+                    </a:xfrm>
+                    <a:prstGeom prst="rect">
+                      <a:avLst/>
+                    </a:prstGeom>
+                  </pic:spPr>
+                </pic:pic>
+              </a:graphicData>
+            </a:graphic>
+          </wp:inline>
+        </w:drawing>
+      </w:r>
+    </w:p>
+    <w:p>
+      <w:pPr>
+        <w:pStyle w:val="Caption"/>
+        <w:rPr>
+          <w:rFonts w:ascii="Times New Roman" w:hAnsi="Times New Roman" w:cs="Times New Roman"/>
+          <w:color w:val="000000" w:themeColor="text1"/>
+          <w:sz w:val="22"/>
+          <w:szCs w:val="22"/>
+        </w:rPr>
+      </w:pPr>
+      <w:bookmarkStart w:id="276" w:name="_Ref189030"/>
+      <w:r>
+        <w:rPr>
+          <w:rFonts w:ascii="Times New Roman" w:hAnsi="Times New Roman" w:cs="Times New Roman"/>
+          <w:color w:val="000000" w:themeColor="text1"/>
+          <w:sz w:val="22"/>
+          <w:szCs w:val="22"/>
+        </w:rPr>
+        <w:t xml:space="preserve">Figure </w:t>
+      </w:r>
+      <w:bookmarkEnd w:id="276"/>
+      <w:r>
+        <w:rPr>
+          <w:rFonts w:ascii="Times New Roman" w:hAnsi="Times New Roman" w:cs="Times New Roman"/>
+          <w:noProof/>
+          <w:color w:val="000000" w:themeColor="text1"/>
+          <w:sz w:val="22"/>
+          <w:szCs w:val="22"/>
+        </w:rPr>
+        <w:t>D</w:t>
+      </w:r>
+      <w:r>
+        <w:rPr>
+          <w:rFonts w:ascii="Times New Roman" w:hAnsi="Times New Roman" w:cs="Times New Roman"/>
+          <w:noProof/>
+          <w:color w:val="000000" w:themeColor="text1"/>
+          <w:sz w:val="22"/>
+          <w:szCs w:val="22"/>
+        </w:rPr>
+        <w:t>4</w:t>
+      </w:r>
+      <w:r>
+        <w:rPr>
+          <w:rFonts w:ascii="Times New Roman" w:hAnsi="Times New Roman" w:cs="Times New Roman"/>
+          <w:color w:val="000000" w:themeColor="text1"/>
+          <w:sz w:val="22"/>
+          <w:szCs w:val="22"/>
+        </w:rPr>
+        <w:t>. Modeled versus measured soil moisture in SCB (site means). Red points are calculated using a model trained on ICB data; black points are from a model trained on SCB data.</w:t>
+      </w:r>
+    </w:p>
+    <w:p>
+      <w:pPr>
+        <w:rPr>
+          <w:rFonts w:ascii="Times New Roman" w:hAnsi="Times New Roman" w:cs="Times New Roman"/>
+          <w:color w:val="000000" w:themeColor="text1"/>
+        </w:rPr>
+      </w:pPr>
+    </w:p>
+    <w:p>
+      <w:pPr>
+        <w:keepNext/>
+        <w:rPr>
+          <w:rFonts w:ascii="Times New Roman" w:hAnsi="Times New Roman" w:cs="Times New Roman"/>
+          <w:color w:val="000000" w:themeColor="text1"/>
+        </w:rPr>
+      </w:pPr>
+      <w:r>
+        <w:rPr>
+          <w:rFonts w:ascii="Times New Roman" w:hAnsi="Times New Roman" w:cs="Times New Roman"/>
+          <w:noProof/>
+          <w:color w:val="000000" w:themeColor="text1"/>
+          <w:lang w:eastAsia="en-US"/>
+        </w:rPr>
+        <w:drawing>
+          <wp:inline distT="0" distB="0" distL="0" distR="0" wp14:anchorId="4BA44876" wp14:editId="787CB307">
+            <wp:extent cx="3631963" cy="2945538"/>
+            <wp:effectExtent l="0" t="0" r="635" b="1270"/>
+            <wp:docPr id="10" name="Picture 10"/>
+            <wp:cNvGraphicFramePr>
+              <a:graphicFrameLocks xmlns:a="http://schemas.openxmlformats.org/drawingml/2006/main" noChangeAspect="1"/>
+            </wp:cNvGraphicFramePr>
+            <a:graphic xmlns:a="http://schemas.openxmlformats.org/drawingml/2006/main">
+              <a:graphicData uri="http://schemas.openxmlformats.org/drawingml/2006/picture">
+                <pic:pic xmlns:pic="http://schemas.openxmlformats.org/drawingml/2006/picture">
+                  <pic:nvPicPr>
+                    <pic:cNvPr id="1" name=""/>
+                    <pic:cNvPicPr/>
+                  </pic:nvPicPr>
+                  <pic:blipFill>
+                    <a:blip r:embed="rId26"/>
+                    <a:stretch>
+                      <a:fillRect/>
+                    </a:stretch>
+                  </pic:blipFill>
+                  <pic:spPr>
+                    <a:xfrm>
+                      <a:off x="0" y="0"/>
                       <a:ext cx="3650916" cy="2960909"/>
                     </a:xfrm>
                     <a:prstGeom prst="rect">
@@ -15967,7 +16452,7 @@
                     <pic:cNvPicPr/>
                   </pic:nvPicPr>
                   <pic:blipFill>
-                    <a:blip r:embed="rId26">
+                    <a:blip r:embed="rId27">
                       <a:extLst>
                         <a:ext uri="{28A0092B-C50C-407E-A947-70E740481C1C}">
                           <a14:useLocalDpi xmlns:a14="http://schemas.microsoft.com/office/drawing/2010/main" val="0"/>
@@ -16010,8 +16495,9 @@
           <w:sz w:val="22"/>
           <w:szCs w:val="22"/>
         </w:rPr>
-        <w:t xml:space="preserve">Figure D6. Model results for Illilouette Creek Basin </w:t>
-      </w:r>
+        <w:t xml:space="preserve">Figure D6. Model results for </w:t>
+      </w:r>
+      <w:proofErr w:type="spellStart"/>
       <w:r>
         <w:rPr>
           <w:rFonts w:ascii="Times New Roman" w:hAnsi="Times New Roman" w:cs="Times New Roman"/>
@@ -16019,8 +16505,9 @@
           <w:sz w:val="22"/>
           <w:szCs w:val="22"/>
         </w:rPr>
-        <w:t xml:space="preserve">(ICB) </w:t>
-      </w:r>
+        <w:t>Illilouette</w:t>
+      </w:r>
+      <w:proofErr w:type="spellEnd"/>
       <w:r>
         <w:rPr>
           <w:rFonts w:ascii="Times New Roman" w:hAnsi="Times New Roman" w:cs="Times New Roman"/>
@@ -16028,7 +16515,7 @@
           <w:sz w:val="22"/>
           <w:szCs w:val="22"/>
         </w:rPr>
-        <w:t xml:space="preserve">showing </w:t>
+        <w:t xml:space="preserve"> Creek Basin </w:t>
       </w:r>
       <w:r>
         <w:rPr>
@@ -16037,7 +16524,7 @@
           <w:sz w:val="22"/>
           <w:szCs w:val="22"/>
         </w:rPr>
-        <w:t>volumetric water content (VWC</w:t>
+        <w:t xml:space="preserve">(ICB) </w:t>
       </w:r>
       <w:r>
         <w:rPr>
@@ -16046,7 +16533,7 @@
           <w:sz w:val="22"/>
           <w:szCs w:val="22"/>
         </w:rPr>
-        <w:t>, as a proportion between 0 and 1</w:t>
+        <w:t xml:space="preserve">showing </w:t>
       </w:r>
       <w:r>
         <w:rPr>
@@ -16055,7 +16542,7 @@
           <w:sz w:val="22"/>
           <w:szCs w:val="22"/>
         </w:rPr>
-        <w:t>)</w:t>
+        <w:t>volumetric water content (VWC</w:t>
       </w:r>
       <w:r>
         <w:rPr>
@@ -16064,7 +16551,7 @@
           <w:sz w:val="22"/>
           <w:szCs w:val="22"/>
         </w:rPr>
-        <w:t xml:space="preserve"> at many points across the watershed </w:t>
+        <w:t>, as a proportion between 0 and 1</w:t>
       </w:r>
       <w:r>
         <w:rPr>
@@ -16073,6 +16560,24 @@
           <w:sz w:val="22"/>
           <w:szCs w:val="22"/>
         </w:rPr>
+        <w:t>)</w:t>
+      </w:r>
+      <w:r>
+        <w:rPr>
+          <w:rFonts w:ascii="Times New Roman" w:hAnsi="Times New Roman" w:cs="Times New Roman"/>
+          <w:i/>
+          <w:sz w:val="22"/>
+          <w:szCs w:val="22"/>
+        </w:rPr>
+        <w:t xml:space="preserve"> at many points across the watershed </w:t>
+      </w:r>
+      <w:r>
+        <w:rPr>
+          <w:rFonts w:ascii="Times New Roman" w:hAnsi="Times New Roman" w:cs="Times New Roman"/>
+          <w:i/>
+          <w:sz w:val="22"/>
+          <w:szCs w:val="22"/>
+        </w:rPr>
         <w:t xml:space="preserve">using 2014 vegetation (after 40+ years of wildfires) versus 1970 vegetation (after nearly a century of fire suppression). Green points represent locations which were conifer-dominated in 1970 but converted to dense meadow by 2014. Black and blue represent locations which remained conifer or meadow, respectively. These model results suggest a much greater impact of fires on soil moisture in ICB compared to SCB (See Figure </w:t>
       </w:r>
       <w:ins w:id="278" w:author="Gabrielle" w:date="2019-11-06T11:09:00Z">
@@ -16104,7 +16609,27 @@
           <w:sz w:val="22"/>
           <w:szCs w:val="22"/>
         </w:rPr>
-        <w:t xml:space="preserve"> in the main document). This figure is reproduced from Boisramé et al. (2018).</w:t>
+        <w:t xml:space="preserve"> in the main document). This figure is reproduced from </w:t>
+      </w:r>
+      <w:proofErr w:type="spellStart"/>
+      <w:r>
+        <w:rPr>
+          <w:rFonts w:ascii="Times New Roman" w:hAnsi="Times New Roman" w:cs="Times New Roman"/>
+          <w:i/>
+          <w:sz w:val="22"/>
+          <w:szCs w:val="22"/>
+        </w:rPr>
+        <w:t>Boisramé</w:t>
+      </w:r>
+      <w:proofErr w:type="spellEnd"/>
+      <w:r>
+        <w:rPr>
+          <w:rFonts w:ascii="Times New Roman" w:hAnsi="Times New Roman" w:cs="Times New Roman"/>
+          <w:i/>
+          <w:sz w:val="22"/>
+          <w:szCs w:val="22"/>
+        </w:rPr>
+        <w:t xml:space="preserve"> et al. (2018).</w:t>
       </w:r>
     </w:p>
     <w:p>
@@ -16305,7 +16830,7 @@
 </file>
 
 <file path=word/comments.xml><?xml version="1.0" encoding="utf-8"?>
-<w:comments xmlns:wpc="http://schemas.microsoft.com/office/word/2010/wordprocessingCanvas" xmlns:cx="http://schemas.microsoft.com/office/drawing/2014/chartex" xmlns:cx1="http://schemas.microsoft.com/office/drawing/2015/9/8/chartex" xmlns:mc="http://schemas.openxmlformats.org/markup-compatibility/2006" xmlns:o="urn:schemas-microsoft-com:office:office" xmlns:r="http://schemas.openxmlformats.org/officeDocument/2006/relationships" xmlns:m="http://schemas.openxmlformats.org/officeDocument/2006/math" xmlns:v="urn:schemas-microsoft-com:vml" xmlns:wp14="http://schemas.microsoft.com/office/word/2010/wordprocessingDrawing" xmlns:wp="http://schemas.openxmlformats.org/drawingml/2006/wordprocessingDrawing" xmlns:w10="urn:schemas-microsoft-com:office:word" xmlns:w="http://schemas.openxmlformats.org/wordprocessingml/2006/main" xmlns:w14="http://schemas.microsoft.com/office/word/2010/wordml" xmlns:w15="http://schemas.microsoft.com/office/word/2012/wordml" xmlns:w16se="http://schemas.microsoft.com/office/word/2015/wordml/symex" xmlns:wpg="http://schemas.microsoft.com/office/word/2010/wordprocessingGroup" xmlns:wpi="http://schemas.microsoft.com/office/word/2010/wordprocessingInk" xmlns:wne="http://schemas.microsoft.com/office/word/2006/wordml" xmlns:wps="http://schemas.microsoft.com/office/word/2010/wordprocessingShape" mc:Ignorable="w14 w15 w16se wp14">
+<w:comments xmlns:wpc="http://schemas.microsoft.com/office/word/2010/wordprocessingCanvas" xmlns:cx="http://schemas.microsoft.com/office/drawing/2014/chartex" xmlns:cx1="http://schemas.microsoft.com/office/drawing/2015/9/8/chartex" xmlns:cx2="http://schemas.microsoft.com/office/drawing/2015/10/21/chartex" xmlns:cx3="http://schemas.microsoft.com/office/drawing/2016/5/9/chartex" xmlns:cx4="http://schemas.microsoft.com/office/drawing/2016/5/10/chartex" xmlns:cx5="http://schemas.microsoft.com/office/drawing/2016/5/11/chartex" xmlns:cx6="http://schemas.microsoft.com/office/drawing/2016/5/12/chartex" xmlns:cx7="http://schemas.microsoft.com/office/drawing/2016/5/13/chartex" xmlns:cx8="http://schemas.microsoft.com/office/drawing/2016/5/14/chartex" xmlns:mc="http://schemas.openxmlformats.org/markup-compatibility/2006" xmlns:aink="http://schemas.microsoft.com/office/drawing/2016/ink" xmlns:am3d="http://schemas.microsoft.com/office/drawing/2017/model3d" xmlns:o="urn:schemas-microsoft-com:office:office" xmlns:r="http://schemas.openxmlformats.org/officeDocument/2006/relationships" xmlns:m="http://schemas.openxmlformats.org/officeDocument/2006/math" xmlns:v="urn:schemas-microsoft-com:vml" xmlns:wp14="http://schemas.microsoft.com/office/word/2010/wordprocessingDrawing" xmlns:wp="http://schemas.openxmlformats.org/drawingml/2006/wordprocessingDrawing" xmlns:w10="urn:schemas-microsoft-com:office:word" xmlns:w="http://schemas.openxmlformats.org/wordprocessingml/2006/main" xmlns:w14="http://schemas.microsoft.com/office/word/2010/wordml" xmlns:w15="http://schemas.microsoft.com/office/word/2012/wordml" xmlns:w16cid="http://schemas.microsoft.com/office/word/2016/wordml/cid" xmlns:w16se="http://schemas.microsoft.com/office/word/2015/wordml/symex" xmlns:wpg="http://schemas.microsoft.com/office/word/2010/wordprocessingGroup" xmlns:wpi="http://schemas.microsoft.com/office/word/2010/wordprocessingInk" xmlns:wne="http://schemas.microsoft.com/office/word/2006/wordml" xmlns:wps="http://schemas.microsoft.com/office/word/2010/wordprocessingShape" mc:Ignorable="w14 w15 w16se w16cid wp14">
   <w:comment w:id="81" w:author="Stevens, Jens T" w:date="2019-11-04T19:02:00Z" w:initials="SJT">
     <w:p>
       <w:pPr>
@@ -16473,15 +16998,13 @@
       <w:r>
         <w:t>double checked, and it’s a coincidence. 2,017.494 mm, to be exact.</w:t>
       </w:r>
-      <w:bookmarkStart w:id="180" w:name="_GoBack"/>
-      <w:bookmarkEnd w:id="180"/>
     </w:p>
   </w:comment>
 </w:comments>
 </file>
 
 <file path=word/commentsExtended.xml><?xml version="1.0" encoding="utf-8"?>
-<w15:commentsEx xmlns:wpc="http://schemas.microsoft.com/office/word/2010/wordprocessingCanvas" xmlns:cx="http://schemas.microsoft.com/office/drawing/2014/chartex" xmlns:cx1="http://schemas.microsoft.com/office/drawing/2015/9/8/chartex" xmlns:mc="http://schemas.openxmlformats.org/markup-compatibility/2006" xmlns:o="urn:schemas-microsoft-com:office:office" xmlns:r="http://schemas.openxmlformats.org/officeDocument/2006/relationships" xmlns:m="http://schemas.openxmlformats.org/officeDocument/2006/math" xmlns:v="urn:schemas-microsoft-com:vml" xmlns:wp14="http://schemas.microsoft.com/office/word/2010/wordprocessingDrawing" xmlns:wp="http://schemas.openxmlformats.org/drawingml/2006/wordprocessingDrawing" xmlns:w10="urn:schemas-microsoft-com:office:word" xmlns:w="http://schemas.openxmlformats.org/wordprocessingml/2006/main" xmlns:w14="http://schemas.microsoft.com/office/word/2010/wordml" xmlns:w15="http://schemas.microsoft.com/office/word/2012/wordml" xmlns:w16se="http://schemas.microsoft.com/office/word/2015/wordml/symex" xmlns:wpg="http://schemas.microsoft.com/office/word/2010/wordprocessingGroup" xmlns:wpi="http://schemas.microsoft.com/office/word/2010/wordprocessingInk" xmlns:wne="http://schemas.microsoft.com/office/word/2006/wordml" xmlns:wps="http://schemas.microsoft.com/office/word/2010/wordprocessingShape" mc:Ignorable="w14 w15 w16se wp14">
+<w15:commentsEx xmlns:wpc="http://schemas.microsoft.com/office/word/2010/wordprocessingCanvas" xmlns:cx="http://schemas.microsoft.com/office/drawing/2014/chartex" xmlns:cx1="http://schemas.microsoft.com/office/drawing/2015/9/8/chartex" xmlns:cx2="http://schemas.microsoft.com/office/drawing/2015/10/21/chartex" xmlns:cx3="http://schemas.microsoft.com/office/drawing/2016/5/9/chartex" xmlns:cx4="http://schemas.microsoft.com/office/drawing/2016/5/10/chartex" xmlns:cx5="http://schemas.microsoft.com/office/drawing/2016/5/11/chartex" xmlns:cx6="http://schemas.microsoft.com/office/drawing/2016/5/12/chartex" xmlns:cx7="http://schemas.microsoft.com/office/drawing/2016/5/13/chartex" xmlns:cx8="http://schemas.microsoft.com/office/drawing/2016/5/14/chartex" xmlns:mc="http://schemas.openxmlformats.org/markup-compatibility/2006" xmlns:aink="http://schemas.microsoft.com/office/drawing/2016/ink" xmlns:am3d="http://schemas.microsoft.com/office/drawing/2017/model3d" xmlns:o="urn:schemas-microsoft-com:office:office" xmlns:r="http://schemas.openxmlformats.org/officeDocument/2006/relationships" xmlns:m="http://schemas.openxmlformats.org/officeDocument/2006/math" xmlns:v="urn:schemas-microsoft-com:vml" xmlns:wp14="http://schemas.microsoft.com/office/word/2010/wordprocessingDrawing" xmlns:wp="http://schemas.openxmlformats.org/drawingml/2006/wordprocessingDrawing" xmlns:w10="urn:schemas-microsoft-com:office:word" xmlns:w="http://schemas.openxmlformats.org/wordprocessingml/2006/main" xmlns:w14="http://schemas.microsoft.com/office/word/2010/wordml" xmlns:w15="http://schemas.microsoft.com/office/word/2012/wordml" xmlns:w16cid="http://schemas.microsoft.com/office/word/2016/wordml/cid" xmlns:w16se="http://schemas.microsoft.com/office/word/2015/wordml/symex" xmlns:wpg="http://schemas.microsoft.com/office/word/2010/wordprocessingGroup" xmlns:wpi="http://schemas.microsoft.com/office/word/2010/wordprocessingInk" xmlns:wne="http://schemas.microsoft.com/office/word/2006/wordml" xmlns:wps="http://schemas.microsoft.com/office/word/2010/wordprocessingShape" mc:Ignorable="w14 w15 w16se w16cid wp14">
   <w15:commentEx w15:paraId="114B0D89" w15:done="0"/>
   <w15:commentEx w15:paraId="5281DBA6" w15:paraIdParent="114B0D89" w15:done="0"/>
   <w15:commentEx w15:paraId="3C2187CD" w15:done="0"/>
@@ -16497,13 +17020,19 @@
 <file path=word/commentsIds.xml><?xml version="1.0" encoding="utf-8"?>
 <w16cid:commentsIds xmlns:wpc="http://schemas.microsoft.com/office/word/2010/wordprocessingCanvas" xmlns:cx="http://schemas.microsoft.com/office/drawing/2014/chartex" xmlns:cx1="http://schemas.microsoft.com/office/drawing/2015/9/8/chartex" xmlns:cx2="http://schemas.microsoft.com/office/drawing/2015/10/21/chartex" xmlns:cx3="http://schemas.microsoft.com/office/drawing/2016/5/9/chartex" xmlns:cx4="http://schemas.microsoft.com/office/drawing/2016/5/10/chartex" xmlns:cx5="http://schemas.microsoft.com/office/drawing/2016/5/11/chartex" xmlns:cx6="http://schemas.microsoft.com/office/drawing/2016/5/12/chartex" xmlns:cx7="http://schemas.microsoft.com/office/drawing/2016/5/13/chartex" xmlns:cx8="http://schemas.microsoft.com/office/drawing/2016/5/14/chartex" xmlns:mc="http://schemas.openxmlformats.org/markup-compatibility/2006" xmlns:aink="http://schemas.microsoft.com/office/drawing/2016/ink" xmlns:am3d="http://schemas.microsoft.com/office/drawing/2017/model3d" xmlns:o="urn:schemas-microsoft-com:office:office" xmlns:r="http://schemas.openxmlformats.org/officeDocument/2006/relationships" xmlns:m="http://schemas.openxmlformats.org/officeDocument/2006/math" xmlns:v="urn:schemas-microsoft-com:vml" xmlns:wp14="http://schemas.microsoft.com/office/word/2010/wordprocessingDrawing" xmlns:wp="http://schemas.openxmlformats.org/drawingml/2006/wordprocessingDrawing" xmlns:w10="urn:schemas-microsoft-com:office:word" xmlns:w="http://schemas.openxmlformats.org/wordprocessingml/2006/main" xmlns:w14="http://schemas.microsoft.com/office/word/2010/wordml" xmlns:w15="http://schemas.microsoft.com/office/word/2012/wordml" xmlns:w16cid="http://schemas.microsoft.com/office/word/2016/wordml/cid" xmlns:w16se="http://schemas.microsoft.com/office/word/2015/wordml/symex" xmlns:wpg="http://schemas.microsoft.com/office/word/2010/wordprocessingGroup" xmlns:wpi="http://schemas.microsoft.com/office/word/2010/wordprocessingInk" xmlns:wne="http://schemas.microsoft.com/office/word/2006/wordml" xmlns:wps="http://schemas.microsoft.com/office/word/2010/wordprocessingShape" mc:Ignorable="w14 w15 w16se w16cid wp14">
   <w16cid:commentId w16cid:paraId="114B0D89" w16cid:durableId="216AF44F"/>
+  <w16cid:commentId w16cid:paraId="5281DBA6" w16cid:durableId="216DD1FF"/>
+  <w16cid:commentId w16cid:paraId="3C2187CD" w16cid:durableId="216DD200"/>
+  <w16cid:commentId w16cid:paraId="4463909B" w16cid:durableId="216DD201"/>
+  <w16cid:commentId w16cid:paraId="2F6316DF" w16cid:durableId="216DD202"/>
   <w16cid:commentId w16cid:paraId="2AF00530" w16cid:durableId="216C29A6"/>
+  <w16cid:commentId w16cid:paraId="2BF75B09" w16cid:durableId="216DD204"/>
   <w16cid:commentId w16cid:paraId="46841621" w16cid:durableId="216C29FC"/>
+  <w16cid:commentId w16cid:paraId="6881B030" w16cid:durableId="216DD206"/>
 </w16cid:commentsIds>
 </file>
 
 <file path=word/endnotes.xml><?xml version="1.0" encoding="utf-8"?>
-<w:endnotes xmlns:wpc="http://schemas.microsoft.com/office/word/2010/wordprocessingCanvas" xmlns:cx="http://schemas.microsoft.com/office/drawing/2014/chartex" xmlns:cx1="http://schemas.microsoft.com/office/drawing/2015/9/8/chartex" xmlns:mc="http://schemas.openxmlformats.org/markup-compatibility/2006" xmlns:o="urn:schemas-microsoft-com:office:office" xmlns:r="http://schemas.openxmlformats.org/officeDocument/2006/relationships" xmlns:m="http://schemas.openxmlformats.org/officeDocument/2006/math" xmlns:v="urn:schemas-microsoft-com:vml" xmlns:wp14="http://schemas.microsoft.com/office/word/2010/wordprocessingDrawing" xmlns:wp="http://schemas.openxmlformats.org/drawingml/2006/wordprocessingDrawing" xmlns:w10="urn:schemas-microsoft-com:office:word" xmlns:w="http://schemas.openxmlformats.org/wordprocessingml/2006/main" xmlns:w14="http://schemas.microsoft.com/office/word/2010/wordml" xmlns:w15="http://schemas.microsoft.com/office/word/2012/wordml" xmlns:w16se="http://schemas.microsoft.com/office/word/2015/wordml/symex" xmlns:wpg="http://schemas.microsoft.com/office/word/2010/wordprocessingGroup" xmlns:wpi="http://schemas.microsoft.com/office/word/2010/wordprocessingInk" xmlns:wne="http://schemas.microsoft.com/office/word/2006/wordml" xmlns:wps="http://schemas.microsoft.com/office/word/2010/wordprocessingShape" mc:Ignorable="w14 w15 w16se wp14">
+<w:endnotes xmlns:wpc="http://schemas.microsoft.com/office/word/2010/wordprocessingCanvas" xmlns:cx="http://schemas.microsoft.com/office/drawing/2014/chartex" xmlns:cx1="http://schemas.microsoft.com/office/drawing/2015/9/8/chartex" xmlns:cx2="http://schemas.microsoft.com/office/drawing/2015/10/21/chartex" xmlns:cx3="http://schemas.microsoft.com/office/drawing/2016/5/9/chartex" xmlns:cx4="http://schemas.microsoft.com/office/drawing/2016/5/10/chartex" xmlns:cx5="http://schemas.microsoft.com/office/drawing/2016/5/11/chartex" xmlns:cx6="http://schemas.microsoft.com/office/drawing/2016/5/12/chartex" xmlns:cx7="http://schemas.microsoft.com/office/drawing/2016/5/13/chartex" xmlns:cx8="http://schemas.microsoft.com/office/drawing/2016/5/14/chartex" xmlns:mc="http://schemas.openxmlformats.org/markup-compatibility/2006" xmlns:aink="http://schemas.microsoft.com/office/drawing/2016/ink" xmlns:am3d="http://schemas.microsoft.com/office/drawing/2017/model3d" xmlns:o="urn:schemas-microsoft-com:office:office" xmlns:r="http://schemas.openxmlformats.org/officeDocument/2006/relationships" xmlns:m="http://schemas.openxmlformats.org/officeDocument/2006/math" xmlns:v="urn:schemas-microsoft-com:vml" xmlns:wp14="http://schemas.microsoft.com/office/word/2010/wordprocessingDrawing" xmlns:wp="http://schemas.openxmlformats.org/drawingml/2006/wordprocessingDrawing" xmlns:w10="urn:schemas-microsoft-com:office:word" xmlns:w="http://schemas.openxmlformats.org/wordprocessingml/2006/main" xmlns:w14="http://schemas.microsoft.com/office/word/2010/wordml" xmlns:w15="http://schemas.microsoft.com/office/word/2012/wordml" xmlns:w16cid="http://schemas.microsoft.com/office/word/2016/wordml/cid" xmlns:w16se="http://schemas.microsoft.com/office/word/2015/wordml/symex" xmlns:wpg="http://schemas.microsoft.com/office/word/2010/wordprocessingGroup" xmlns:wpi="http://schemas.microsoft.com/office/word/2010/wordprocessingInk" xmlns:wne="http://schemas.microsoft.com/office/word/2006/wordml" xmlns:wps="http://schemas.microsoft.com/office/word/2010/wordprocessingShape" mc:Ignorable="w14 w15 w16se w16cid wp14">
   <w:endnote w:type="separator" w:id="-1">
     <w:p>
       <w:r>
@@ -16522,7 +17051,7 @@
 </file>
 
 <file path=word/footnotes.xml><?xml version="1.0" encoding="utf-8"?>
-<w:footnotes xmlns:wpc="http://schemas.microsoft.com/office/word/2010/wordprocessingCanvas" xmlns:cx="http://schemas.microsoft.com/office/drawing/2014/chartex" xmlns:cx1="http://schemas.microsoft.com/office/drawing/2015/9/8/chartex" xmlns:mc="http://schemas.openxmlformats.org/markup-compatibility/2006" xmlns:o="urn:schemas-microsoft-com:office:office" xmlns:r="http://schemas.openxmlformats.org/officeDocument/2006/relationships" xmlns:m="http://schemas.openxmlformats.org/officeDocument/2006/math" xmlns:v="urn:schemas-microsoft-com:vml" xmlns:wp14="http://schemas.microsoft.com/office/word/2010/wordprocessingDrawing" xmlns:wp="http://schemas.openxmlformats.org/drawingml/2006/wordprocessingDrawing" xmlns:w10="urn:schemas-microsoft-com:office:word" xmlns:w="http://schemas.openxmlformats.org/wordprocessingml/2006/main" xmlns:w14="http://schemas.microsoft.com/office/word/2010/wordml" xmlns:w15="http://schemas.microsoft.com/office/word/2012/wordml" xmlns:w16se="http://schemas.microsoft.com/office/word/2015/wordml/symex" xmlns:wpg="http://schemas.microsoft.com/office/word/2010/wordprocessingGroup" xmlns:wpi="http://schemas.microsoft.com/office/word/2010/wordprocessingInk" xmlns:wne="http://schemas.microsoft.com/office/word/2006/wordml" xmlns:wps="http://schemas.microsoft.com/office/word/2010/wordprocessingShape" mc:Ignorable="w14 w15 w16se wp14">
+<w:footnotes xmlns:wpc="http://schemas.microsoft.com/office/word/2010/wordprocessingCanvas" xmlns:cx="http://schemas.microsoft.com/office/drawing/2014/chartex" xmlns:cx1="http://schemas.microsoft.com/office/drawing/2015/9/8/chartex" xmlns:cx2="http://schemas.microsoft.com/office/drawing/2015/10/21/chartex" xmlns:cx3="http://schemas.microsoft.com/office/drawing/2016/5/9/chartex" xmlns:cx4="http://schemas.microsoft.com/office/drawing/2016/5/10/chartex" xmlns:cx5="http://schemas.microsoft.com/office/drawing/2016/5/11/chartex" xmlns:cx6="http://schemas.microsoft.com/office/drawing/2016/5/12/chartex" xmlns:cx7="http://schemas.microsoft.com/office/drawing/2016/5/13/chartex" xmlns:cx8="http://schemas.microsoft.com/office/drawing/2016/5/14/chartex" xmlns:mc="http://schemas.openxmlformats.org/markup-compatibility/2006" xmlns:aink="http://schemas.microsoft.com/office/drawing/2016/ink" xmlns:am3d="http://schemas.microsoft.com/office/drawing/2017/model3d" xmlns:o="urn:schemas-microsoft-com:office:office" xmlns:r="http://schemas.openxmlformats.org/officeDocument/2006/relationships" xmlns:m="http://schemas.openxmlformats.org/officeDocument/2006/math" xmlns:v="urn:schemas-microsoft-com:vml" xmlns:wp14="http://schemas.microsoft.com/office/word/2010/wordprocessingDrawing" xmlns:wp="http://schemas.openxmlformats.org/drawingml/2006/wordprocessingDrawing" xmlns:w10="urn:schemas-microsoft-com:office:word" xmlns:w="http://schemas.openxmlformats.org/wordprocessingml/2006/main" xmlns:w14="http://schemas.microsoft.com/office/word/2010/wordml" xmlns:w15="http://schemas.microsoft.com/office/word/2012/wordml" xmlns:w16cid="http://schemas.microsoft.com/office/word/2016/wordml/cid" xmlns:w16se="http://schemas.microsoft.com/office/word/2015/wordml/symex" xmlns:wpg="http://schemas.microsoft.com/office/word/2010/wordprocessingGroup" xmlns:wpi="http://schemas.microsoft.com/office/word/2010/wordprocessingInk" xmlns:wne="http://schemas.microsoft.com/office/word/2006/wordml" xmlns:wps="http://schemas.microsoft.com/office/word/2010/wordprocessingShape" mc:Ignorable="w14 w15 w16se w16cid wp14">
   <w:footnote w:type="separator" w:id="-1">
     <w:p>
       <w:r>
@@ -16541,7 +17070,7 @@
 </file>
 
 <file path=word/numbering.xml><?xml version="1.0" encoding="utf-8"?>
-<w:numbering xmlns:wpc="http://schemas.microsoft.com/office/word/2010/wordprocessingCanvas" xmlns:cx="http://schemas.microsoft.com/office/drawing/2014/chartex" xmlns:cx1="http://schemas.microsoft.com/office/drawing/2015/9/8/chartex" xmlns:mc="http://schemas.openxmlformats.org/markup-compatibility/2006" xmlns:o="urn:schemas-microsoft-com:office:office" xmlns:r="http://schemas.openxmlformats.org/officeDocument/2006/relationships" xmlns:m="http://schemas.openxmlformats.org/officeDocument/2006/math" xmlns:v="urn:schemas-microsoft-com:vml" xmlns:wp14="http://schemas.microsoft.com/office/word/2010/wordprocessingDrawing" xmlns:wp="http://schemas.openxmlformats.org/drawingml/2006/wordprocessingDrawing" xmlns:w10="urn:schemas-microsoft-com:office:word" xmlns:w="http://schemas.openxmlformats.org/wordprocessingml/2006/main" xmlns:w14="http://schemas.microsoft.com/office/word/2010/wordml" xmlns:w15="http://schemas.microsoft.com/office/word/2012/wordml" xmlns:w16se="http://schemas.microsoft.com/office/word/2015/wordml/symex" xmlns:wpg="http://schemas.microsoft.com/office/word/2010/wordprocessingGroup" xmlns:wpi="http://schemas.microsoft.com/office/word/2010/wordprocessingInk" xmlns:wne="http://schemas.microsoft.com/office/word/2006/wordml" xmlns:wps="http://schemas.microsoft.com/office/word/2010/wordprocessingShape" mc:Ignorable="w14 w15 w16se wp14">
+<w:numbering xmlns:wpc="http://schemas.microsoft.com/office/word/2010/wordprocessingCanvas" xmlns:cx="http://schemas.microsoft.com/office/drawing/2014/chartex" xmlns:cx1="http://schemas.microsoft.com/office/drawing/2015/9/8/chartex" xmlns:cx2="http://schemas.microsoft.com/office/drawing/2015/10/21/chartex" xmlns:cx3="http://schemas.microsoft.com/office/drawing/2016/5/9/chartex" xmlns:cx4="http://schemas.microsoft.com/office/drawing/2016/5/10/chartex" xmlns:cx5="http://schemas.microsoft.com/office/drawing/2016/5/11/chartex" xmlns:cx6="http://schemas.microsoft.com/office/drawing/2016/5/12/chartex" xmlns:cx7="http://schemas.microsoft.com/office/drawing/2016/5/13/chartex" xmlns:cx8="http://schemas.microsoft.com/office/drawing/2016/5/14/chartex" xmlns:mc="http://schemas.openxmlformats.org/markup-compatibility/2006" xmlns:aink="http://schemas.microsoft.com/office/drawing/2016/ink" xmlns:am3d="http://schemas.microsoft.com/office/drawing/2017/model3d" xmlns:o="urn:schemas-microsoft-com:office:office" xmlns:r="http://schemas.openxmlformats.org/officeDocument/2006/relationships" xmlns:m="http://schemas.openxmlformats.org/officeDocument/2006/math" xmlns:v="urn:schemas-microsoft-com:vml" xmlns:wp14="http://schemas.microsoft.com/office/word/2010/wordprocessingDrawing" xmlns:wp="http://schemas.openxmlformats.org/drawingml/2006/wordprocessingDrawing" xmlns:w10="urn:schemas-microsoft-com:office:word" xmlns:w="http://schemas.openxmlformats.org/wordprocessingml/2006/main" xmlns:w14="http://schemas.microsoft.com/office/word/2010/wordml" xmlns:w15="http://schemas.microsoft.com/office/word/2012/wordml" xmlns:w16cid="http://schemas.microsoft.com/office/word/2016/wordml/cid" xmlns:w16se="http://schemas.microsoft.com/office/word/2015/wordml/symex" xmlns:wpg="http://schemas.microsoft.com/office/word/2010/wordprocessingGroup" xmlns:wpi="http://schemas.microsoft.com/office/word/2010/wordprocessingInk" xmlns:wne="http://schemas.microsoft.com/office/word/2006/wordml" xmlns:wps="http://schemas.microsoft.com/office/word/2010/wordprocessingShape" mc:Ignorable="w14 w15 w16se w16cid wp14">
   <w:abstractNum w:abstractNumId="0" w15:restartNumberingAfterBreak="0">
     <w:nsid w:val="36E23CB4"/>
     <w:multiLevelType w:val="hybridMultilevel"/>
@@ -16825,7 +17354,7 @@
 </file>
 
 <file path=word/people.xml><?xml version="1.0" encoding="utf-8"?>
-<w15:people xmlns:wpc="http://schemas.microsoft.com/office/word/2010/wordprocessingCanvas" xmlns:cx="http://schemas.microsoft.com/office/drawing/2014/chartex" xmlns:cx1="http://schemas.microsoft.com/office/drawing/2015/9/8/chartex" xmlns:mc="http://schemas.openxmlformats.org/markup-compatibility/2006" xmlns:o="urn:schemas-microsoft-com:office:office" xmlns:r="http://schemas.openxmlformats.org/officeDocument/2006/relationships" xmlns:m="http://schemas.openxmlformats.org/officeDocument/2006/math" xmlns:v="urn:schemas-microsoft-com:vml" xmlns:wp14="http://schemas.microsoft.com/office/word/2010/wordprocessingDrawing" xmlns:wp="http://schemas.openxmlformats.org/drawingml/2006/wordprocessingDrawing" xmlns:w10="urn:schemas-microsoft-com:office:word" xmlns:w="http://schemas.openxmlformats.org/wordprocessingml/2006/main" xmlns:w14="http://schemas.microsoft.com/office/word/2010/wordml" xmlns:w15="http://schemas.microsoft.com/office/word/2012/wordml" xmlns:w16se="http://schemas.microsoft.com/office/word/2015/wordml/symex" xmlns:wpg="http://schemas.microsoft.com/office/word/2010/wordprocessingGroup" xmlns:wpi="http://schemas.microsoft.com/office/word/2010/wordprocessingInk" xmlns:wne="http://schemas.microsoft.com/office/word/2006/wordml" xmlns:wps="http://schemas.microsoft.com/office/word/2010/wordprocessingShape" mc:Ignorable="w14 w15 w16se wp14">
+<w15:people xmlns:wpc="http://schemas.microsoft.com/office/word/2010/wordprocessingCanvas" xmlns:cx="http://schemas.microsoft.com/office/drawing/2014/chartex" xmlns:cx1="http://schemas.microsoft.com/office/drawing/2015/9/8/chartex" xmlns:cx2="http://schemas.microsoft.com/office/drawing/2015/10/21/chartex" xmlns:cx3="http://schemas.microsoft.com/office/drawing/2016/5/9/chartex" xmlns:cx4="http://schemas.microsoft.com/office/drawing/2016/5/10/chartex" xmlns:cx5="http://schemas.microsoft.com/office/drawing/2016/5/11/chartex" xmlns:cx6="http://schemas.microsoft.com/office/drawing/2016/5/12/chartex" xmlns:cx7="http://schemas.microsoft.com/office/drawing/2016/5/13/chartex" xmlns:cx8="http://schemas.microsoft.com/office/drawing/2016/5/14/chartex" xmlns:mc="http://schemas.openxmlformats.org/markup-compatibility/2006" xmlns:aink="http://schemas.microsoft.com/office/drawing/2016/ink" xmlns:am3d="http://schemas.microsoft.com/office/drawing/2017/model3d" xmlns:o="urn:schemas-microsoft-com:office:office" xmlns:r="http://schemas.openxmlformats.org/officeDocument/2006/relationships" xmlns:m="http://schemas.openxmlformats.org/officeDocument/2006/math" xmlns:v="urn:schemas-microsoft-com:vml" xmlns:wp14="http://schemas.microsoft.com/office/word/2010/wordprocessingDrawing" xmlns:wp="http://schemas.openxmlformats.org/drawingml/2006/wordprocessingDrawing" xmlns:w10="urn:schemas-microsoft-com:office:word" xmlns:w="http://schemas.openxmlformats.org/wordprocessingml/2006/main" xmlns:w14="http://schemas.microsoft.com/office/word/2010/wordml" xmlns:w15="http://schemas.microsoft.com/office/word/2012/wordml" xmlns:w16cid="http://schemas.microsoft.com/office/word/2016/wordml/cid" xmlns:w16se="http://schemas.microsoft.com/office/word/2015/wordml/symex" xmlns:wpg="http://schemas.microsoft.com/office/word/2010/wordprocessingGroup" xmlns:wpi="http://schemas.microsoft.com/office/word/2010/wordprocessingInk" xmlns:wne="http://schemas.microsoft.com/office/word/2006/wordml" xmlns:wps="http://schemas.microsoft.com/office/word/2010/wordprocessingShape" mc:Ignorable="w14 w15 w16se w16cid wp14">
   <w15:person w15:author="Stevens, Jens T">
     <w15:presenceInfo w15:providerId="AD" w15:userId="S::jtstevens@usgs.gov::afb58fa2-2f59-4c9d-bf04-2b3906c540ad"/>
   </w15:person>
@@ -16842,7 +17371,7 @@
 </file>
 
 <file path=word/styles.xml><?xml version="1.0" encoding="utf-8"?>
-<w:styles xmlns:mc="http://schemas.openxmlformats.org/markup-compatibility/2006" xmlns:r="http://schemas.openxmlformats.org/officeDocument/2006/relationships" xmlns:w="http://schemas.openxmlformats.org/wordprocessingml/2006/main" xmlns:w14="http://schemas.microsoft.com/office/word/2010/wordml" xmlns:w15="http://schemas.microsoft.com/office/word/2012/wordml" xmlns:w16se="http://schemas.microsoft.com/office/word/2015/wordml/symex" mc:Ignorable="w14 w15 w16se">
+<w:styles xmlns:mc="http://schemas.openxmlformats.org/markup-compatibility/2006" xmlns:r="http://schemas.openxmlformats.org/officeDocument/2006/relationships" xmlns:w="http://schemas.openxmlformats.org/wordprocessingml/2006/main" xmlns:w14="http://schemas.microsoft.com/office/word/2010/wordml" xmlns:w15="http://schemas.microsoft.com/office/word/2012/wordml" xmlns:w16cid="http://schemas.microsoft.com/office/word/2016/wordml/cid" xmlns:w16se="http://schemas.microsoft.com/office/word/2015/wordml/symex" mc:Ignorable="w14 w15 w16se w16cid">
   <w:docDefaults>
     <w:rPrDefault>
       <w:rPr>
@@ -16854,7 +17383,7 @@
     </w:rPrDefault>
     <w:pPrDefault/>
   </w:docDefaults>
-  <w:latentStyles w:defLockedState="0" w:defUIPriority="99" w:defSemiHidden="0" w:defUnhideWhenUsed="0" w:defQFormat="0" w:count="371">
+  <w:latentStyles w:defLockedState="0" w:defUIPriority="99" w:defSemiHidden="0" w:defUnhideWhenUsed="0" w:defQFormat="0" w:count="376">
     <w:lsdException w:name="Normal" w:uiPriority="0" w:qFormat="1"/>
     <w:lsdException w:name="heading 1" w:uiPriority="9" w:qFormat="1"/>
     <w:lsdException w:name="heading 2" w:semiHidden="1" w:uiPriority="9" w:unhideWhenUsed="1" w:qFormat="1"/>
@@ -16960,7 +17489,6 @@
     <w:lsdException w:name="HTML Sample" w:semiHidden="1" w:unhideWhenUsed="1"/>
     <w:lsdException w:name="HTML Typewriter" w:semiHidden="1" w:unhideWhenUsed="1"/>
     <w:lsdException w:name="HTML Variable" w:semiHidden="1" w:unhideWhenUsed="1"/>
-    <w:lsdException w:name="Normal Table" w:semiHidden="1" w:unhideWhenUsed="1"/>
     <w:lsdException w:name="annotation subject" w:semiHidden="1" w:unhideWhenUsed="1"/>
     <w:lsdException w:name="No List" w:semiHidden="1" w:unhideWhenUsed="1"/>
     <w:lsdException w:name="Outline List 1" w:semiHidden="1" w:unhideWhenUsed="1"/>
@@ -17003,11 +17531,8 @@
     <w:lsdException w:name="Table Contemporary" w:semiHidden="1" w:unhideWhenUsed="1"/>
     <w:lsdException w:name="Table Elegant" w:semiHidden="1" w:unhideWhenUsed="1"/>
     <w:lsdException w:name="Table Professional" w:semiHidden="1" w:unhideWhenUsed="1"/>
-    <w:lsdException w:name="Table Subtle 1" w:semiHidden="1" w:unhideWhenUsed="1"/>
     <w:lsdException w:name="Table Subtle 2" w:semiHidden="1" w:unhideWhenUsed="1"/>
     <w:lsdException w:name="Table Web 1" w:semiHidden="1" w:unhideWhenUsed="1"/>
-    <w:lsdException w:name="Table Web 2" w:semiHidden="1" w:unhideWhenUsed="1"/>
-    <w:lsdException w:name="Table Web 3" w:semiHidden="1" w:unhideWhenUsed="1"/>
     <w:lsdException w:name="Balloon Text" w:semiHidden="1" w:unhideWhenUsed="1"/>
     <w:lsdException w:name="Table Grid" w:uiPriority="39"/>
     <w:lsdException w:name="Table Theme" w:semiHidden="1" w:unhideWhenUsed="1"/>
@@ -17217,6 +17742,11 @@
     <w:lsdException w:name="List Table 5 Dark Accent 6" w:uiPriority="50"/>
     <w:lsdException w:name="List Table 6 Colorful Accent 6" w:uiPriority="51"/>
     <w:lsdException w:name="List Table 7 Colorful Accent 6" w:uiPriority="52"/>
+    <w:lsdException w:name="Mention" w:semiHidden="1" w:unhideWhenUsed="1"/>
+    <w:lsdException w:name="Smart Hyperlink" w:semiHidden="1" w:unhideWhenUsed="1"/>
+    <w:lsdException w:name="Hashtag" w:semiHidden="1" w:unhideWhenUsed="1"/>
+    <w:lsdException w:name="Unresolved Mention" w:semiHidden="1" w:unhideWhenUsed="1"/>
+    <w:lsdException w:name="Smart Link" w:semiHidden="1" w:unhideWhenUsed="1"/>
   </w:latentStyles>
   <w:style w:type="paragraph" w:default="1" w:styleId="Normal">
     <w:name w:val="Normal"/>
@@ -17873,7 +18403,7 @@
 </file>
 
 <file path=customXml/itemProps1.xml><?xml version="1.0" encoding="utf-8"?>
-<ds:datastoreItem xmlns:ds="http://schemas.openxmlformats.org/officeDocument/2006/customXml" ds:itemID="{050F251F-6DA2-429A-9041-49D5F881F7A9}">
+<ds:datastoreItem xmlns:ds="http://schemas.openxmlformats.org/officeDocument/2006/customXml" ds:itemID="{0793F254-2FE1-524B-9EE6-C8D601DB0A9E}">
   <ds:schemaRefs>
     <ds:schemaRef ds:uri="http://schemas.openxmlformats.org/officeDocument/2006/bibliography"/>
   </ds:schemaRefs>

</xml_diff>

<commit_message>
Jens final manuscript edits.
</commit_message>
<xml_diff>
--- a/Manuscript/Sugarloaf MS Appendix revision.docx
+++ b/Manuscript/Sugarloaf MS Appendix revision.docx
@@ -6441,8 +6441,8 @@
 dXRvcnM+PGF1dGhvcnM+PGF1dGhvcj5Cb2lzcmFtw6ksIEdhYnJpZWxsZSBGLiBTLjwvYXV0aG9y
 PjxhdXRob3I+VGhvbXBzb24sIFNhbGx5IEUuPC9hdXRob3I+PGF1dGhvcj5UYWd1ZSwgQ2hyaXN0
 aW5hPC9hdXRob3I+PGF1dGhvcj5TdGVwaGVucywgU2NvdHQgTC48L2F1dGhvcj48L2F1dGhvcnM+
-PC9jb250cmlidXRvcnM+PHRpdGxlcz48dGl0bGU+UmVzdG9yaW5nIGEgTmF0dXJhbCBGaXJlIFJl
-Z2ltZSBBbHRlcnMgdGhlIFdhdGVyIEJhbGFuY2Ugb2YgYSBTaWVycmEgTmV2YWRhIENhdGNobWVu
+PC9jb250cmlidXRvcnM+PHRpdGxlcz48dGl0bGU+UmVzdG9yaW5nIGEgbmF0dXJhbCBmaXJlIHJl
+Z2ltZSBhbHRlcnMgdGhlIHdhdGVyIGJhbGFuY2Ugb2YgYSBTaWVycmEgTmV2YWRhIGNhdGNobWVu
 dDwvdGl0bGU+PHNlY29uZGFyeS10aXRsZT5XYXRlciBSZXNvdXJjZXMgUmVzZWFyY2g8L3NlY29u
 ZGFyeS10aXRsZT48L3RpdGxlcz48cGVyaW9kaWNhbD48ZnVsbC10aXRsZT5XYXRlciBSZXNvdXJj
 ZXMgUmVzZWFyY2g8L2Z1bGwtdGl0bGU+PC9wZXJpb2RpY2FsPjxwYWdlcz41NzUx4oCTIDU3Njk8
@@ -6497,8 +6497,8 @@
 dXRvcnM+PGF1dGhvcnM+PGF1dGhvcj5Cb2lzcmFtw6ksIEdhYnJpZWxsZSBGLiBTLjwvYXV0aG9y
 PjxhdXRob3I+VGhvbXBzb24sIFNhbGx5IEUuPC9hdXRob3I+PGF1dGhvcj5UYWd1ZSwgQ2hyaXN0
 aW5hPC9hdXRob3I+PGF1dGhvcj5TdGVwaGVucywgU2NvdHQgTC48L2F1dGhvcj48L2F1dGhvcnM+
-PC9jb250cmlidXRvcnM+PHRpdGxlcz48dGl0bGU+UmVzdG9yaW5nIGEgTmF0dXJhbCBGaXJlIFJl
-Z2ltZSBBbHRlcnMgdGhlIFdhdGVyIEJhbGFuY2Ugb2YgYSBTaWVycmEgTmV2YWRhIENhdGNobWVu
+PC9jb250cmlidXRvcnM+PHRpdGxlcz48dGl0bGU+UmVzdG9yaW5nIGEgbmF0dXJhbCBmaXJlIHJl
+Z2ltZSBhbHRlcnMgdGhlIHdhdGVyIGJhbGFuY2Ugb2YgYSBTaWVycmEgTmV2YWRhIGNhdGNobWVu
 dDwvdGl0bGU+PHNlY29uZGFyeS10aXRsZT5XYXRlciBSZXNvdXJjZXMgUmVzZWFyY2g8L3NlY29u
 ZGFyeS10aXRsZT48L3RpdGxlcz48cGVyaW9kaWNhbD48ZnVsbC10aXRsZT5XYXRlciBSZXNvdXJj
 ZXMgUmVzZWFyY2g8L2Z1bGwtdGl0bGU+PC9wZXJpb2RpY2FsPjxwYWdlcz41NzUx4oCTIDU3Njk8
@@ -6556,12 +6556,6 @@
                 <w:rFonts w:ascii="Times New Roman" w:hAnsi="Times New Roman" w:cs="Times New Roman"/>
                 <w:color w:val="000000" w:themeColor="text1"/>
               </w:rPr>
-            </w:r>
-            <w:r>
-              <w:rPr>
-                <w:rFonts w:ascii="Times New Roman" w:hAnsi="Times New Roman" w:cs="Times New Roman"/>
-                <w:color w:val="000000" w:themeColor="text1"/>
-              </w:rPr>
               <w:fldChar w:fldCharType="separate"/>
             </w:r>
             <w:r>
@@ -7791,8 +7785,6 @@
           <w:color w:val="000000" w:themeColor="text1"/>
         </w:rPr>
       </w:pPr>
-      <w:commentRangeStart w:id="81"/>
-      <w:commentRangeStart w:id="82"/>
       <w:r>
         <w:rPr>
           <w:rFonts w:ascii="Times New Roman" w:hAnsi="Times New Roman" w:cs="Times New Roman"/>
@@ -7802,22 +7794,7 @@
         </w:rPr>
         <w:t xml:space="preserve">Table B1. </w:t>
       </w:r>
-      <w:commentRangeEnd w:id="81"/>
-      <w:r>
-        <w:rPr>
-          <w:rStyle w:val="CommentReference"/>
-          <w:rFonts w:ascii="Times New Roman" w:hAnsi="Times New Roman" w:cs="Times New Roman"/>
-        </w:rPr>
-        <w:commentReference w:id="81"/>
-      </w:r>
-      <w:commentRangeEnd w:id="82"/>
-      <w:r>
-        <w:rPr>
-          <w:rStyle w:val="CommentReference"/>
-        </w:rPr>
-        <w:commentReference w:id="82"/>
-      </w:r>
-      <w:ins w:id="83" w:author="Gabrielle" w:date="2019-11-06T09:38:00Z">
+      <w:ins w:id="81" w:author="Gabrielle" w:date="2019-11-06T09:38:00Z">
         <w:r>
           <w:rPr>
             <w:rFonts w:ascii="Times New Roman" w:hAnsi="Times New Roman" w:cs="Times New Roman"/>
@@ -7828,7 +7805,7 @@
           <w:t>Topographic attributes of each weather station</w:t>
         </w:r>
       </w:ins>
-      <w:ins w:id="84" w:author="Gabrielle" w:date="2019-11-06T09:39:00Z">
+      <w:ins w:id="82" w:author="Gabrielle" w:date="2019-11-06T09:39:00Z">
         <w:r>
           <w:rPr>
             <w:rFonts w:ascii="Times New Roman" w:hAnsi="Times New Roman" w:cs="Times New Roman"/>
@@ -7839,7 +7816,7 @@
           <w:t xml:space="preserve">, including slope, aspect, elevation and topographic wetness index (TWI). All of these values were calculated </w:t>
         </w:r>
       </w:ins>
-      <w:ins w:id="85" w:author="Gabrielle" w:date="2019-11-06T09:41:00Z">
+      <w:ins w:id="83" w:author="Gabrielle" w:date="2019-11-06T09:41:00Z">
         <w:r>
           <w:rPr>
             <w:rFonts w:ascii="Times New Roman" w:hAnsi="Times New Roman" w:cs="Times New Roman"/>
@@ -7850,7 +7827,7 @@
           <w:t>from</w:t>
         </w:r>
       </w:ins>
-      <w:ins w:id="86" w:author="Gabrielle" w:date="2019-11-06T09:39:00Z">
+      <w:ins w:id="84" w:author="Gabrielle" w:date="2019-11-06T09:39:00Z">
         <w:r>
           <w:rPr>
             <w:rFonts w:ascii="Times New Roman" w:hAnsi="Times New Roman" w:cs="Times New Roman"/>
@@ -7858,9 +7835,10 @@
             <w:iCs/>
             <w:color w:val="000000" w:themeColor="text1"/>
           </w:rPr>
-          <w:t xml:space="preserve"> </w:t>
-        </w:r>
-        <w:commentRangeStart w:id="87"/>
+          <w:t xml:space="preserve"> digital elevation models (</w:t>
+        </w:r>
+      </w:ins>
+      <w:ins w:id="85" w:author="Gabrielle" w:date="2019-11-06T09:50:00Z">
         <w:r>
           <w:rPr>
             <w:rFonts w:ascii="Times New Roman" w:hAnsi="Times New Roman" w:cs="Times New Roman"/>
@@ -7868,19 +7846,10 @@
             <w:iCs/>
             <w:color w:val="000000" w:themeColor="text1"/>
           </w:rPr>
-          <w:t>digital elevation models</w:t>
+          <w:t xml:space="preserve">obtained </w:t>
         </w:r>
       </w:ins>
-      <w:commentRangeEnd w:id="87"/>
-      <w:ins w:id="88" w:author="Gabrielle" w:date="2019-11-06T09:45:00Z">
-        <w:r>
-          <w:rPr>
-            <w:rStyle w:val="CommentReference"/>
-          </w:rPr>
-          <w:commentReference w:id="87"/>
-        </w:r>
-      </w:ins>
-      <w:ins w:id="89" w:author="Gabrielle" w:date="2019-11-06T09:39:00Z">
+      <w:ins w:id="86" w:author="Gabrielle" w:date="2019-11-06T09:43:00Z">
         <w:r>
           <w:rPr>
             <w:rFonts w:ascii="Times New Roman" w:hAnsi="Times New Roman" w:cs="Times New Roman"/>
@@ -7888,10 +7857,213 @@
             <w:iCs/>
             <w:color w:val="000000" w:themeColor="text1"/>
           </w:rPr>
-          <w:t xml:space="preserve"> (</w:t>
+          <w:t xml:space="preserve">from Kane et al. </w:t>
         </w:r>
       </w:ins>
-      <w:ins w:id="90" w:author="Gabrielle" w:date="2019-11-06T09:50:00Z">
+      <w:r>
+        <w:rPr>
+          <w:rFonts w:ascii="Times New Roman" w:hAnsi="Times New Roman" w:cs="Times New Roman"/>
+          <w:i/>
+          <w:iCs/>
+          <w:color w:val="000000" w:themeColor="text1"/>
+        </w:rPr>
+        <w:fldChar w:fldCharType="begin">
+          <w:fldData xml:space="preserve">PEVuZE5vdGU+PENpdGUgRXhjbHVkZUF1dGg9IjEiPjxBdXRob3I+S2FuZTwvQXV0aG9yPjxZZWFy
+PjIwMTU8L1llYXI+PFJlY051bT4yNjM0PC9SZWNOdW0+PERpc3BsYXlUZXh0PigyMDE1KTwvRGlz
+cGxheVRleHQ+PHJlY29yZD48cmVjLW51bWJlcj4yNjM0PC9yZWMtbnVtYmVyPjxmb3JlaWduLWtl
+eXM+PGtleSBhcHA9IkVOIiBkYi1pZD0idzBwcGFhdmY4dDJ6dndlOWYwb3hhNXJjZXJ2ejB3ZWRw
+MDUwIiB0aW1lc3RhbXA9IjE0MjMwNzQ2NzUiPjI2MzQ8L2tleT48L2ZvcmVpZ24ta2V5cz48cmVm
+LXR5cGUgbmFtZT0iSm91cm5hbCBBcnRpY2xlIj4xNzwvcmVmLXR5cGU+PGNvbnRyaWJ1dG9ycz48
+YXV0aG9ycz48YXV0aG9yPkthbmUsIFZhbiBSLjwvYXV0aG9yPjxhdXRob3I+THV0eiwgSmFtZXMg
+QS48L2F1dGhvcj48YXV0aG9yPkFsaW5hIENhbnNsZXIsIEMuPC9hdXRob3I+PGF1dGhvcj5Qb3Zh
+aywgTmljaG9sYXMgQS48L2F1dGhvcj48YXV0aG9yPkNodXJjaGlsbCwgRGVyZWsgSi48L2F1dGhv
+cj48YXV0aG9yPlNtaXRoLCBEb3VnbGFzIEYuPC9hdXRob3I+PGF1dGhvcj5LYW5lLCBKb25hdGhh
+biBULjwvYXV0aG9yPjxhdXRob3I+Tm9ydGgsIE1hbGNvbG0gUC48L2F1dGhvcj48L2F1dGhvcnM+
+PC9jb250cmlidXRvcnM+PHRpdGxlcz48dGl0bGU+V2F0ZXIgYmFsYW5jZSBhbmQgdG9wb2dyYXBo
+eSBwcmVkaWN0IGZpcmUgYW5kIGZvcmVzdCBzdHJ1Y3R1cmUgcGF0dGVybnM8L3RpdGxlPjxzZWNv
+bmRhcnktdGl0bGU+Rm9yZXN0IEVjb2xvZ3kgYW5kIE1hbmFnZW1lbnQ8L3NlY29uZGFyeS10aXRs
+ZT48L3RpdGxlcz48cGVyaW9kaWNhbD48ZnVsbC10aXRsZT5Gb3Jlc3QgRWNvbG9neSBhbmQgTWFu
+YWdlbWVudDwvZnVsbC10aXRsZT48YWJici0xPkZvci4gRWNvbC4gTWFuYWcuPC9hYmJyLTE+PGFi
+YnItMj5Gb3IgRWNvbCBNYW5hZzwvYWJici0yPjxhYmJyLTM+Rm9yZXN0IEVjb2xvZ3kgJmFtcDsg
+TWFuYWdlbWVudDwvYWJici0zPjwvcGVyaW9kaWNhbD48cGFnZXM+MS0xMzwvcGFnZXM+PHZvbHVt
+ZT4zMzg8L3ZvbHVtZT48a2V5d29yZHM+PGtleXdvcmQ+TWl4ZWQtc2V2ZXJpdHkgZmlyZTwva2V5
+d29yZD48a2V5d29yZD5Gb3Jlc3Qgc3RydWN0dXJlPC9rZXl3b3JkPjxrZXl3b3JkPlJhbmRvbSBm
+b3Jlc3RzPC9rZXl3b3JkPjxrZXl3b3JkPlJkTkJSIGJ1cm4gc2V2ZXJpdHk8L2tleXdvcmQ+PGtl
+eXdvcmQ+TGlEQVI8L2tleXdvcmQ+PGtleXdvcmQ+V2F0ZXIgYmFsYW5jZTwva2V5d29yZD48L2tl
+eXdvcmRzPjxkYXRlcz48eWVhcj4yMDE1PC95ZWFyPjxwdWItZGF0ZXM+PGRhdGU+Mi8xNS88L2Rh
+dGU+PC9wdWItZGF0ZXM+PC9kYXRlcz48aXNibj4wMzc4LTExMjc8L2lzYm4+PHVybHM+PHJlbGF0
+ZWQtdXJscz48dXJsPmh0dHA6Ly93d3cuc2NpZW5jZWRpcmVjdC5jb20vc2NpZW5jZS9hcnRpY2xl
+L3BpaS9TMDM3ODExMjcxNDAwNjIwMzwvdXJsPjwvcmVsYXRlZC11cmxzPjwvdXJscz48ZWxlY3Ry
+b25pYy1yZXNvdXJjZS1udW0+aHR0cDovL2R4LmRvaS5vcmcvMTAuMTAxNi9qLmZvcmVjby4yMDE0
+LjEwLjAzODwvZWxlY3Ryb25pYy1yZXNvdXJjZS1udW0+PHJlc2VhcmNoLW5vdGVzPlJlYWQgMTUg
+Mi8xMC8xNSYjeEQ7UHJlZGljdGluZyBmb3Jlc3Qgc3RydWN0dXJlIGFuZCBidXJuIHNldmVyaXR5
+IGZyb20gdG9wb2dyYXBoeSBhbmQgd2F0ZXIgYmFsYW5jZS4mI3hEOyYjeEQ7U3RhdGlzdGljYWwg
+bW9kZWwgc3RydWN0dXJlICgmcXVvdDtyYW5kb20gZm9yZXN0IG1vZGVsaW5nJnF1b3Q7PUNBUlQg
+YW5hbHlzaXMpOiYjeEQ7UmVzcG9uc2UgdmFyaWFibGVzIFsjIGZpcmVzLCBmaXJlIHNldmVyaXR5
+LCBjYW5vcHkgY292ZXIsIGFuZCBkb21pbmFudCB0cmVlIGhlaWdodF0gfiYjeEQ7JnF1b3Q7RW52
+aXJvbm1lbnRhbCBjb25kaXRpb25zJnF1b3Q7ID0gUHJlZGljdG9yIHZhcmlhYmxlcyBbV2F0ZXIg
+YmFsYW5jZSAoQUVULCBEKSwgc2xvcGUgcG9zaXRpb24sIHNsb3BlLCBpbnNvbGF0aW9uXTsgc2Ft
+cGxlIHNpemUgaXMgYmFzaWNhbGx5IGEgbnVtYmVyIG9mIHBpeGVscyBhcyBhIGZyYWN0aW9uIG9m
+IHRoZSBsYW5kc2NhcGU7IHZhcmlhbmNlIGV4cGxhaW5lZCBzdGFydGVkIHRvIGFzeW1wdG90ZSBh
+ZnRlciAxMCwwMDAgc2FtcGxlcy4gJiN4RDtFbnZpcm9ubWVudGFsIGNvbmRpdGlvbnMgcHJlZGlj
+dGVkIHBvc3QtZmlyZSBzdHJ1Y3R1cmUgdG9vLCBldmVuIHRob3VnaCB0aGF0IHdhcyBkaWZmZXJl
+bnQgZnJvbSBwcmUtZmlyZSBzdHJ1Y3R1cmUuIFRoYXQmYXBvcztzIGEga2V5IHRoaW5nIHRoZXkm
+YXBvcztyZSBnb2luZyBhZnRlci0gY2FuIGVudmlyb25tZW50YWwgdmFyaWFibGVzIHRoYXQgYXJl
+IGtub3duIHRvIGJlIGltcG9ydGFudCBpbiB0aGUgYWJzZW5jZSBvZiBmaXJlIGFsc28gcHJlZGlj
+dCBmb3Jlc3Qgc3RydWN0dXJlIGFmdGVyIGZpcmU/LiAmI3hEOyYjeEQ7VGhlaXIgbW9kZWxlZCB2
+YXJpYWJsZXMgbWF0Y2ggdXAgcmVhbGx5IHdlbGwgdG8gdGhlIG9ic2VydmVkIChGaWcgNikuIEZv
+ciBjYW5vcHkgY292ZXIsIEkmYXBvczttIGN1cmlvdXMgd2h5IHRoZXkgcHJlZGljdCBoaWdoZXIg
+Y2Fub3B5IGNvdmVyIGFuZCBubyBmaXJlcyBhdCB0aGUgbG93ZXIgZWxldmF0aW9ucyAoQmlnIE9h
+ayBGbGF0IGFyZWEpLCBnaXZlbiB0aGF0IHRoZSBwcmVzZW50IGRheSBzdHJ1Y3R1cmUgaXMgYXQg
+bGVhc3QgcGFydGlhbGx5IGluZmx1ZW5jZWQgYnkgZmlyZSBzdXBwcmVzc2lvbiBpbiB0aGlzIHBh
+cnQgb2YgdGhlIHBhcmsgKEkgdGhpbms/KS4gRXhwbGFpbmVkIGEgbGl0dGxlIGJpdCBpbiBzZWN0
+aW9uIDQuMy4uLiYjeEQ7JiN4RDtXYXRlciBiYWxhbmNlIHdhcyB0aGUgYmVzdCBlbnZpcm9ubWVu
+dGFsIHByZWRpY3RvciwgeWV0IGRlZmljaXQgd2FzIHJlYWxseSBoaWdoIGFyb3VuZCBiaWcgb2Fr
+IGZsYXQgYW5kIG5vdCBtYW55IGZpcmVzIHdlcmUgcHJlZGljdGVkLCB3aGlsZSBkZWZpY2l0IHdh
+cyBjb21wYXJhYmx5IGhpZ2gsIHRvIGEgbGl0dGxlIGJpdCBsb3dlciwgaW4gSWxsaWxsb3VldHRl
+LCBhbmQgbW9yZSBmaXJlcyB3ZXJlIHByZWRpY3RlZC4mI3hEOyYjeEQ7V291bGQgYmUgcmVhbGx5
+IGludGVyZXN0aW5nIHRvIHRha2UgdGhlIHBhcmFtZXRlciB2YWx1ZXMgZnJvbSB0aGlzIHN0dWR5
+IGFuZCBhcHBseSB0aGVtIHRvIGFub3RoZXIgc3lzdGVtIHRvIHNlZSBob3cgd2VsbCB0aGV5IHBy
+ZWRpY3QuICYjeEQ7JiN4RDtQcmVkaWN0aW9uIG9mIHVwcGVyIGNhbm9weSB3YXMgYmV0dGVyIHRo
+YW4gcHJlZGljdGlvbiBvZiBsb3dlciBjYW5vcHkgc3RyYXR1bSAoMi04bSk8L3Jlc2VhcmNoLW5v
+dGVzPjwvcmVjb3JkPjwvQ2l0ZT48L0VuZE5vdGU+
+</w:fldData>
+        </w:fldChar>
+      </w:r>
+      <w:r>
+        <w:rPr>
+          <w:rFonts w:ascii="Times New Roman" w:hAnsi="Times New Roman" w:cs="Times New Roman"/>
+          <w:i/>
+          <w:iCs/>
+          <w:color w:val="000000" w:themeColor="text1"/>
+        </w:rPr>
+        <w:instrText xml:space="preserve"> ADDIN EN.CITE </w:instrText>
+      </w:r>
+      <w:r>
+        <w:rPr>
+          <w:rFonts w:ascii="Times New Roman" w:hAnsi="Times New Roman" w:cs="Times New Roman"/>
+          <w:i/>
+          <w:iCs/>
+          <w:color w:val="000000" w:themeColor="text1"/>
+        </w:rPr>
+        <w:fldChar w:fldCharType="begin">
+          <w:fldData xml:space="preserve">PEVuZE5vdGU+PENpdGUgRXhjbHVkZUF1dGg9IjEiPjxBdXRob3I+S2FuZTwvQXV0aG9yPjxZZWFy
+PjIwMTU8L1llYXI+PFJlY051bT4yNjM0PC9SZWNOdW0+PERpc3BsYXlUZXh0PigyMDE1KTwvRGlz
+cGxheVRleHQ+PHJlY29yZD48cmVjLW51bWJlcj4yNjM0PC9yZWMtbnVtYmVyPjxmb3JlaWduLWtl
+eXM+PGtleSBhcHA9IkVOIiBkYi1pZD0idzBwcGFhdmY4dDJ6dndlOWYwb3hhNXJjZXJ2ejB3ZWRw
+MDUwIiB0aW1lc3RhbXA9IjE0MjMwNzQ2NzUiPjI2MzQ8L2tleT48L2ZvcmVpZ24ta2V5cz48cmVm
+LXR5cGUgbmFtZT0iSm91cm5hbCBBcnRpY2xlIj4xNzwvcmVmLXR5cGU+PGNvbnRyaWJ1dG9ycz48
+YXV0aG9ycz48YXV0aG9yPkthbmUsIFZhbiBSLjwvYXV0aG9yPjxhdXRob3I+THV0eiwgSmFtZXMg
+QS48L2F1dGhvcj48YXV0aG9yPkFsaW5hIENhbnNsZXIsIEMuPC9hdXRob3I+PGF1dGhvcj5Qb3Zh
+aywgTmljaG9sYXMgQS48L2F1dGhvcj48YXV0aG9yPkNodXJjaGlsbCwgRGVyZWsgSi48L2F1dGhv
+cj48YXV0aG9yPlNtaXRoLCBEb3VnbGFzIEYuPC9hdXRob3I+PGF1dGhvcj5LYW5lLCBKb25hdGhh
+biBULjwvYXV0aG9yPjxhdXRob3I+Tm9ydGgsIE1hbGNvbG0gUC48L2F1dGhvcj48L2F1dGhvcnM+
+PC9jb250cmlidXRvcnM+PHRpdGxlcz48dGl0bGU+V2F0ZXIgYmFsYW5jZSBhbmQgdG9wb2dyYXBo
+eSBwcmVkaWN0IGZpcmUgYW5kIGZvcmVzdCBzdHJ1Y3R1cmUgcGF0dGVybnM8L3RpdGxlPjxzZWNv
+bmRhcnktdGl0bGU+Rm9yZXN0IEVjb2xvZ3kgYW5kIE1hbmFnZW1lbnQ8L3NlY29uZGFyeS10aXRs
+ZT48L3RpdGxlcz48cGVyaW9kaWNhbD48ZnVsbC10aXRsZT5Gb3Jlc3QgRWNvbG9neSBhbmQgTWFu
+YWdlbWVudDwvZnVsbC10aXRsZT48YWJici0xPkZvci4gRWNvbC4gTWFuYWcuPC9hYmJyLTE+PGFi
+YnItMj5Gb3IgRWNvbCBNYW5hZzwvYWJici0yPjxhYmJyLTM+Rm9yZXN0IEVjb2xvZ3kgJmFtcDsg
+TWFuYWdlbWVudDwvYWJici0zPjwvcGVyaW9kaWNhbD48cGFnZXM+MS0xMzwvcGFnZXM+PHZvbHVt
+ZT4zMzg8L3ZvbHVtZT48a2V5d29yZHM+PGtleXdvcmQ+TWl4ZWQtc2V2ZXJpdHkgZmlyZTwva2V5
+d29yZD48a2V5d29yZD5Gb3Jlc3Qgc3RydWN0dXJlPC9rZXl3b3JkPjxrZXl3b3JkPlJhbmRvbSBm
+b3Jlc3RzPC9rZXl3b3JkPjxrZXl3b3JkPlJkTkJSIGJ1cm4gc2V2ZXJpdHk8L2tleXdvcmQ+PGtl
+eXdvcmQ+TGlEQVI8L2tleXdvcmQ+PGtleXdvcmQ+V2F0ZXIgYmFsYW5jZTwva2V5d29yZD48L2tl
+eXdvcmRzPjxkYXRlcz48eWVhcj4yMDE1PC95ZWFyPjxwdWItZGF0ZXM+PGRhdGU+Mi8xNS88L2Rh
+dGU+PC9wdWItZGF0ZXM+PC9kYXRlcz48aXNibj4wMzc4LTExMjc8L2lzYm4+PHVybHM+PHJlbGF0
+ZWQtdXJscz48dXJsPmh0dHA6Ly93d3cuc2NpZW5jZWRpcmVjdC5jb20vc2NpZW5jZS9hcnRpY2xl
+L3BpaS9TMDM3ODExMjcxNDAwNjIwMzwvdXJsPjwvcmVsYXRlZC11cmxzPjwvdXJscz48ZWxlY3Ry
+b25pYy1yZXNvdXJjZS1udW0+aHR0cDovL2R4LmRvaS5vcmcvMTAuMTAxNi9qLmZvcmVjby4yMDE0
+LjEwLjAzODwvZWxlY3Ryb25pYy1yZXNvdXJjZS1udW0+PHJlc2VhcmNoLW5vdGVzPlJlYWQgMTUg
+Mi8xMC8xNSYjeEQ7UHJlZGljdGluZyBmb3Jlc3Qgc3RydWN0dXJlIGFuZCBidXJuIHNldmVyaXR5
+IGZyb20gdG9wb2dyYXBoeSBhbmQgd2F0ZXIgYmFsYW5jZS4mI3hEOyYjeEQ7U3RhdGlzdGljYWwg
+bW9kZWwgc3RydWN0dXJlICgmcXVvdDtyYW5kb20gZm9yZXN0IG1vZGVsaW5nJnF1b3Q7PUNBUlQg
+YW5hbHlzaXMpOiYjeEQ7UmVzcG9uc2UgdmFyaWFibGVzIFsjIGZpcmVzLCBmaXJlIHNldmVyaXR5
+LCBjYW5vcHkgY292ZXIsIGFuZCBkb21pbmFudCB0cmVlIGhlaWdodF0gfiYjeEQ7JnF1b3Q7RW52
+aXJvbm1lbnRhbCBjb25kaXRpb25zJnF1b3Q7ID0gUHJlZGljdG9yIHZhcmlhYmxlcyBbV2F0ZXIg
+YmFsYW5jZSAoQUVULCBEKSwgc2xvcGUgcG9zaXRpb24sIHNsb3BlLCBpbnNvbGF0aW9uXTsgc2Ft
+cGxlIHNpemUgaXMgYmFzaWNhbGx5IGEgbnVtYmVyIG9mIHBpeGVscyBhcyBhIGZyYWN0aW9uIG9m
+IHRoZSBsYW5kc2NhcGU7IHZhcmlhbmNlIGV4cGxhaW5lZCBzdGFydGVkIHRvIGFzeW1wdG90ZSBh
+ZnRlciAxMCwwMDAgc2FtcGxlcy4gJiN4RDtFbnZpcm9ubWVudGFsIGNvbmRpdGlvbnMgcHJlZGlj
+dGVkIHBvc3QtZmlyZSBzdHJ1Y3R1cmUgdG9vLCBldmVuIHRob3VnaCB0aGF0IHdhcyBkaWZmZXJl
+bnQgZnJvbSBwcmUtZmlyZSBzdHJ1Y3R1cmUuIFRoYXQmYXBvcztzIGEga2V5IHRoaW5nIHRoZXkm
+YXBvcztyZSBnb2luZyBhZnRlci0gY2FuIGVudmlyb25tZW50YWwgdmFyaWFibGVzIHRoYXQgYXJl
+IGtub3duIHRvIGJlIGltcG9ydGFudCBpbiB0aGUgYWJzZW5jZSBvZiBmaXJlIGFsc28gcHJlZGlj
+dCBmb3Jlc3Qgc3RydWN0dXJlIGFmdGVyIGZpcmU/LiAmI3hEOyYjeEQ7VGhlaXIgbW9kZWxlZCB2
+YXJpYWJsZXMgbWF0Y2ggdXAgcmVhbGx5IHdlbGwgdG8gdGhlIG9ic2VydmVkIChGaWcgNikuIEZv
+ciBjYW5vcHkgY292ZXIsIEkmYXBvczttIGN1cmlvdXMgd2h5IHRoZXkgcHJlZGljdCBoaWdoZXIg
+Y2Fub3B5IGNvdmVyIGFuZCBubyBmaXJlcyBhdCB0aGUgbG93ZXIgZWxldmF0aW9ucyAoQmlnIE9h
+ayBGbGF0IGFyZWEpLCBnaXZlbiB0aGF0IHRoZSBwcmVzZW50IGRheSBzdHJ1Y3R1cmUgaXMgYXQg
+bGVhc3QgcGFydGlhbGx5IGluZmx1ZW5jZWQgYnkgZmlyZSBzdXBwcmVzc2lvbiBpbiB0aGlzIHBh
+cnQgb2YgdGhlIHBhcmsgKEkgdGhpbms/KS4gRXhwbGFpbmVkIGEgbGl0dGxlIGJpdCBpbiBzZWN0
+aW9uIDQuMy4uLiYjeEQ7JiN4RDtXYXRlciBiYWxhbmNlIHdhcyB0aGUgYmVzdCBlbnZpcm9ubWVu
+dGFsIHByZWRpY3RvciwgeWV0IGRlZmljaXQgd2FzIHJlYWxseSBoaWdoIGFyb3VuZCBiaWcgb2Fr
+IGZsYXQgYW5kIG5vdCBtYW55IGZpcmVzIHdlcmUgcHJlZGljdGVkLCB3aGlsZSBkZWZpY2l0IHdh
+cyBjb21wYXJhYmx5IGhpZ2gsIHRvIGEgbGl0dGxlIGJpdCBsb3dlciwgaW4gSWxsaWxsb3VldHRl
+LCBhbmQgbW9yZSBmaXJlcyB3ZXJlIHByZWRpY3RlZC4mI3hEOyYjeEQ7V291bGQgYmUgcmVhbGx5
+IGludGVyZXN0aW5nIHRvIHRha2UgdGhlIHBhcmFtZXRlciB2YWx1ZXMgZnJvbSB0aGlzIHN0dWR5
+IGFuZCBhcHBseSB0aGVtIHRvIGFub3RoZXIgc3lzdGVtIHRvIHNlZSBob3cgd2VsbCB0aGV5IHBy
+ZWRpY3QuICYjeEQ7JiN4RDtQcmVkaWN0aW9uIG9mIHVwcGVyIGNhbm9weSB3YXMgYmV0dGVyIHRo
+YW4gcHJlZGljdGlvbiBvZiBsb3dlciBjYW5vcHkgc3RyYXR1bSAoMi04bSk8L3Jlc2VhcmNoLW5v
+dGVzPjwvcmVjb3JkPjwvQ2l0ZT48L0VuZE5vdGU+
+</w:fldData>
+        </w:fldChar>
+      </w:r>
+      <w:r>
+        <w:rPr>
+          <w:rFonts w:ascii="Times New Roman" w:hAnsi="Times New Roman" w:cs="Times New Roman"/>
+          <w:i/>
+          <w:iCs/>
+          <w:color w:val="000000" w:themeColor="text1"/>
+        </w:rPr>
+        <w:instrText xml:space="preserve"> ADDIN EN.CITE.DATA </w:instrText>
+      </w:r>
+      <w:r>
+        <w:rPr>
+          <w:rFonts w:ascii="Times New Roman" w:hAnsi="Times New Roman" w:cs="Times New Roman"/>
+          <w:i/>
+          <w:iCs/>
+          <w:color w:val="000000" w:themeColor="text1"/>
+        </w:rPr>
+      </w:r>
+      <w:r>
+        <w:rPr>
+          <w:rFonts w:ascii="Times New Roman" w:hAnsi="Times New Roman" w:cs="Times New Roman"/>
+          <w:i/>
+          <w:iCs/>
+          <w:color w:val="000000" w:themeColor="text1"/>
+        </w:rPr>
+        <w:fldChar w:fldCharType="end"/>
+      </w:r>
+      <w:r>
+        <w:rPr>
+          <w:rFonts w:ascii="Times New Roman" w:hAnsi="Times New Roman" w:cs="Times New Roman"/>
+          <w:i/>
+          <w:iCs/>
+          <w:color w:val="000000" w:themeColor="text1"/>
+        </w:rPr>
+        <w:fldChar w:fldCharType="separate"/>
+      </w:r>
+      <w:r>
+        <w:rPr>
+          <w:rFonts w:ascii="Times New Roman" w:hAnsi="Times New Roman" w:cs="Times New Roman"/>
+          <w:i/>
+          <w:iCs/>
+          <w:noProof/>
+          <w:color w:val="000000" w:themeColor="text1"/>
+        </w:rPr>
+        <w:t>(2015)</w:t>
+      </w:r>
+      <w:r>
+        <w:rPr>
+          <w:rFonts w:ascii="Times New Roman" w:hAnsi="Times New Roman" w:cs="Times New Roman"/>
+          <w:i/>
+          <w:iCs/>
+          <w:color w:val="000000" w:themeColor="text1"/>
+        </w:rPr>
+        <w:fldChar w:fldCharType="end"/>
+      </w:r>
+      <w:ins w:id="87" w:author="Gabrielle" w:date="2019-11-06T09:39:00Z">
         <w:r>
           <w:rPr>
             <w:rFonts w:ascii="Times New Roman" w:hAnsi="Times New Roman" w:cs="Times New Roman"/>
@@ -7899,11 +8071,10 @@
             <w:iCs/>
             <w:color w:val="000000" w:themeColor="text1"/>
           </w:rPr>
-          <w:t xml:space="preserve">obtained </w:t>
+          <w:t xml:space="preserve"> for ICB, </w:t>
         </w:r>
       </w:ins>
-      <w:commentRangeStart w:id="91"/>
-      <w:ins w:id="92" w:author="Gabrielle" w:date="2019-11-06T09:43:00Z">
+      <w:ins w:id="88" w:author="Gabrielle" w:date="2019-11-06T09:49:00Z">
         <w:r>
           <w:rPr>
             <w:rFonts w:ascii="Times New Roman" w:hAnsi="Times New Roman" w:cs="Times New Roman"/>
@@ -7911,17 +8082,10 @@
             <w:iCs/>
             <w:color w:val="000000" w:themeColor="text1"/>
           </w:rPr>
-          <w:t>from Kane et al. 2015</w:t>
-        </w:r>
-        <w:commentRangeEnd w:id="91"/>
-        <w:r>
-          <w:rPr>
-            <w:rStyle w:val="CommentReference"/>
-          </w:rPr>
-          <w:commentReference w:id="91"/>
+          <w:t xml:space="preserve">and USGS </w:t>
         </w:r>
       </w:ins>
-      <w:ins w:id="93" w:author="Gabrielle" w:date="2019-11-06T09:39:00Z">
+      <w:ins w:id="89" w:author="Gabrielle" w:date="2019-11-06T09:39:00Z">
         <w:r>
           <w:rPr>
             <w:rFonts w:ascii="Times New Roman" w:hAnsi="Times New Roman" w:cs="Times New Roman"/>
@@ -7929,58 +8093,10 @@
             <w:iCs/>
             <w:color w:val="000000" w:themeColor="text1"/>
           </w:rPr>
-          <w:t xml:space="preserve"> for ICB, </w:t>
+          <w:t>for SCB)</w:t>
         </w:r>
       </w:ins>
-      <w:ins w:id="94" w:author="Gabrielle" w:date="2019-11-06T09:49:00Z">
-        <w:r>
-          <w:rPr>
-            <w:rFonts w:ascii="Times New Roman" w:hAnsi="Times New Roman" w:cs="Times New Roman"/>
-            <w:i/>
-            <w:iCs/>
-            <w:color w:val="000000" w:themeColor="text1"/>
-          </w:rPr>
-          <w:t xml:space="preserve">and </w:t>
-        </w:r>
-        <w:commentRangeStart w:id="95"/>
-        <w:r>
-          <w:rPr>
-            <w:rFonts w:ascii="Times New Roman" w:hAnsi="Times New Roman" w:cs="Times New Roman"/>
-            <w:i/>
-            <w:iCs/>
-            <w:color w:val="000000" w:themeColor="text1"/>
-          </w:rPr>
-          <w:t>USGS</w:t>
-        </w:r>
-        <w:commentRangeEnd w:id="95"/>
-        <w:r>
-          <w:rPr>
-            <w:rStyle w:val="CommentReference"/>
-          </w:rPr>
-          <w:commentReference w:id="95"/>
-        </w:r>
-        <w:r>
-          <w:rPr>
-            <w:rFonts w:ascii="Times New Roman" w:hAnsi="Times New Roman" w:cs="Times New Roman"/>
-            <w:i/>
-            <w:iCs/>
-            <w:color w:val="000000" w:themeColor="text1"/>
-          </w:rPr>
-          <w:t xml:space="preserve"> </w:t>
-        </w:r>
-      </w:ins>
-      <w:ins w:id="96" w:author="Gabrielle" w:date="2019-11-06T09:39:00Z">
-        <w:r>
-          <w:rPr>
-            <w:rFonts w:ascii="Times New Roman" w:hAnsi="Times New Roman" w:cs="Times New Roman"/>
-            <w:i/>
-            <w:iCs/>
-            <w:color w:val="000000" w:themeColor="text1"/>
-          </w:rPr>
-          <w:t>for SCB)</w:t>
-        </w:r>
-      </w:ins>
-      <w:ins w:id="97" w:author="Gabrielle" w:date="2019-11-06T09:38:00Z">
+      <w:ins w:id="90" w:author="Gabrielle" w:date="2019-11-06T09:38:00Z">
         <w:r>
           <w:rPr>
             <w:rFonts w:ascii="Times New Roman" w:hAnsi="Times New Roman" w:cs="Times New Roman"/>
@@ -8789,7 +8905,7 @@
                     </pic:cNvPicPr>
                   </pic:nvPicPr>
                   <pic:blipFill>
-                    <a:blip r:embed="rId11">
+                    <a:blip r:embed="rId8">
                       <a:extLst>
                         <a:ext uri="{28A0092B-C50C-407E-A947-70E740481C1C}">
                           <a14:useLocalDpi xmlns:a14="http://schemas.microsoft.com/office/drawing/2010/main" val="0"/>
@@ -8888,7 +9004,7 @@
                     <pic:cNvPicPr/>
                   </pic:nvPicPr>
                   <pic:blipFill>
-                    <a:blip r:embed="rId12">
+                    <a:blip r:embed="rId9">
                       <a:extLst>
                         <a:ext uri="{28A0092B-C50C-407E-A947-70E740481C1C}">
                           <a14:useLocalDpi xmlns:a14="http://schemas.microsoft.com/office/drawing/2010/main" val="0"/>
@@ -8912,7 +9028,7 @@
                     </a:ln>
                     <a:extLst>
                       <a:ext uri="{53640926-AAD7-44d8-BBD7-CCE9431645EC}">
-                        <a14:shadowObscured xmlns:mo="http://schemas.microsoft.com/office/mac/office/2008/main" xmlns:mv="urn:schemas-microsoft-com:mac:vml" xmlns:a14="http://schemas.microsoft.com/office/drawing/2010/main" xmlns:w="http://schemas.openxmlformats.org/wordprocessingml/2006/main" xmlns:w10="urn:schemas-microsoft-com:office:word" xmlns:v="urn:schemas-microsoft-com:vml" xmlns:o="urn:schemas-microsoft-com:office:office" xmlns=""/>
+                        <a14:shadowObscured xmlns="" xmlns:o="urn:schemas-microsoft-com:office:office" xmlns:v="urn:schemas-microsoft-com:vml" xmlns:w10="urn:schemas-microsoft-com:office:word" xmlns:w="http://schemas.openxmlformats.org/wordprocessingml/2006/main" xmlns:a14="http://schemas.microsoft.com/office/drawing/2010/main" xmlns:mv="urn:schemas-microsoft-com:mac:vml" xmlns:mo="http://schemas.microsoft.com/office/mac/office/2008/main"/>
                       </a:ext>
                     </a:extLst>
                   </pic:spPr>
@@ -8994,7 +9110,7 @@
           <w:color w:val="000000" w:themeColor="text1"/>
         </w:rPr>
       </w:pPr>
-      <w:ins w:id="98" w:author="Jens Stevens" w:date="2019-10-29T13:29:00Z">
+      <w:ins w:id="91" w:author="Jens Stevens" w:date="2019-10-29T13:29:00Z">
         <w:r>
           <w:rPr>
             <w:rFonts w:ascii="Times New Roman" w:hAnsi="Times New Roman" w:cs="Times New Roman"/>
@@ -9003,8 +9119,8 @@
           <w:t xml:space="preserve">Soil samples were collected during the installation of the sub-surface TDR probes, and analyzed for soil texture properties at the UC Davis Analytical Laboratory (Davis, CA, USA). </w:t>
         </w:r>
       </w:ins>
-      <w:ins w:id="99" w:author="Jens Stevens" w:date="2019-10-29T12:37:00Z">
-        <w:del w:id="100" w:author="Jens Stevens" w:date="2019-10-29T13:29:00Z">
+      <w:ins w:id="92" w:author="Jens Stevens" w:date="2019-10-29T12:37:00Z">
+        <w:del w:id="93" w:author="Jens Stevens" w:date="2019-10-29T13:29:00Z">
           <w:r>
             <w:rPr>
               <w:rFonts w:ascii="Times New Roman" w:hAnsi="Times New Roman" w:cs="Times New Roman"/>
@@ -9019,7 +9135,7 @@
           <w:t>Soils were loamy sand or sand at all sites and depths</w:t>
         </w:r>
       </w:ins>
-      <w:ins w:id="101" w:author="Jens Stevens" w:date="2019-10-29T12:38:00Z">
+      <w:ins w:id="94" w:author="Jens Stevens" w:date="2019-10-29T12:38:00Z">
         <w:r>
           <w:rPr>
             <w:rFonts w:ascii="Times New Roman" w:hAnsi="Times New Roman" w:cs="Times New Roman"/>
@@ -9027,7 +9143,7 @@
           <w:t>, with the wetland sites containing more silt</w:t>
         </w:r>
       </w:ins>
-      <w:ins w:id="102" w:author="Jens Stevens" w:date="2019-10-29T12:39:00Z">
+      <w:ins w:id="95" w:author="Jens Stevens" w:date="2019-10-29T12:39:00Z">
         <w:r>
           <w:rPr>
             <w:rFonts w:ascii="Times New Roman" w:hAnsi="Times New Roman" w:cs="Times New Roman"/>
@@ -9035,7 +9151,7 @@
           <w:t xml:space="preserve"> and organic content (at shallow depth)</w:t>
         </w:r>
       </w:ins>
-      <w:ins w:id="103" w:author="Jens Stevens" w:date="2019-10-29T12:38:00Z">
+      <w:ins w:id="96" w:author="Jens Stevens" w:date="2019-10-29T12:38:00Z">
         <w:r>
           <w:rPr>
             <w:rFonts w:ascii="Times New Roman" w:hAnsi="Times New Roman" w:cs="Times New Roman"/>
@@ -9043,14 +9159,14 @@
           <w:t xml:space="preserve"> than the others</w:t>
         </w:r>
       </w:ins>
-      <w:ins w:id="104" w:author="Jens Stevens" w:date="2019-10-29T12:37:00Z">
+      <w:ins w:id="97" w:author="Jens Stevens" w:date="2019-10-29T12:37:00Z">
         <w:r>
           <w:rPr>
             <w:rFonts w:ascii="Times New Roman" w:hAnsi="Times New Roman" w:cs="Times New Roman"/>
           </w:rPr>
           <w:t xml:space="preserve">. Shallow wetland soils (top 10cm) in both ICB and SCB </w:t>
         </w:r>
-        <w:del w:id="105" w:author="Jens Stevens" w:date="2019-10-29T12:39:00Z">
+        <w:del w:id="98" w:author="Jens Stevens" w:date="2019-10-29T12:39:00Z">
           <w:r>
             <w:rPr>
               <w:rFonts w:ascii="Times New Roman" w:hAnsi="Times New Roman" w:cs="Times New Roman"/>
@@ -9059,7 +9175,7 @@
           </w:r>
         </w:del>
       </w:ins>
-      <w:ins w:id="106" w:author="Jens Stevens" w:date="2019-10-29T12:39:00Z">
+      <w:ins w:id="99" w:author="Jens Stevens" w:date="2019-10-29T12:39:00Z">
         <w:r>
           <w:rPr>
             <w:rFonts w:ascii="Times New Roman" w:hAnsi="Times New Roman" w:cs="Times New Roman"/>
@@ -9067,7 +9183,7 @@
           <w:t>had</w:t>
         </w:r>
       </w:ins>
-      <w:ins w:id="107" w:author="Jens Stevens" w:date="2019-10-29T12:37:00Z">
+      <w:ins w:id="100" w:author="Jens Stevens" w:date="2019-10-29T12:37:00Z">
         <w:r>
           <w:rPr>
             <w:rFonts w:ascii="Times New Roman" w:hAnsi="Times New Roman" w:cs="Times New Roman"/>
@@ -9082,7 +9198,7 @@
           <w:t>and all shrub/forest soils</w:t>
         </w:r>
       </w:ins>
-      <w:ins w:id="108" w:author="Jens Stevens" w:date="2019-10-29T12:40:00Z">
+      <w:ins w:id="101" w:author="Jens Stevens" w:date="2019-10-29T12:40:00Z">
         <w:r>
           <w:rPr>
             <w:rFonts w:ascii="Times New Roman" w:hAnsi="Times New Roman" w:cs="Times New Roman"/>
@@ -9090,7 +9206,7 @@
           <w:t>,</w:t>
         </w:r>
       </w:ins>
-      <w:ins w:id="109" w:author="Gabrielle Boisrame" w:date="2019-10-30T13:33:00Z">
+      <w:ins w:id="102" w:author="Gabrielle Boisrame" w:date="2019-10-30T13:33:00Z">
         <w:r>
           <w:rPr>
             <w:rFonts w:ascii="Times New Roman" w:hAnsi="Times New Roman" w:cs="Times New Roman"/>
@@ -9098,7 +9214,7 @@
           <w:t xml:space="preserve"> </w:t>
         </w:r>
       </w:ins>
-      <w:ins w:id="110" w:author="Jens Stevens" w:date="2019-10-29T12:40:00Z">
+      <w:ins w:id="103" w:author="Jens Stevens" w:date="2019-10-29T12:40:00Z">
         <w:r>
           <w:rPr>
             <w:rFonts w:ascii="Times New Roman" w:hAnsi="Times New Roman" w:cs="Times New Roman"/>
@@ -9106,7 +9222,7 @@
           <w:t>although s</w:t>
         </w:r>
       </w:ins>
-      <w:del w:id="111" w:author="Jens Stevens" w:date="2019-10-29T12:39:00Z">
+      <w:del w:id="104" w:author="Jens Stevens" w:date="2019-10-29T12:39:00Z">
         <w:r>
           <w:rPr>
             <w:rFonts w:ascii="Times New Roman" w:hAnsi="Times New Roman" w:cs="Times New Roman"/>
@@ -9115,7 +9231,7 @@
           <w:delText xml:space="preserve">Similar to ICB, soils at the SCB weather station sites were all loamy sand, with higher silt content in the meadow site than at the other two sites. </w:delText>
         </w:r>
       </w:del>
-      <w:del w:id="112" w:author="Jens Stevens" w:date="2019-10-29T12:40:00Z">
+      <w:del w:id="105" w:author="Jens Stevens" w:date="2019-10-29T12:40:00Z">
         <w:r>
           <w:rPr>
             <w:rFonts w:ascii="Times New Roman" w:hAnsi="Times New Roman" w:cs="Times New Roman"/>
@@ -9131,7 +9247,7 @@
         </w:rPr>
         <w:t>oil texture at both SCB and ICB did not vary greatly with depth</w:t>
       </w:r>
-      <w:del w:id="113" w:author="Jens Stevens" w:date="2019-10-29T12:39:00Z">
+      <w:del w:id="106" w:author="Jens Stevens" w:date="2019-10-29T12:39:00Z">
         <w:r>
           <w:rPr>
             <w:rFonts w:ascii="Times New Roman" w:hAnsi="Times New Roman" w:cs="Times New Roman"/>
@@ -9157,7 +9273,7 @@
           <w:color w:val="000000" w:themeColor="text1"/>
         </w:rPr>
       </w:pPr>
-      <w:ins w:id="114" w:author="Jens Stevens" w:date="2019-10-29T13:27:00Z">
+      <w:ins w:id="107" w:author="Jens Stevens" w:date="2019-10-29T13:27:00Z">
         <w:r>
           <w:rPr>
             <w:rFonts w:ascii="Times New Roman" w:hAnsi="Times New Roman" w:cs="Times New Roman"/>
@@ -9166,7 +9282,7 @@
           <w:t xml:space="preserve">Precipitation </w:t>
         </w:r>
       </w:ins>
-      <w:ins w:id="115" w:author="Jens Stevens" w:date="2019-10-29T13:30:00Z">
+      <w:ins w:id="108" w:author="Jens Stevens" w:date="2019-10-29T13:30:00Z">
         <w:r>
           <w:rPr>
             <w:rFonts w:ascii="Times New Roman" w:hAnsi="Times New Roman" w:cs="Times New Roman"/>
@@ -9175,7 +9291,7 @@
           <w:t xml:space="preserve">at SCB </w:t>
         </w:r>
       </w:ins>
-      <w:ins w:id="116" w:author="Jens Stevens" w:date="2019-10-29T13:27:00Z">
+      <w:ins w:id="109" w:author="Jens Stevens" w:date="2019-10-29T13:27:00Z">
         <w:r>
           <w:rPr>
             <w:rFonts w:ascii="Times New Roman" w:hAnsi="Times New Roman" w:cs="Times New Roman"/>
@@ -9184,7 +9300,7 @@
           <w:t xml:space="preserve">was measured at 10-minute intervals by a 0.1-inch Campbell Scientific TE525 tipping bucket rain gauge (6-inch diameter orifice). The rain gauges </w:t>
         </w:r>
       </w:ins>
-      <w:ins w:id="117" w:author="Jens Stevens" w:date="2019-10-29T13:28:00Z">
+      <w:ins w:id="110" w:author="Jens Stevens" w:date="2019-10-29T13:28:00Z">
         <w:r>
           <w:rPr>
             <w:rFonts w:ascii="Times New Roman" w:hAnsi="Times New Roman" w:cs="Times New Roman"/>
@@ -9193,7 +9309,7 @@
           <w:t>were</w:t>
         </w:r>
       </w:ins>
-      <w:ins w:id="118" w:author="Jens Stevens" w:date="2019-10-29T13:27:00Z">
+      <w:ins w:id="111" w:author="Jens Stevens" w:date="2019-10-29T13:27:00Z">
         <w:r>
           <w:rPr>
             <w:rFonts w:ascii="Times New Roman" w:hAnsi="Times New Roman" w:cs="Times New Roman"/>
@@ -9202,7 +9318,7 @@
           <w:t xml:space="preserve"> not heated, </w:t>
         </w:r>
       </w:ins>
-      <w:ins w:id="119" w:author="Jens Stevens" w:date="2019-10-29T13:28:00Z">
+      <w:ins w:id="112" w:author="Jens Stevens" w:date="2019-10-29T13:28:00Z">
         <w:r>
           <w:rPr>
             <w:rFonts w:ascii="Times New Roman" w:hAnsi="Times New Roman" w:cs="Times New Roman"/>
@@ -9211,7 +9327,7 @@
           <w:t>and</w:t>
         </w:r>
       </w:ins>
-      <w:ins w:id="120" w:author="Jens Stevens" w:date="2019-10-29T13:27:00Z">
+      <w:ins w:id="113" w:author="Jens Stevens" w:date="2019-10-29T13:27:00Z">
         <w:r>
           <w:rPr>
             <w:rFonts w:ascii="Times New Roman" w:hAnsi="Times New Roman" w:cs="Times New Roman"/>
@@ -9396,7 +9512,7 @@
         </w:rPr>
         <w:t>When all three stations were missing precipitation data</w:t>
       </w:r>
-      <w:ins w:id="121" w:author="Stevens, Jens T" w:date="2019-11-05T16:59:00Z">
+      <w:ins w:id="114" w:author="Stevens, Jens T" w:date="2019-11-05T16:59:00Z">
         <w:r>
           <w:rPr>
             <w:rFonts w:ascii="Times New Roman" w:hAnsi="Times New Roman" w:cs="Times New Roman"/>
@@ -9405,7 +9521,7 @@
           <w:t xml:space="preserve"> (only the case at SCB), we first identified periods of snowmelt using increases in shallow soil moisture, and then gap-filled these periods using snowmelt (as determined by a decrease in snow depth observed from field cameras). Snow depth was converted to snow water equival</w:t>
         </w:r>
       </w:ins>
-      <w:ins w:id="122" w:author="Stevens, Jens T" w:date="2019-11-05T17:00:00Z">
+      <w:ins w:id="115" w:author="Stevens, Jens T" w:date="2019-11-05T17:00:00Z">
         <w:r>
           <w:rPr>
             <w:rFonts w:ascii="Times New Roman" w:hAnsi="Times New Roman" w:cs="Times New Roman"/>
@@ -9414,7 +9530,7 @@
           <w:t>ent (</w:t>
         </w:r>
       </w:ins>
-      <w:ins w:id="123" w:author="Stevens, Jens T" w:date="2019-11-05T16:59:00Z">
+      <w:ins w:id="116" w:author="Stevens, Jens T" w:date="2019-11-05T16:59:00Z">
         <w:r>
           <w:rPr>
             <w:rFonts w:ascii="Times New Roman" w:hAnsi="Times New Roman" w:cs="Times New Roman"/>
@@ -9423,7 +9539,7 @@
           <w:t>SWE</w:t>
         </w:r>
       </w:ins>
-      <w:ins w:id="124" w:author="Stevens, Jens T" w:date="2019-11-05T17:00:00Z">
+      <w:ins w:id="117" w:author="Stevens, Jens T" w:date="2019-11-05T17:00:00Z">
         <w:r>
           <w:rPr>
             <w:rFonts w:ascii="Times New Roman" w:hAnsi="Times New Roman" w:cs="Times New Roman"/>
@@ -9432,7 +9548,7 @@
           <w:t>)</w:t>
         </w:r>
       </w:ins>
-      <w:ins w:id="125" w:author="Stevens, Jens T" w:date="2019-11-05T16:59:00Z">
+      <w:ins w:id="118" w:author="Stevens, Jens T" w:date="2019-11-05T16:59:00Z">
         <w:r>
           <w:rPr>
             <w:rFonts w:ascii="Times New Roman" w:hAnsi="Times New Roman" w:cs="Times New Roman"/>
@@ -9441,7 +9557,7 @@
           <w:t xml:space="preserve"> using snow density measurements taken at Rowell Meadow</w:t>
         </w:r>
       </w:ins>
-      <w:ins w:id="126" w:author="Gabrielle" w:date="2019-11-06T10:44:00Z">
+      <w:ins w:id="119" w:author="Gabrielle" w:date="2019-11-06T10:44:00Z">
         <w:r>
           <w:rPr>
             <w:rFonts w:ascii="Times New Roman" w:hAnsi="Times New Roman" w:cs="Times New Roman"/>
@@ -9450,7 +9566,7 @@
           <w:t xml:space="preserve"> (station RWM, cdec.water.ca.gov)</w:t>
         </w:r>
       </w:ins>
-      <w:ins w:id="127" w:author="Stevens, Jens T" w:date="2019-11-05T16:59:00Z">
+      <w:ins w:id="120" w:author="Stevens, Jens T" w:date="2019-11-05T16:59:00Z">
         <w:r>
           <w:rPr>
             <w:rFonts w:ascii="Times New Roman" w:hAnsi="Times New Roman" w:cs="Times New Roman"/>
@@ -9458,7 +9574,7 @@
           </w:rPr>
           <w:t>, a nearby snow course</w:t>
         </w:r>
-        <w:del w:id="128" w:author="Gabrielle" w:date="2019-11-06T10:44:00Z">
+        <w:del w:id="121" w:author="Gabrielle" w:date="2019-11-06T10:44:00Z">
           <w:r>
             <w:rPr>
               <w:rFonts w:ascii="Times New Roman" w:hAnsi="Times New Roman" w:cs="Times New Roman"/>
@@ -9467,7 +9583,7 @@
             <w:delText xml:space="preserve"> (station RWM, cdec.water.ca.gov).</w:delText>
           </w:r>
         </w:del>
-        <w:del w:id="129" w:author="Gabrielle" w:date="2019-11-06T10:45:00Z">
+        <w:del w:id="122" w:author="Gabrielle" w:date="2019-11-06T10:45:00Z">
           <w:r>
             <w:rPr>
               <w:rFonts w:ascii="Times New Roman" w:hAnsi="Times New Roman" w:cs="Times New Roman"/>
@@ -9477,10 +9593,8 @@
           </w:r>
         </w:del>
       </w:ins>
-      <w:commentRangeStart w:id="130"/>
-      <w:commentRangeStart w:id="131"/>
-      <w:ins w:id="132" w:author="Stevens, Jens T" w:date="2019-11-05T17:02:00Z">
-        <w:del w:id="133" w:author="Gabrielle" w:date="2019-11-06T10:43:00Z">
+      <w:ins w:id="123" w:author="Stevens, Jens T" w:date="2019-11-05T17:02:00Z">
+        <w:del w:id="124" w:author="Gabrielle" w:date="2019-11-06T10:43:00Z">
           <w:r>
             <w:rPr>
               <w:rFonts w:ascii="Times New Roman" w:hAnsi="Times New Roman" w:cs="Times New Roman"/>
@@ -9490,8 +9604,8 @@
           </w:r>
         </w:del>
       </w:ins>
-      <w:ins w:id="134" w:author="Stevens, Jens T" w:date="2019-11-05T17:01:00Z">
-        <w:del w:id="135" w:author="Gabrielle" w:date="2019-11-06T10:43:00Z">
+      <w:ins w:id="125" w:author="Stevens, Jens T" w:date="2019-11-05T17:01:00Z">
+        <w:del w:id="126" w:author="Gabrielle" w:date="2019-11-06T10:43:00Z">
           <w:r>
             <w:rPr>
               <w:rFonts w:ascii="Times New Roman" w:hAnsi="Times New Roman" w:cs="Times New Roman"/>
@@ -9501,7 +9615,7 @@
           </w:r>
         </w:del>
       </w:ins>
-      <w:ins w:id="136" w:author="Gabrielle" w:date="2019-11-06T10:44:00Z">
+      <w:ins w:id="127" w:author="Gabrielle" w:date="2019-11-06T10:44:00Z">
         <w:r>
           <w:rPr>
             <w:rFonts w:ascii="Times New Roman" w:hAnsi="Times New Roman" w:cs="Times New Roman"/>
@@ -9510,7 +9624,7 @@
           <w:t>:</w:t>
         </w:r>
       </w:ins>
-      <w:ins w:id="137" w:author="Stevens, Jens T" w:date="2019-11-05T17:01:00Z">
+      <w:ins w:id="128" w:author="Stevens, Jens T" w:date="2019-11-05T17:01:00Z">
         <w:r>
           <w:rPr>
             <w:rFonts w:ascii="Times New Roman" w:hAnsi="Times New Roman" w:cs="Times New Roman"/>
@@ -9519,7 +9633,7 @@
           <w:t xml:space="preserve"> 0</w:t>
         </w:r>
       </w:ins>
-      <w:ins w:id="138" w:author="Stevens, Jens T" w:date="2019-11-05T16:59:00Z">
+      <w:ins w:id="129" w:author="Stevens, Jens T" w:date="2019-11-05T16:59:00Z">
         <w:r>
           <w:rPr>
             <w:rFonts w:ascii="Times New Roman" w:hAnsi="Times New Roman" w:cs="Times New Roman"/>
@@ -9528,7 +9642,7 @@
           <w:t xml:space="preserve">.30 </w:t>
         </w:r>
       </w:ins>
-      <w:ins w:id="139" w:author="Stevens, Jens T" w:date="2019-11-05T17:00:00Z">
+      <w:ins w:id="130" w:author="Stevens, Jens T" w:date="2019-11-05T17:00:00Z">
         <w:r>
           <w:rPr>
             <w:rFonts w:ascii="Times New Roman" w:hAnsi="Times New Roman" w:cs="Times New Roman"/>
@@ -9536,7 +9650,7 @@
           </w:rPr>
           <w:t>cm</w:t>
         </w:r>
-        <w:del w:id="140" w:author="Gabrielle" w:date="2019-11-06T09:17:00Z">
+        <w:del w:id="131" w:author="Gabrielle" w:date="2019-11-06T09:17:00Z">
           <w:r>
             <w:rPr>
               <w:rFonts w:ascii="Times New Roman" w:hAnsi="Times New Roman" w:cs="Times New Roman"/>
@@ -9554,7 +9668,7 @@
           <w:t xml:space="preserve"> </w:t>
         </w:r>
       </w:ins>
-      <w:ins w:id="141" w:author="Stevens, Jens T" w:date="2019-11-05T17:01:00Z">
+      <w:ins w:id="132" w:author="Stevens, Jens T" w:date="2019-11-05T17:01:00Z">
         <w:r>
           <w:rPr>
             <w:rFonts w:ascii="Times New Roman" w:hAnsi="Times New Roman" w:cs="Times New Roman"/>
@@ -9563,7 +9677,7 @@
           <w:t>water</w:t>
         </w:r>
       </w:ins>
-      <w:ins w:id="142" w:author="Stevens, Jens T" w:date="2019-11-05T17:00:00Z">
+      <w:ins w:id="133" w:author="Stevens, Jens T" w:date="2019-11-05T17:00:00Z">
         <w:r>
           <w:rPr>
             <w:rFonts w:ascii="Times New Roman" w:hAnsi="Times New Roman" w:cs="Times New Roman"/>
@@ -9572,7 +9686,7 @@
           <w:t xml:space="preserve"> </w:t>
         </w:r>
       </w:ins>
-      <w:ins w:id="143" w:author="Stevens, Jens T" w:date="2019-11-05T16:59:00Z">
+      <w:ins w:id="134" w:author="Stevens, Jens T" w:date="2019-11-05T16:59:00Z">
         <w:r>
           <w:rPr>
             <w:rFonts w:ascii="Times New Roman" w:hAnsi="Times New Roman" w:cs="Times New Roman"/>
@@ -9581,7 +9695,7 @@
           <w:t>/</w:t>
         </w:r>
       </w:ins>
-      <w:ins w:id="144" w:author="Stevens, Jens T" w:date="2019-11-05T17:00:00Z">
+      <w:ins w:id="135" w:author="Stevens, Jens T" w:date="2019-11-05T17:00:00Z">
         <w:r>
           <w:rPr>
             <w:rFonts w:ascii="Times New Roman" w:hAnsi="Times New Roman" w:cs="Times New Roman"/>
@@ -9590,7 +9704,7 @@
           <w:t xml:space="preserve"> c</w:t>
         </w:r>
       </w:ins>
-      <w:ins w:id="145" w:author="Stevens, Jens T" w:date="2019-11-05T17:01:00Z">
+      <w:ins w:id="136" w:author="Stevens, Jens T" w:date="2019-11-05T17:01:00Z">
         <w:r>
           <w:rPr>
             <w:rFonts w:ascii="Times New Roman" w:hAnsi="Times New Roman" w:cs="Times New Roman"/>
@@ -9598,7 +9712,7 @@
           </w:rPr>
           <w:t>m</w:t>
         </w:r>
-        <w:del w:id="146" w:author="Gabrielle" w:date="2019-11-06T09:17:00Z">
+        <w:del w:id="137" w:author="Gabrielle" w:date="2019-11-06T09:17:00Z">
           <w:r>
             <w:rPr>
               <w:rFonts w:ascii="Times New Roman" w:hAnsi="Times New Roman" w:cs="Times New Roman"/>
@@ -9616,7 +9730,7 @@
           <w:t xml:space="preserve"> snow</w:t>
         </w:r>
       </w:ins>
-      <w:ins w:id="147" w:author="Stevens, Jens T" w:date="2019-11-05T17:02:00Z">
+      <w:ins w:id="138" w:author="Stevens, Jens T" w:date="2019-11-05T17:02:00Z">
         <w:r>
           <w:rPr>
             <w:rFonts w:ascii="Times New Roman" w:hAnsi="Times New Roman" w:cs="Times New Roman"/>
@@ -9625,7 +9739,7 @@
           <w:t xml:space="preserve"> in January/February of 2017</w:t>
         </w:r>
       </w:ins>
-      <w:ins w:id="148" w:author="Stevens, Jens T" w:date="2019-11-05T17:01:00Z">
+      <w:ins w:id="139" w:author="Stevens, Jens T" w:date="2019-11-05T17:01:00Z">
         <w:r>
           <w:rPr>
             <w:rFonts w:ascii="Times New Roman" w:hAnsi="Times New Roman" w:cs="Times New Roman"/>
@@ -9634,7 +9748,7 @@
           <w:t>,</w:t>
         </w:r>
       </w:ins>
-      <w:ins w:id="149" w:author="Stevens, Jens T" w:date="2019-11-05T16:59:00Z">
+      <w:ins w:id="140" w:author="Stevens, Jens T" w:date="2019-11-05T16:59:00Z">
         <w:r>
           <w:rPr>
             <w:rFonts w:ascii="Times New Roman" w:hAnsi="Times New Roman" w:cs="Times New Roman"/>
@@ -9643,7 +9757,7 @@
           <w:t xml:space="preserve"> and </w:t>
         </w:r>
       </w:ins>
-      <w:ins w:id="150" w:author="Stevens, Jens T" w:date="2019-11-05T17:01:00Z">
+      <w:ins w:id="141" w:author="Stevens, Jens T" w:date="2019-11-05T17:01:00Z">
         <w:r>
           <w:rPr>
             <w:rFonts w:ascii="Times New Roman" w:hAnsi="Times New Roman" w:cs="Times New Roman"/>
@@ -9652,7 +9766,7 @@
           <w:t>0</w:t>
         </w:r>
       </w:ins>
-      <w:ins w:id="151" w:author="Stevens, Jens T" w:date="2019-11-05T16:59:00Z">
+      <w:ins w:id="142" w:author="Stevens, Jens T" w:date="2019-11-05T16:59:00Z">
         <w:r>
           <w:rPr>
             <w:rFonts w:ascii="Times New Roman" w:hAnsi="Times New Roman" w:cs="Times New Roman"/>
@@ -9661,101 +9775,85 @@
           <w:t>.52 in May/June of 2017</w:t>
         </w:r>
       </w:ins>
-      <w:commentRangeEnd w:id="130"/>
-      <w:ins w:id="152" w:author="Stevens, Jens T" w:date="2019-11-05T17:02:00Z">
-        <w:r>
-          <w:rPr>
-            <w:rStyle w:val="CommentReference"/>
-          </w:rPr>
-          <w:commentReference w:id="130"/>
+      <w:ins w:id="143" w:author="Gabrielle" w:date="2019-11-06T10:40:00Z">
+        <w:r>
+          <w:rPr>
+            <w:rFonts w:ascii="Times New Roman" w:hAnsi="Times New Roman" w:cs="Times New Roman"/>
+            <w:color w:val="000000" w:themeColor="text1"/>
+          </w:rPr>
+          <w:t xml:space="preserve"> (the two periods when precipitation gap-filling was necessary)</w:t>
         </w:r>
       </w:ins>
-      <w:commentRangeEnd w:id="131"/>
-      <w:ins w:id="153" w:author="Gabrielle" w:date="2019-11-06T10:40:00Z">
+      <w:ins w:id="144" w:author="Stevens, Jens T" w:date="2019-11-05T16:59:00Z">
         <w:r>
           <w:rPr>
             <w:rFonts w:ascii="Times New Roman" w:hAnsi="Times New Roman" w:cs="Times New Roman"/>
             <w:color w:val="000000" w:themeColor="text1"/>
           </w:rPr>
-          <w:t xml:space="preserve"> (the two periods when precipitation gap-filling was necessary)</w:t>
+          <w:t>.</w:t>
         </w:r>
       </w:ins>
-      <w:r>
-        <w:rPr>
-          <w:rStyle w:val="CommentReference"/>
-        </w:rPr>
-        <w:commentReference w:id="131"/>
-      </w:r>
-      <w:ins w:id="154" w:author="Stevens, Jens T" w:date="2019-11-05T16:59:00Z">
+      <w:del w:id="145" w:author="Stevens, Jens T" w:date="2019-11-05T16:59:00Z">
         <w:r>
           <w:rPr>
             <w:rFonts w:ascii="Times New Roman" w:hAnsi="Times New Roman" w:cs="Times New Roman"/>
             <w:color w:val="000000" w:themeColor="text1"/>
           </w:rPr>
-          <w:t>.</w:t>
-        </w:r>
-      </w:ins>
-      <w:del w:id="155" w:author="Stevens, Jens T" w:date="2019-11-05T16:59:00Z">
+          <w:delText xml:space="preserve"> we gap</w:delText>
+        </w:r>
         <w:r>
           <w:rPr>
             <w:rFonts w:ascii="Times New Roman" w:hAnsi="Times New Roman" w:cs="Times New Roman"/>
             <w:color w:val="000000" w:themeColor="text1"/>
           </w:rPr>
-          <w:delText xml:space="preserve"> we gap</w:delText>
+          <w:delText>-</w:delText>
         </w:r>
         <w:r>
           <w:rPr>
             <w:rFonts w:ascii="Times New Roman" w:hAnsi="Times New Roman" w:cs="Times New Roman"/>
             <w:color w:val="000000" w:themeColor="text1"/>
           </w:rPr>
-          <w:delText>-</w:delText>
+          <w:delText>filled using a combination of snowmelt (determined by decreases in snow depth, using an averaged density of 0.4 swe/snow depth)</w:delText>
         </w:r>
         <w:r>
           <w:rPr>
             <w:rFonts w:ascii="Times New Roman" w:hAnsi="Times New Roman" w:cs="Times New Roman"/>
             <w:color w:val="000000" w:themeColor="text1"/>
           </w:rPr>
-          <w:delText>filled using a combination of snowmelt (determined by decreases in snow depth, using an averaged density of 0.4 swe/snow depth)</w:delText>
+          <w:delText xml:space="preserve">, or observed </w:delText>
         </w:r>
         <w:r>
           <w:rPr>
             <w:rFonts w:ascii="Times New Roman" w:hAnsi="Times New Roman" w:cs="Times New Roman"/>
             <w:color w:val="000000" w:themeColor="text1"/>
           </w:rPr>
-          <w:delText xml:space="preserve">, or observed </w:delText>
-        </w:r>
+          <w:delText>increases in shallow soil water.</w:delText>
+        </w:r>
+      </w:del>
+      <w:r>
+        <w:rPr>
+          <w:rFonts w:ascii="Times New Roman" w:hAnsi="Times New Roman" w:cs="Times New Roman"/>
+          <w:color w:val="000000" w:themeColor="text1"/>
+        </w:rPr>
+        <w:t xml:space="preserve"> </w:t>
+      </w:r>
+      <w:r>
+        <w:rPr>
+          <w:rFonts w:ascii="Times New Roman" w:hAnsi="Times New Roman" w:cs="Times New Roman"/>
+          <w:color w:val="000000" w:themeColor="text1"/>
+        </w:rPr>
+        <w:t xml:space="preserve">All </w:t>
+      </w:r>
+      <w:del w:id="146" w:author="Gabrielle" w:date="2019-11-06T10:45:00Z">
         <w:r>
           <w:rPr>
             <w:rFonts w:ascii="Times New Roman" w:hAnsi="Times New Roman" w:cs="Times New Roman"/>
             <w:color w:val="000000" w:themeColor="text1"/>
           </w:rPr>
-          <w:delText>increases in shallow soil water.</w:delText>
+          <w:delText xml:space="preserve">predictions </w:delText>
         </w:r>
       </w:del>
-      <w:r>
-        <w:rPr>
-          <w:rFonts w:ascii="Times New Roman" w:hAnsi="Times New Roman" w:cs="Times New Roman"/>
-          <w:color w:val="000000" w:themeColor="text1"/>
-        </w:rPr>
-        <w:t xml:space="preserve"> </w:t>
-      </w:r>
-      <w:r>
-        <w:rPr>
-          <w:rFonts w:ascii="Times New Roman" w:hAnsi="Times New Roman" w:cs="Times New Roman"/>
-          <w:color w:val="000000" w:themeColor="text1"/>
-        </w:rPr>
-        <w:t xml:space="preserve">All </w:t>
-      </w:r>
-      <w:del w:id="156" w:author="Gabrielle" w:date="2019-11-06T10:45:00Z">
-        <w:r>
-          <w:rPr>
-            <w:rFonts w:ascii="Times New Roman" w:hAnsi="Times New Roman" w:cs="Times New Roman"/>
-            <w:color w:val="000000" w:themeColor="text1"/>
-          </w:rPr>
-          <w:delText xml:space="preserve">predictions </w:delText>
-        </w:r>
-      </w:del>
-      <w:ins w:id="157" w:author="Gabrielle" w:date="2019-11-06T10:49:00Z">
+      <w:ins w:id="147" w:author="Gabrielle" w:date="2019-11-06T10:49:00Z">
         <w:r>
           <w:rPr>
             <w:rFonts w:ascii="Times New Roman" w:hAnsi="Times New Roman" w:cs="Times New Roman"/>
@@ -9795,7 +9893,7 @@
           <w:color w:val="000000" w:themeColor="text1"/>
         </w:rPr>
       </w:pPr>
-      <w:ins w:id="158" w:author="Jens Stevens" w:date="2019-10-29T13:28:00Z">
+      <w:ins w:id="148" w:author="Jens Stevens" w:date="2019-10-29T13:28:00Z">
         <w:r>
           <w:rPr>
             <w:rFonts w:ascii="Times New Roman" w:hAnsi="Times New Roman" w:cs="Times New Roman"/>
@@ -9804,7 +9902,7 @@
           <w:t>Soil moisture was measured at 10-min intervals by horizontally installed Campbell Scientific 300 mm two-prong TDR probes (CS650) at 12, 60, and 100 cm</w:t>
         </w:r>
       </w:ins>
-      <w:ins w:id="159" w:author="Jens Stevens" w:date="2019-10-29T13:36:00Z">
+      <w:ins w:id="149" w:author="Jens Stevens" w:date="2019-10-29T13:36:00Z">
         <w:r>
           <w:rPr>
             <w:rFonts w:ascii="Times New Roman" w:hAnsi="Times New Roman" w:cs="Times New Roman"/>
@@ -9813,7 +9911,7 @@
           <w:t xml:space="preserve"> depths</w:t>
         </w:r>
       </w:ins>
-      <w:ins w:id="160" w:author="Jens Stevens" w:date="2019-10-29T13:28:00Z">
+      <w:ins w:id="150" w:author="Jens Stevens" w:date="2019-10-29T13:28:00Z">
         <w:r>
           <w:rPr>
             <w:rFonts w:ascii="Times New Roman" w:hAnsi="Times New Roman" w:cs="Times New Roman"/>
@@ -9901,7 +9999,7 @@
         </w:rPr>
         <w:t xml:space="preserve"> (Table </w:t>
       </w:r>
-      <w:del w:id="161" w:author="Stevens, Jens T" w:date="2019-11-05T10:15:00Z">
+      <w:del w:id="151" w:author="Stevens, Jens T" w:date="2019-11-05T10:15:00Z">
         <w:r>
           <w:rPr>
             <w:rFonts w:ascii="Times New Roman" w:hAnsi="Times New Roman" w:cs="Times New Roman"/>
@@ -9910,7 +10008,7 @@
           <w:delText>B1</w:delText>
         </w:r>
       </w:del>
-      <w:ins w:id="162" w:author="Stevens, Jens T" w:date="2019-11-05T10:15:00Z">
+      <w:ins w:id="152" w:author="Stevens, Jens T" w:date="2019-11-05T10:15:00Z">
         <w:r>
           <w:rPr>
             <w:rFonts w:ascii="Times New Roman" w:hAnsi="Times New Roman" w:cs="Times New Roman"/>
@@ -10111,7 +10209,7 @@
         </w:rPr>
         <w:t xml:space="preserve">The slightly wetter measurements found at the weather stations are </w:t>
       </w:r>
-      <w:del w:id="163" w:author="Jens Stevens" w:date="2019-10-29T13:38:00Z">
+      <w:del w:id="153" w:author="Jens Stevens" w:date="2019-10-29T13:38:00Z">
         <w:r>
           <w:rPr>
             <w:rFonts w:ascii="Times New Roman" w:hAnsi="Times New Roman" w:cs="Times New Roman"/>
@@ -10120,7 +10218,7 @@
           <w:delText>consistent with the differences in orientation between the measurements, with</w:delText>
         </w:r>
       </w:del>
-      <w:ins w:id="164" w:author="Jens Stevens" w:date="2019-10-29T13:38:00Z">
+      <w:ins w:id="154" w:author="Jens Stevens" w:date="2019-10-29T13:38:00Z">
         <w:r>
           <w:rPr>
             <w:rFonts w:ascii="Times New Roman" w:hAnsi="Times New Roman" w:cs="Times New Roman"/>
@@ -10136,7 +10234,7 @@
         </w:rPr>
         <w:t xml:space="preserve"> the </w:t>
       </w:r>
-      <w:del w:id="165" w:author="Jens Stevens" w:date="2019-10-29T13:38:00Z">
+      <w:del w:id="155" w:author="Jens Stevens" w:date="2019-10-29T13:38:00Z">
         <w:r>
           <w:rPr>
             <w:rFonts w:ascii="Times New Roman" w:hAnsi="Times New Roman" w:cs="Times New Roman"/>
@@ -10145,7 +10243,7 @@
           <w:delText xml:space="preserve">manual </w:delText>
         </w:r>
       </w:del>
-      <w:ins w:id="166" w:author="Jens Stevens" w:date="2019-10-29T13:38:00Z">
+      <w:ins w:id="156" w:author="Jens Stevens" w:date="2019-10-29T13:38:00Z">
         <w:r>
           <w:rPr>
             <w:rFonts w:ascii="Times New Roman" w:hAnsi="Times New Roman" w:cs="Times New Roman"/>
@@ -10189,7 +10287,7 @@
         </w:rPr>
         <w:t xml:space="preserve"> soil water content vertically from the surface </w:t>
       </w:r>
-      <w:del w:id="167" w:author="Jens Stevens" w:date="2019-10-29T13:38:00Z">
+      <w:del w:id="157" w:author="Jens Stevens" w:date="2019-10-29T13:38:00Z">
         <w:r>
           <w:rPr>
             <w:rFonts w:ascii="Times New Roman" w:hAnsi="Times New Roman" w:cs="Times New Roman"/>
@@ -10205,7 +10303,7 @@
         </w:rPr>
         <w:t>12 cm</w:t>
       </w:r>
-      <w:ins w:id="168" w:author="Jens Stevens" w:date="2019-10-29T13:38:00Z">
+      <w:ins w:id="158" w:author="Jens Stevens" w:date="2019-10-29T13:38:00Z">
         <w:r>
           <w:rPr>
             <w:rFonts w:ascii="Times New Roman" w:hAnsi="Times New Roman" w:cs="Times New Roman"/>
@@ -10849,7 +10947,7 @@
         </w:rPr>
         <w:t xml:space="preserve"> recorded water year. </w:t>
       </w:r>
-      <w:ins w:id="169" w:author="Jens Stevens" w:date="2019-10-29T13:44:00Z">
+      <w:ins w:id="159" w:author="Jens Stevens" w:date="2019-10-29T13:44:00Z">
         <w:r>
           <w:rPr>
             <w:rFonts w:ascii="Times New Roman" w:hAnsi="Times New Roman" w:cs="Times New Roman"/>
@@ -11719,7 +11817,7 @@
         </w:rPr>
         <w:t xml:space="preserve">in ICB than SCB (Table </w:t>
       </w:r>
-      <w:del w:id="170" w:author="Stevens, Jens T" w:date="2019-11-05T10:15:00Z">
+      <w:del w:id="160" w:author="Stevens, Jens T" w:date="2019-11-05T10:15:00Z">
         <w:r>
           <w:rPr>
             <w:rFonts w:ascii="Times New Roman" w:hAnsi="Times New Roman" w:cs="Times New Roman"/>
@@ -11727,7 +11825,7 @@
           <w:delText>B2</w:delText>
         </w:r>
       </w:del>
-      <w:ins w:id="171" w:author="Stevens, Jens T" w:date="2019-11-05T10:15:00Z">
+      <w:ins w:id="161" w:author="Stevens, Jens T" w:date="2019-11-05T10:15:00Z">
         <w:r>
           <w:rPr>
             <w:rFonts w:ascii="Times New Roman" w:hAnsi="Times New Roman" w:cs="Times New Roman"/>
@@ -11819,7 +11917,7 @@
         </w:rPr>
         <w:t>(</w:t>
       </w:r>
-      <w:hyperlink r:id="rId13" w:history="1">
+      <w:hyperlink r:id="rId10" w:history="1">
         <w:r>
           <w:rPr>
             <w:rStyle w:val="Hyperlink"/>
@@ -11864,7 +11962,7 @@
         </w:rPr>
         <w:t xml:space="preserve"> even if the exact values do not agree (Table </w:t>
       </w:r>
-      <w:del w:id="172" w:author="Stevens, Jens T" w:date="2019-11-05T10:15:00Z">
+      <w:del w:id="162" w:author="Stevens, Jens T" w:date="2019-11-05T10:15:00Z">
         <w:r>
           <w:rPr>
             <w:rFonts w:ascii="Times New Roman" w:hAnsi="Times New Roman" w:cs="Times New Roman"/>
@@ -11878,7 +11976,7 @@
           <w:delText>2</w:delText>
         </w:r>
       </w:del>
-      <w:ins w:id="173" w:author="Stevens, Jens T" w:date="2019-11-05T10:15:00Z">
+      <w:ins w:id="163" w:author="Stevens, Jens T" w:date="2019-11-05T10:15:00Z">
         <w:r>
           <w:rPr>
             <w:rFonts w:ascii="Times New Roman" w:hAnsi="Times New Roman" w:cs="Times New Roman"/>
@@ -12166,7 +12264,7 @@
                 <w:rFonts w:ascii="Times New Roman" w:hAnsi="Times New Roman" w:cs="Times New Roman"/>
               </w:rPr>
             </w:pPr>
-            <w:del w:id="174" w:author="Stevens, Jens T" w:date="2019-11-05T17:04:00Z">
+            <w:del w:id="164" w:author="Stevens, Jens T" w:date="2019-11-05T17:04:00Z">
               <w:r>
                 <w:rPr>
                   <w:rFonts w:ascii="Times New Roman" w:hAnsi="Times New Roman" w:cs="Times New Roman"/>
@@ -12174,7 +12272,7 @@
                 <w:delText xml:space="preserve">1130 </w:delText>
               </w:r>
             </w:del>
-            <w:ins w:id="175" w:author="Stevens, Jens T" w:date="2019-11-05T17:04:00Z">
+            <w:ins w:id="165" w:author="Stevens, Jens T" w:date="2019-11-05T17:04:00Z">
               <w:r>
                 <w:rPr>
                   <w:rFonts w:ascii="Times New Roman" w:hAnsi="Times New Roman" w:cs="Times New Roman"/>
@@ -12207,7 +12305,7 @@
                 <w:rFonts w:ascii="Times New Roman" w:hAnsi="Times New Roman" w:cs="Times New Roman"/>
               </w:rPr>
             </w:pPr>
-            <w:del w:id="176" w:author="Stevens, Jens T" w:date="2019-11-05T17:06:00Z">
+            <w:del w:id="166" w:author="Stevens, Jens T" w:date="2019-11-05T17:06:00Z">
               <w:r>
                 <w:rPr>
                   <w:rFonts w:ascii="Times New Roman" w:hAnsi="Times New Roman" w:cs="Times New Roman"/>
@@ -12215,7 +12313,7 @@
                 <w:delText xml:space="preserve">560 </w:delText>
               </w:r>
             </w:del>
-            <w:ins w:id="177" w:author="Stevens, Jens T" w:date="2019-11-05T17:06:00Z">
+            <w:ins w:id="167" w:author="Stevens, Jens T" w:date="2019-11-05T17:06:00Z">
               <w:r>
                 <w:rPr>
                   <w:rFonts w:ascii="Times New Roman" w:hAnsi="Times New Roman" w:cs="Times New Roman"/>
@@ -12287,27 +12385,11 @@
                 <w:rFonts w:ascii="Times New Roman" w:hAnsi="Times New Roman" w:cs="Times New Roman"/>
               </w:rPr>
             </w:pPr>
-            <w:commentRangeStart w:id="178"/>
-            <w:commentRangeStart w:id="179"/>
             <w:r>
               <w:rPr>
                 <w:rFonts w:ascii="Times New Roman" w:hAnsi="Times New Roman" w:cs="Times New Roman"/>
               </w:rPr>
               <w:t>2017 mm</w:t>
-            </w:r>
-            <w:commentRangeEnd w:id="178"/>
-            <w:r>
-              <w:rPr>
-                <w:rStyle w:val="CommentReference"/>
-              </w:rPr>
-              <w:commentReference w:id="178"/>
-            </w:r>
-            <w:commentRangeEnd w:id="179"/>
-            <w:r>
-              <w:rPr>
-                <w:rStyle w:val="CommentReference"/>
-              </w:rPr>
-              <w:commentReference w:id="179"/>
             </w:r>
           </w:p>
         </w:tc>
@@ -12380,7 +12462,7 @@
                 <w:rFonts w:ascii="Times New Roman" w:hAnsi="Times New Roman" w:cs="Times New Roman"/>
               </w:rPr>
             </w:pPr>
-            <w:del w:id="180" w:author="Stevens, Jens T" w:date="2019-11-05T17:04:00Z">
+            <w:del w:id="168" w:author="Stevens, Jens T" w:date="2019-11-05T17:04:00Z">
               <w:r>
                 <w:rPr>
                   <w:rFonts w:ascii="Times New Roman" w:hAnsi="Times New Roman" w:cs="Times New Roman"/>
@@ -12388,7 +12470,7 @@
                 <w:delText xml:space="preserve">780 </w:delText>
               </w:r>
             </w:del>
-            <w:ins w:id="181" w:author="Stevens, Jens T" w:date="2019-11-05T17:04:00Z">
+            <w:ins w:id="169" w:author="Stevens, Jens T" w:date="2019-11-05T17:04:00Z">
               <w:r>
                 <w:rPr>
                   <w:rFonts w:ascii="Times New Roman" w:hAnsi="Times New Roman" w:cs="Times New Roman"/>
@@ -12421,7 +12503,7 @@
                 <w:rFonts w:ascii="Times New Roman" w:hAnsi="Times New Roman" w:cs="Times New Roman"/>
               </w:rPr>
             </w:pPr>
-            <w:del w:id="182" w:author="Stevens, Jens T" w:date="2019-11-05T17:06:00Z">
+            <w:del w:id="170" w:author="Stevens, Jens T" w:date="2019-11-05T17:06:00Z">
               <w:r>
                 <w:rPr>
                   <w:rFonts w:ascii="Times New Roman" w:hAnsi="Times New Roman" w:cs="Times New Roman"/>
@@ -12429,7 +12511,7 @@
                 <w:delText xml:space="preserve">490 </w:delText>
               </w:r>
             </w:del>
-            <w:ins w:id="183" w:author="Stevens, Jens T" w:date="2019-11-05T17:06:00Z">
+            <w:ins w:id="171" w:author="Stevens, Jens T" w:date="2019-11-05T17:06:00Z">
               <w:r>
                 <w:rPr>
                   <w:rFonts w:ascii="Times New Roman" w:hAnsi="Times New Roman" w:cs="Times New Roman"/>
@@ -12609,7 +12691,7 @@
                 <w:rFonts w:ascii="Times New Roman" w:hAnsi="Times New Roman" w:cs="Times New Roman"/>
               </w:rPr>
             </w:pPr>
-            <w:del w:id="184" w:author="Stevens, Jens T" w:date="2019-11-05T17:06:00Z">
+            <w:del w:id="172" w:author="Stevens, Jens T" w:date="2019-11-05T17:06:00Z">
               <w:r>
                 <w:rPr>
                   <w:rFonts w:ascii="Times New Roman" w:hAnsi="Times New Roman" w:cs="Times New Roman"/>
@@ -12617,7 +12699,7 @@
                 <w:delText>1.14</w:delText>
               </w:r>
             </w:del>
-            <w:ins w:id="185" w:author="Stevens, Jens T" w:date="2019-11-05T17:06:00Z">
+            <w:ins w:id="173" w:author="Stevens, Jens T" w:date="2019-11-05T17:06:00Z">
               <w:r>
                 <w:rPr>
                   <w:rFonts w:ascii="Times New Roman" w:hAnsi="Times New Roman" w:cs="Times New Roman"/>
@@ -12760,7 +12842,7 @@
                 <w:rFonts w:ascii="Times New Roman" w:hAnsi="Times New Roman" w:cs="Times New Roman"/>
               </w:rPr>
             </w:pPr>
-            <w:del w:id="186" w:author="Stevens, Jens T" w:date="2019-11-05T17:05:00Z">
+            <w:del w:id="174" w:author="Stevens, Jens T" w:date="2019-11-05T17:05:00Z">
               <w:r>
                 <w:rPr>
                   <w:rFonts w:ascii="Times New Roman" w:hAnsi="Times New Roman" w:cs="Times New Roman"/>
@@ -12768,7 +12850,7 @@
                 <w:delText>1.78</w:delText>
               </w:r>
             </w:del>
-            <w:ins w:id="187" w:author="Stevens, Jens T" w:date="2019-11-05T17:05:00Z">
+            <w:ins w:id="175" w:author="Stevens, Jens T" w:date="2019-11-05T17:05:00Z">
               <w:r>
                 <w:rPr>
                   <w:rFonts w:ascii="Times New Roman" w:hAnsi="Times New Roman" w:cs="Times New Roman"/>
@@ -12847,7 +12929,7 @@
                 <w:rFonts w:ascii="Times New Roman" w:hAnsi="Times New Roman" w:cs="Times New Roman"/>
               </w:rPr>
             </w:pPr>
-            <w:del w:id="188" w:author="Stevens, Jens T" w:date="2019-11-05T17:05:00Z">
+            <w:del w:id="176" w:author="Stevens, Jens T" w:date="2019-11-05T17:05:00Z">
               <w:r>
                 <w:rPr>
                   <w:rFonts w:ascii="Times New Roman" w:hAnsi="Times New Roman" w:cs="Times New Roman"/>
@@ -12861,7 +12943,7 @@
                 <w:delText>6</w:delText>
               </w:r>
             </w:del>
-            <w:ins w:id="189" w:author="Stevens, Jens T" w:date="2019-11-05T17:05:00Z">
+            <w:ins w:id="177" w:author="Stevens, Jens T" w:date="2019-11-05T17:05:00Z">
               <w:r>
                 <w:rPr>
                   <w:rFonts w:ascii="Times New Roman" w:hAnsi="Times New Roman" w:cs="Times New Roman"/>
@@ -12882,7 +12964,7 @@
                 <w:rFonts w:ascii="Times New Roman" w:hAnsi="Times New Roman" w:cs="Times New Roman"/>
               </w:rPr>
             </w:pPr>
-            <w:del w:id="190" w:author="Stevens, Jens T" w:date="2019-11-05T17:06:00Z">
+            <w:del w:id="178" w:author="Stevens, Jens T" w:date="2019-11-05T17:06:00Z">
               <w:r>
                 <w:rPr>
                   <w:rFonts w:ascii="Times New Roman" w:hAnsi="Times New Roman" w:cs="Times New Roman"/>
@@ -12890,7 +12972,7 @@
                 <w:delText>1.37</w:delText>
               </w:r>
             </w:del>
-            <w:ins w:id="191" w:author="Stevens, Jens T" w:date="2019-11-05T17:06:00Z">
+            <w:ins w:id="179" w:author="Stevens, Jens T" w:date="2019-11-05T17:06:00Z">
               <w:r>
                 <w:rPr>
                   <w:rFonts w:ascii="Times New Roman" w:hAnsi="Times New Roman" w:cs="Times New Roman"/>
@@ -13138,7 +13220,7 @@
         </w:rPr>
         <w:t xml:space="preserve">Figure </w:t>
       </w:r>
-      <w:del w:id="192" w:author="Stevens, Jens T" w:date="2019-11-05T10:16:00Z">
+      <w:del w:id="180" w:author="Stevens, Jens T" w:date="2019-11-05T10:16:00Z">
         <w:r>
           <w:rPr>
             <w:rFonts w:ascii="Times New Roman" w:hAnsi="Times New Roman" w:cs="Times New Roman"/>
@@ -13161,7 +13243,7 @@
           <w:delText xml:space="preserve"> </w:delText>
         </w:r>
       </w:del>
-      <w:ins w:id="193" w:author="Stevens, Jens T" w:date="2019-11-05T10:16:00Z">
+      <w:ins w:id="181" w:author="Stevens, Jens T" w:date="2019-11-05T10:16:00Z">
         <w:r>
           <w:rPr>
             <w:rFonts w:ascii="Times New Roman" w:hAnsi="Times New Roman" w:cs="Times New Roman"/>
@@ -13289,7 +13371,7 @@
                     <pic:cNvPicPr/>
                   </pic:nvPicPr>
                   <pic:blipFill rotWithShape="1">
-                    <a:blip r:embed="rId14"/>
+                    <a:blip r:embed="rId11"/>
                     <a:srcRect t="1785" b="-1"/>
                     <a:stretch/>
                   </pic:blipFill>
@@ -13306,7 +13388,7 @@
                     </a:ln>
                     <a:extLst>
                       <a:ext uri="{53640926-AAD7-44d8-BBD7-CCE9431645EC}">
-                        <a14:shadowObscured xmlns:mo="http://schemas.microsoft.com/office/mac/office/2008/main" xmlns:mv="urn:schemas-microsoft-com:mac:vml" xmlns:a14="http://schemas.microsoft.com/office/drawing/2010/main" xmlns:w="http://schemas.openxmlformats.org/wordprocessingml/2006/main" xmlns:w10="urn:schemas-microsoft-com:office:word" xmlns:v="urn:schemas-microsoft-com:vml" xmlns:o="urn:schemas-microsoft-com:office:office" xmlns=""/>
+                        <a14:shadowObscured xmlns="" xmlns:o="urn:schemas-microsoft-com:office:office" xmlns:v="urn:schemas-microsoft-com:vml" xmlns:w10="urn:schemas-microsoft-com:office:word" xmlns:w="http://schemas.openxmlformats.org/wordprocessingml/2006/main" xmlns:a14="http://schemas.microsoft.com/office/drawing/2010/main" xmlns:mv="urn:schemas-microsoft-com:mac:vml" xmlns:mo="http://schemas.microsoft.com/office/mac/office/2008/main"/>
                       </a:ext>
                     </a:extLst>
                   </pic:spPr>
@@ -13327,7 +13409,7 @@
           <w:szCs w:val="22"/>
         </w:rPr>
       </w:pPr>
-      <w:bookmarkStart w:id="194" w:name="_Ref534405756"/>
+      <w:bookmarkStart w:id="182" w:name="_Ref534405756"/>
       <w:r>
         <w:rPr>
           <w:rFonts w:ascii="Times New Roman" w:hAnsi="Times New Roman" w:cs="Times New Roman"/>
@@ -13337,7 +13419,7 @@
         </w:rPr>
         <w:t xml:space="preserve">Figure </w:t>
       </w:r>
-      <w:bookmarkEnd w:id="194"/>
+      <w:bookmarkEnd w:id="182"/>
       <w:r>
         <w:rPr>
           <w:rFonts w:ascii="Times New Roman" w:hAnsi="Times New Roman" w:cs="Times New Roman"/>
@@ -13396,7 +13478,7 @@
         </w:rPr>
         <w:t xml:space="preserve"> In SCB, cameras were covered during peak snowpack for 2017-18 winter, </w:t>
       </w:r>
-      <w:ins w:id="195" w:author="Stevens, Jens T" w:date="2019-11-05T10:21:00Z">
+      <w:ins w:id="183" w:author="Stevens, Jens T" w:date="2019-11-05T10:21:00Z">
         <w:r>
           <w:rPr>
             <w:rFonts w:ascii="Times New Roman" w:hAnsi="Times New Roman" w:cs="Times New Roman"/>
@@ -13407,7 +13489,7 @@
           <w:t>and the shrub camera stopped working bef</w:t>
         </w:r>
       </w:ins>
-      <w:ins w:id="196" w:author="Stevens, Jens T" w:date="2019-11-05T10:22:00Z">
+      <w:ins w:id="184" w:author="Stevens, Jens T" w:date="2019-11-05T10:22:00Z">
         <w:r>
           <w:rPr>
             <w:rFonts w:ascii="Times New Roman" w:hAnsi="Times New Roman" w:cs="Times New Roman"/>
@@ -13427,7 +13509,7 @@
         </w:rPr>
         <w:t>resulting in missing data.</w:t>
       </w:r>
-      <w:del w:id="197" w:author="Stevens, Jens T" w:date="2019-11-05T10:22:00Z">
+      <w:del w:id="185" w:author="Stevens, Jens T" w:date="2019-11-05T10:22:00Z">
         <w:r>
           <w:rPr>
             <w:rFonts w:ascii="Times New Roman" w:hAnsi="Times New Roman" w:cs="Times New Roman"/>
@@ -13528,11 +13610,11 @@
         <w:spacing w:line="480" w:lineRule="auto"/>
         <w:ind w:firstLine="720"/>
         <w:rPr>
-          <w:ins w:id="198" w:author="Jens Stevens" w:date="2019-10-29T15:51:00Z"/>
+          <w:ins w:id="186" w:author="Jens Stevens" w:date="2019-10-29T15:51:00Z"/>
           <w:rFonts w:ascii="Times New Roman" w:hAnsi="Times New Roman" w:cs="Times New Roman"/>
         </w:rPr>
       </w:pPr>
-      <w:ins w:id="199" w:author="Jens Stevens" w:date="2019-10-29T15:51:00Z">
+      <w:ins w:id="187" w:author="Jens Stevens" w:date="2019-10-29T15:51:00Z">
         <w:r>
           <w:rPr>
             <w:rFonts w:ascii="Times New Roman" w:hAnsi="Times New Roman" w:cs="Times New Roman"/>
@@ -13563,7 +13645,7 @@
           <w:rFonts w:ascii="Times New Roman" w:hAnsi="Times New Roman" w:cs="Times New Roman"/>
         </w:rPr>
       </w:pPr>
-      <w:ins w:id="200" w:author="Jens Stevens" w:date="2019-10-29T15:52:00Z">
+      <w:ins w:id="188" w:author="Jens Stevens" w:date="2019-10-29T15:52:00Z">
         <w:r>
           <w:rPr>
             <w:rFonts w:ascii="Times New Roman" w:hAnsi="Times New Roman" w:cs="Times New Roman"/>
@@ -13571,7 +13653,7 @@
           <w:t xml:space="preserve">To </w:t>
         </w:r>
       </w:ins>
-      <w:del w:id="201" w:author="Jens Stevens" w:date="2019-10-29T15:53:00Z">
+      <w:del w:id="189" w:author="Jens Stevens" w:date="2019-10-29T15:53:00Z">
         <w:r>
           <w:rPr>
             <w:rFonts w:ascii="Times New Roman" w:hAnsi="Times New Roman" w:cs="Times New Roman"/>
@@ -13585,7 +13667,7 @@
         </w:rPr>
         <w:t xml:space="preserve"> calculate </w:t>
       </w:r>
-      <w:ins w:id="202" w:author="Jens Stevens" w:date="2019-10-29T15:53:00Z">
+      <w:ins w:id="190" w:author="Jens Stevens" w:date="2019-10-29T15:53:00Z">
         <w:r>
           <w:rPr>
             <w:rFonts w:ascii="Times New Roman" w:hAnsi="Times New Roman" w:cs="Times New Roman"/>
@@ -13593,7 +13675,7 @@
           <w:t>and compare vegetation patch metrics</w:t>
         </w:r>
       </w:ins>
-      <w:del w:id="203" w:author="Jens Stevens" w:date="2019-10-29T15:53:00Z">
+      <w:del w:id="191" w:author="Jens Stevens" w:date="2019-10-29T15:53:00Z">
         <w:r>
           <w:rPr>
             <w:rFonts w:ascii="Times New Roman" w:hAnsi="Times New Roman" w:cs="Times New Roman"/>
@@ -13607,7 +13689,7 @@
         </w:rPr>
         <w:t xml:space="preserve"> for ICB and SCB</w:t>
       </w:r>
-      <w:ins w:id="204" w:author="Jens Stevens" w:date="2019-10-29T15:53:00Z">
+      <w:ins w:id="192" w:author="Jens Stevens" w:date="2019-10-29T15:53:00Z">
         <w:r>
           <w:rPr>
             <w:rFonts w:ascii="Times New Roman" w:hAnsi="Times New Roman" w:cs="Times New Roman"/>
@@ -13621,7 +13703,7 @@
         </w:rPr>
         <w:t xml:space="preserve"> </w:t>
       </w:r>
-      <w:ins w:id="205" w:author="Jens Stevens" w:date="2019-10-29T15:53:00Z">
+      <w:ins w:id="193" w:author="Jens Stevens" w:date="2019-10-29T15:53:00Z">
         <w:r>
           <w:rPr>
             <w:rFonts w:ascii="Times New Roman" w:hAnsi="Times New Roman" w:cs="Times New Roman"/>
@@ -13629,7 +13711,7 @@
           <w:t xml:space="preserve">we used FRAGSTATS </w:t>
         </w:r>
       </w:ins>
-      <w:ins w:id="206" w:author="Gabrielle Boisrame" w:date="2019-10-30T11:44:00Z">
+      <w:ins w:id="194" w:author="Gabrielle Boisrame" w:date="2019-10-30T11:44:00Z">
         <w:r>
           <w:rPr>
             <w:rFonts w:ascii="Times New Roman" w:hAnsi="Times New Roman" w:cs="Times New Roman"/>
@@ -13637,7 +13719,7 @@
           <w:t>software</w:t>
         </w:r>
       </w:ins>
-      <w:ins w:id="207" w:author="Jens Stevens" w:date="2019-10-29T15:53:00Z">
+      <w:ins w:id="195" w:author="Jens Stevens" w:date="2019-10-29T15:53:00Z">
         <w:r>
           <w:rPr>
             <w:rFonts w:ascii="Times New Roman" w:hAnsi="Times New Roman" w:cs="Times New Roman"/>
@@ -13645,7 +13727,7 @@
           <w:t xml:space="preserve"> </w:t>
         </w:r>
       </w:ins>
-      <w:ins w:id="208" w:author="Gabrielle Boisrame" w:date="2019-10-30T11:45:00Z">
+      <w:ins w:id="196" w:author="Gabrielle Boisrame" w:date="2019-10-30T11:45:00Z">
         <w:r>
           <w:rPr>
             <w:rFonts w:ascii="Times New Roman" w:hAnsi="Times New Roman" w:cs="Times New Roman"/>
@@ -13653,7 +13735,7 @@
           <w:t>(</w:t>
         </w:r>
       </w:ins>
-      <w:ins w:id="209" w:author="Gabrielle Boisrame" w:date="2019-10-30T11:46:00Z">
+      <w:ins w:id="197" w:author="Gabrielle Boisrame" w:date="2019-10-30T11:46:00Z">
         <w:r>
           <w:rPr>
             <w:rFonts w:ascii="Times New Roman" w:hAnsi="Times New Roman" w:cs="Times New Roman"/>
@@ -13698,7 +13780,7 @@
           <w:t xml:space="preserve">) </w:t>
         </w:r>
       </w:ins>
-      <w:ins w:id="210" w:author="Jens Stevens" w:date="2019-10-29T15:53:00Z">
+      <w:ins w:id="198" w:author="Jens Stevens" w:date="2019-10-29T15:53:00Z">
         <w:r>
           <w:rPr>
             <w:rFonts w:ascii="Times New Roman" w:hAnsi="Times New Roman" w:cs="Times New Roman"/>
@@ -13706,7 +13788,7 @@
           <w:t>to analyze</w:t>
         </w:r>
       </w:ins>
-      <w:del w:id="211" w:author="Jens Stevens" w:date="2019-10-29T15:53:00Z">
+      <w:del w:id="199" w:author="Jens Stevens" w:date="2019-10-29T15:53:00Z">
         <w:r>
           <w:rPr>
             <w:rFonts w:ascii="Times New Roman" w:hAnsi="Times New Roman" w:cs="Times New Roman"/>
@@ -13720,7 +13802,7 @@
         </w:rPr>
         <w:t xml:space="preserve"> vegetation maps created from images taken in 1973 and 2014 (SCB) and from images taken in 1969/70, 1987, 1997, 2005, and 2012 for ICB. For both watersheds, the first year of imagery (either 1973 or 1969/70) coincided with the end of a long period of fire </w:t>
       </w:r>
-      <w:ins w:id="212" w:author="Stevens, Jens T" w:date="2019-11-05T10:22:00Z">
+      <w:ins w:id="200" w:author="Stevens, Jens T" w:date="2019-11-05T10:22:00Z">
         <w:r>
           <w:rPr>
             <w:rFonts w:ascii="Times New Roman" w:hAnsi="Times New Roman" w:cs="Times New Roman"/>
@@ -14206,7 +14288,7 @@
       <w:pPr>
         <w:spacing w:line="480" w:lineRule="auto"/>
         <w:rPr>
-          <w:ins w:id="213" w:author="Jens Stevens" w:date="2019-10-29T15:58:00Z"/>
+          <w:ins w:id="201" w:author="Jens Stevens" w:date="2019-10-29T15:58:00Z"/>
           <w:rFonts w:ascii="Times New Roman" w:hAnsi="Times New Roman" w:cs="Times New Roman"/>
           <w:b/>
         </w:rPr>
@@ -14216,7 +14298,7 @@
       <w:pPr>
         <w:spacing w:line="480" w:lineRule="auto"/>
         <w:rPr>
-          <w:ins w:id="214" w:author="Jens Stevens" w:date="2019-10-29T15:58:00Z"/>
+          <w:ins w:id="202" w:author="Jens Stevens" w:date="2019-10-29T15:58:00Z"/>
           <w:rFonts w:ascii="Times New Roman" w:hAnsi="Times New Roman" w:cs="Times New Roman"/>
           <w:b/>
         </w:rPr>
@@ -14226,7 +14308,7 @@
       <w:pPr>
         <w:spacing w:line="480" w:lineRule="auto"/>
         <w:rPr>
-          <w:ins w:id="215" w:author="Jens Stevens" w:date="2019-10-29T15:58:00Z"/>
+          <w:ins w:id="203" w:author="Jens Stevens" w:date="2019-10-29T15:58:00Z"/>
           <w:rFonts w:ascii="Times New Roman" w:hAnsi="Times New Roman" w:cs="Times New Roman"/>
           <w:b/>
         </w:rPr>
@@ -14236,12 +14318,12 @@
       <w:pPr>
         <w:spacing w:line="480" w:lineRule="auto"/>
         <w:rPr>
-          <w:ins w:id="216" w:author="Jens Stevens" w:date="2019-10-29T15:58:00Z"/>
+          <w:ins w:id="204" w:author="Jens Stevens" w:date="2019-10-29T15:58:00Z"/>
           <w:rFonts w:ascii="Times New Roman" w:hAnsi="Times New Roman" w:cs="Times New Roman"/>
           <w:b/>
         </w:rPr>
       </w:pPr>
-      <w:ins w:id="217" w:author="Jens Stevens" w:date="2019-10-29T15:55:00Z">
+      <w:ins w:id="205" w:author="Jens Stevens" w:date="2019-10-29T15:55:00Z">
         <w:r>
           <w:rPr>
             <w:rFonts w:ascii="Times New Roman" w:hAnsi="Times New Roman" w:cs="Times New Roman"/>
@@ -14251,7 +14333,7 @@
           <w:t>SCB Landscape Change</w:t>
         </w:r>
       </w:ins>
-      <w:ins w:id="218" w:author="Jens Stevens" w:date="2019-10-29T15:56:00Z">
+      <w:ins w:id="206" w:author="Jens Stevens" w:date="2019-10-29T15:56:00Z">
         <w:r>
           <w:rPr>
             <w:rFonts w:ascii="Times New Roman" w:hAnsi="Times New Roman" w:cs="Times New Roman"/>
@@ -14260,7 +14342,7 @@
           <w:t xml:space="preserve"> Results</w:t>
         </w:r>
       </w:ins>
-      <w:ins w:id="219" w:author="Jens Stevens" w:date="2019-10-29T15:58:00Z">
+      <w:ins w:id="207" w:author="Jens Stevens" w:date="2019-10-29T15:58:00Z">
         <w:r>
           <w:rPr>
             <w:rFonts w:ascii="Times New Roman" w:hAnsi="Times New Roman" w:cs="Times New Roman"/>
@@ -14277,13 +14359,118 @@
           <w:rFonts w:ascii="Times New Roman" w:hAnsi="Times New Roman" w:cs="Times New Roman"/>
         </w:rPr>
       </w:pPr>
-      <w:ins w:id="220" w:author="Jens Stevens" w:date="2019-10-29T15:58:00Z">
+      <w:ins w:id="208" w:author="Jens Stevens" w:date="2019-10-29T15:58:00Z">
         <w:r>
           <w:rPr>
             <w:rFonts w:ascii="Times New Roman" w:hAnsi="Times New Roman" w:cs="Times New Roman"/>
             <w:b/>
           </w:rPr>
           <w:tab/>
+        </w:r>
+      </w:ins>
+      <w:ins w:id="209" w:author="Jens Stevens" w:date="2019-10-29T15:59:00Z">
+        <w:r>
+          <w:rPr>
+            <w:rFonts w:ascii="Times New Roman" w:hAnsi="Times New Roman" w:cs="Times New Roman"/>
+          </w:rPr>
+          <w:t>As described in the main text results, transitions from shrub</w:t>
+        </w:r>
+      </w:ins>
+      <w:ins w:id="210" w:author="Jens Stevens" w:date="2019-10-29T16:01:00Z">
+        <w:r>
+          <w:rPr>
+            <w:rFonts w:ascii="Times New Roman" w:hAnsi="Times New Roman" w:cs="Times New Roman"/>
+          </w:rPr>
+          <w:t xml:space="preserve"> and mixed-conifer</w:t>
+        </w:r>
+      </w:ins>
+      <w:ins w:id="211" w:author="Jens Stevens" w:date="2019-10-29T15:59:00Z">
+        <w:r>
+          <w:rPr>
+            <w:rFonts w:ascii="Times New Roman" w:hAnsi="Times New Roman" w:cs="Times New Roman"/>
+          </w:rPr>
+          <w:t xml:space="preserve"> to sparse </w:t>
+        </w:r>
+      </w:ins>
+      <w:ins w:id="212" w:author="Jens Stevens" w:date="2019-10-29T16:01:00Z">
+        <w:r>
+          <w:rPr>
+            <w:rFonts w:ascii="Times New Roman" w:hAnsi="Times New Roman" w:cs="Times New Roman"/>
+          </w:rPr>
+          <w:t>and</w:t>
+        </w:r>
+      </w:ins>
+      <w:ins w:id="213" w:author="Jens Stevens" w:date="2019-10-29T16:02:00Z">
+        <w:r>
+          <w:rPr>
+            <w:rFonts w:ascii="Times New Roman" w:hAnsi="Times New Roman" w:cs="Times New Roman"/>
+          </w:rPr>
+          <w:t xml:space="preserve"> to a lesser extent</w:t>
+        </w:r>
+      </w:ins>
+      <w:ins w:id="214" w:author="Jens Stevens" w:date="2019-10-29T16:01:00Z">
+        <w:r>
+          <w:rPr>
+            <w:rFonts w:ascii="Times New Roman" w:hAnsi="Times New Roman" w:cs="Times New Roman"/>
+          </w:rPr>
+          <w:t xml:space="preserve"> dense </w:t>
+        </w:r>
+      </w:ins>
+      <w:ins w:id="215" w:author="Jens Stevens" w:date="2019-10-29T15:59:00Z">
+        <w:r>
+          <w:rPr>
+            <w:rFonts w:ascii="Times New Roman" w:hAnsi="Times New Roman" w:cs="Times New Roman"/>
+          </w:rPr>
+          <w:t xml:space="preserve">meadow were more strongly overrepresented in the burned areas than in the unburned areas (Figure </w:t>
+        </w:r>
+        <w:r>
+          <w:rPr>
+            <w:rFonts w:ascii="Times New Roman" w:hAnsi="Times New Roman" w:cs="Times New Roman"/>
+            <w:noProof/>
+          </w:rPr>
+          <w:t>C1</w:t>
+        </w:r>
+      </w:ins>
+      <w:proofErr w:type="gramStart"/>
+      <w:ins w:id="216" w:author="Jens Stevens" w:date="2019-10-29T16:01:00Z">
+        <w:r>
+          <w:rPr>
+            <w:rFonts w:ascii="Times New Roman" w:hAnsi="Times New Roman" w:cs="Times New Roman"/>
+          </w:rPr>
+          <w:t>c,d</w:t>
+        </w:r>
+      </w:ins>
+      <w:proofErr w:type="gramEnd"/>
+      <w:ins w:id="217" w:author="Jens Stevens" w:date="2019-10-29T15:59:00Z">
+        <w:r>
+          <w:rPr>
+            <w:rFonts w:ascii="Times New Roman" w:hAnsi="Times New Roman" w:cs="Times New Roman"/>
+          </w:rPr>
+          <w:t>). Dense meadow</w:t>
+        </w:r>
+      </w:ins>
+      <w:ins w:id="218" w:author="Jens Stevens" w:date="2019-10-29T16:02:00Z">
+        <w:r>
+          <w:rPr>
+            <w:rFonts w:ascii="Times New Roman" w:hAnsi="Times New Roman" w:cs="Times New Roman"/>
+          </w:rPr>
+          <w:t xml:space="preserve"> </w:t>
+        </w:r>
+      </w:ins>
+      <w:ins w:id="219" w:author="Jens Stevens" w:date="2019-10-29T15:59:00Z">
+        <w:r>
+          <w:rPr>
+            <w:rFonts w:ascii="Times New Roman" w:hAnsi="Times New Roman" w:cs="Times New Roman"/>
+          </w:rPr>
+          <w:t>area</w:t>
+        </w:r>
+      </w:ins>
+      <w:ins w:id="220" w:author="Jens Stevens" w:date="2019-10-29T16:03:00Z">
+        <w:r>
+          <w:rPr>
+            <w:rFonts w:ascii="Times New Roman" w:hAnsi="Times New Roman" w:cs="Times New Roman"/>
+          </w:rPr>
+          <w:t xml:space="preserve"> is limited in this watershed</w:t>
         </w:r>
       </w:ins>
       <w:ins w:id="221" w:author="Jens Stevens" w:date="2019-10-29T15:59:00Z">
@@ -14291,123 +14478,18 @@
           <w:rPr>
             <w:rFonts w:ascii="Times New Roman" w:hAnsi="Times New Roman" w:cs="Times New Roman"/>
           </w:rPr>
-          <w:t>As described in the main text results, transitions from shrub</w:t>
+          <w:t xml:space="preserve"> </w:t>
         </w:r>
       </w:ins>
-      <w:ins w:id="222" w:author="Jens Stevens" w:date="2019-10-29T16:01:00Z">
-        <w:r>
-          <w:rPr>
-            <w:rFonts w:ascii="Times New Roman" w:hAnsi="Times New Roman" w:cs="Times New Roman"/>
-          </w:rPr>
-          <w:t xml:space="preserve"> and mixed-conifer</w:t>
+      <w:ins w:id="222" w:author="Jens Stevens" w:date="2019-10-29T16:03:00Z">
+        <w:r>
+          <w:rPr>
+            <w:rFonts w:ascii="Times New Roman" w:hAnsi="Times New Roman" w:cs="Times New Roman"/>
+          </w:rPr>
+          <w:t>and saw</w:t>
         </w:r>
       </w:ins>
       <w:ins w:id="223" w:author="Jens Stevens" w:date="2019-10-29T15:59:00Z">
-        <w:r>
-          <w:rPr>
-            <w:rFonts w:ascii="Times New Roman" w:hAnsi="Times New Roman" w:cs="Times New Roman"/>
-          </w:rPr>
-          <w:t xml:space="preserve"> to sparse </w:t>
-        </w:r>
-      </w:ins>
-      <w:ins w:id="224" w:author="Jens Stevens" w:date="2019-10-29T16:01:00Z">
-        <w:r>
-          <w:rPr>
-            <w:rFonts w:ascii="Times New Roman" w:hAnsi="Times New Roman" w:cs="Times New Roman"/>
-          </w:rPr>
-          <w:t>and</w:t>
-        </w:r>
-      </w:ins>
-      <w:ins w:id="225" w:author="Jens Stevens" w:date="2019-10-29T16:02:00Z">
-        <w:r>
-          <w:rPr>
-            <w:rFonts w:ascii="Times New Roman" w:hAnsi="Times New Roman" w:cs="Times New Roman"/>
-          </w:rPr>
-          <w:t xml:space="preserve"> to a lesser extent</w:t>
-        </w:r>
-      </w:ins>
-      <w:ins w:id="226" w:author="Jens Stevens" w:date="2019-10-29T16:01:00Z">
-        <w:r>
-          <w:rPr>
-            <w:rFonts w:ascii="Times New Roman" w:hAnsi="Times New Roman" w:cs="Times New Roman"/>
-          </w:rPr>
-          <w:t xml:space="preserve"> dense </w:t>
-        </w:r>
-      </w:ins>
-      <w:ins w:id="227" w:author="Jens Stevens" w:date="2019-10-29T15:59:00Z">
-        <w:r>
-          <w:rPr>
-            <w:rFonts w:ascii="Times New Roman" w:hAnsi="Times New Roman" w:cs="Times New Roman"/>
-          </w:rPr>
-          <w:t xml:space="preserve">meadow were more strongly overrepresented in the burned areas than in the unburned areas (Figure </w:t>
-        </w:r>
-        <w:r>
-          <w:rPr>
-            <w:rFonts w:ascii="Times New Roman" w:hAnsi="Times New Roman" w:cs="Times New Roman"/>
-            <w:noProof/>
-          </w:rPr>
-          <w:t>C1</w:t>
-        </w:r>
-      </w:ins>
-      <w:proofErr w:type="gramStart"/>
-      <w:ins w:id="228" w:author="Jens Stevens" w:date="2019-10-29T16:01:00Z">
-        <w:r>
-          <w:rPr>
-            <w:rFonts w:ascii="Times New Roman" w:hAnsi="Times New Roman" w:cs="Times New Roman"/>
-          </w:rPr>
-          <w:t>c,d</w:t>
-        </w:r>
-      </w:ins>
-      <w:proofErr w:type="gramEnd"/>
-      <w:ins w:id="229" w:author="Jens Stevens" w:date="2019-10-29T15:59:00Z">
-        <w:r>
-          <w:rPr>
-            <w:rFonts w:ascii="Times New Roman" w:hAnsi="Times New Roman" w:cs="Times New Roman"/>
-          </w:rPr>
-          <w:t>). Dense meadow</w:t>
-        </w:r>
-      </w:ins>
-      <w:ins w:id="230" w:author="Jens Stevens" w:date="2019-10-29T16:02:00Z">
-        <w:r>
-          <w:rPr>
-            <w:rFonts w:ascii="Times New Roman" w:hAnsi="Times New Roman" w:cs="Times New Roman"/>
-          </w:rPr>
-          <w:t xml:space="preserve"> </w:t>
-        </w:r>
-      </w:ins>
-      <w:ins w:id="231" w:author="Jens Stevens" w:date="2019-10-29T15:59:00Z">
-        <w:r>
-          <w:rPr>
-            <w:rFonts w:ascii="Times New Roman" w:hAnsi="Times New Roman" w:cs="Times New Roman"/>
-          </w:rPr>
-          <w:t>area</w:t>
-        </w:r>
-      </w:ins>
-      <w:ins w:id="232" w:author="Jens Stevens" w:date="2019-10-29T16:03:00Z">
-        <w:r>
-          <w:rPr>
-            <w:rFonts w:ascii="Times New Roman" w:hAnsi="Times New Roman" w:cs="Times New Roman"/>
-          </w:rPr>
-          <w:t xml:space="preserve"> is limited in this watershed</w:t>
-        </w:r>
-      </w:ins>
-      <w:ins w:id="233" w:author="Jens Stevens" w:date="2019-10-29T15:59:00Z">
-        <w:r>
-          <w:rPr>
-            <w:rFonts w:ascii="Times New Roman" w:hAnsi="Times New Roman" w:cs="Times New Roman"/>
-          </w:rPr>
-          <w:t xml:space="preserve"> </w:t>
-        </w:r>
-      </w:ins>
-      <w:ins w:id="234" w:author="Jens Stevens" w:date="2019-10-29T16:03:00Z">
-        <w:r>
-          <w:rPr>
-            <w:rFonts w:ascii="Times New Roman" w:hAnsi="Times New Roman" w:cs="Times New Roman"/>
-          </w:rPr>
-          <w:t>and saw</w:t>
-        </w:r>
-      </w:ins>
-      <w:ins w:id="235" w:author="Jens Stevens" w:date="2019-10-29T15:59:00Z">
         <w:r>
           <w:rPr>
             <w:rFonts w:ascii="Times New Roman" w:hAnsi="Times New Roman" w:cs="Times New Roman"/>
@@ -14424,7 +14506,6 @@
           <w:rFonts w:ascii="Times New Roman" w:hAnsi="Times New Roman" w:cs="Times New Roman"/>
         </w:rPr>
       </w:pPr>
-      <w:bookmarkStart w:id="236" w:name="_GoBack"/>
       <w:r>
         <w:rPr>
           <w:rFonts w:ascii="Times New Roman" w:hAnsi="Times New Roman" w:cs="Times New Roman"/>
@@ -14447,7 +14528,7 @@
                     <pic:cNvPicPr/>
                   </pic:nvPicPr>
                   <pic:blipFill>
-                    <a:blip r:embed="rId15"/>
+                    <a:blip r:embed="rId12"/>
                     <a:stretch>
                       <a:fillRect/>
                     </a:stretch>
@@ -14467,7 +14548,6 @@
           </wp:inline>
         </w:drawing>
       </w:r>
-      <w:bookmarkEnd w:id="236"/>
     </w:p>
     <w:p>
       <w:pPr>
@@ -14478,8 +14558,8 @@
           <w:szCs w:val="22"/>
         </w:rPr>
       </w:pPr>
-      <w:bookmarkStart w:id="237" w:name="_Ref536611059"/>
-      <w:bookmarkStart w:id="238" w:name="_Ref534801"/>
+      <w:bookmarkStart w:id="224" w:name="_Ref536611059"/>
+      <w:bookmarkStart w:id="225" w:name="_Ref534801"/>
       <w:r>
         <w:rPr>
           <w:rFonts w:ascii="Times New Roman" w:hAnsi="Times New Roman" w:cs="Times New Roman"/>
@@ -14489,7 +14569,7 @@
         </w:rPr>
         <w:t xml:space="preserve">Figure </w:t>
       </w:r>
-      <w:del w:id="239" w:author="Jens Stevens" w:date="2019-10-29T15:55:00Z">
+      <w:del w:id="226" w:author="Jens Stevens" w:date="2019-10-29T15:55:00Z">
         <w:r>
           <w:rPr>
             <w:rFonts w:ascii="Times New Roman" w:hAnsi="Times New Roman" w:cs="Times New Roman"/>
@@ -14500,7 +14580,7 @@
           <w:delText>6</w:delText>
         </w:r>
       </w:del>
-      <w:ins w:id="240" w:author="Jens Stevens" w:date="2019-10-29T15:55:00Z">
+      <w:ins w:id="227" w:author="Jens Stevens" w:date="2019-10-29T15:55:00Z">
         <w:r>
           <w:rPr>
             <w:rFonts w:ascii="Times New Roman" w:hAnsi="Times New Roman" w:cs="Times New Roman"/>
@@ -14519,8 +14599,8 @@
         </w:rPr>
         <w:t>. Image change analysis. Colors indicated change in observed vegetation transitions relative to a null expectation of equally likely change in each direction. Color scale the proportion of the null expectation at which a given transition occurred, either more (blue) or less (red) than expected. Cell numbers indicate the number of 0.16 ha pixels in each transition category</w:t>
       </w:r>
-      <w:bookmarkEnd w:id="237"/>
-      <w:bookmarkEnd w:id="238"/>
+      <w:bookmarkEnd w:id="224"/>
+      <w:bookmarkEnd w:id="225"/>
       <w:r>
         <w:rPr>
           <w:rFonts w:ascii="Times New Roman" w:hAnsi="Times New Roman" w:cs="Times New Roman"/>
@@ -14534,7 +14614,7 @@
       <w:pPr>
         <w:spacing w:line="480" w:lineRule="auto"/>
         <w:rPr>
-          <w:ins w:id="241" w:author="Jens Stevens" w:date="2019-10-29T16:03:00Z"/>
+          <w:ins w:id="228" w:author="Jens Stevens" w:date="2019-10-29T16:03:00Z"/>
           <w:rFonts w:ascii="Times New Roman" w:hAnsi="Times New Roman" w:cs="Times New Roman"/>
           <w:b/>
         </w:rPr>
@@ -14544,7 +14624,7 @@
       <w:pPr>
         <w:spacing w:line="480" w:lineRule="auto"/>
         <w:rPr>
-          <w:ins w:id="242" w:author="Jens Stevens" w:date="2019-10-29T16:03:00Z"/>
+          <w:ins w:id="229" w:author="Jens Stevens" w:date="2019-10-29T16:03:00Z"/>
           <w:rFonts w:ascii="Times New Roman" w:hAnsi="Times New Roman" w:cs="Times New Roman"/>
           <w:b/>
         </w:rPr>
@@ -14554,7 +14634,7 @@
       <w:pPr>
         <w:spacing w:line="480" w:lineRule="auto"/>
         <w:rPr>
-          <w:ins w:id="243" w:author="Jens Stevens" w:date="2019-10-29T16:03:00Z"/>
+          <w:ins w:id="230" w:author="Jens Stevens" w:date="2019-10-29T16:03:00Z"/>
           <w:rFonts w:ascii="Times New Roman" w:hAnsi="Times New Roman" w:cs="Times New Roman"/>
           <w:b/>
         </w:rPr>
@@ -14616,7 +14696,7 @@
         </w:rPr>
         <w:t xml:space="preserve"> Creek Basin (ICB). Diversity indices increased over time for both watersheds, but the change was negligible for SCB, </w:t>
       </w:r>
-      <w:del w:id="244" w:author="Stevens, Jens T" w:date="2019-11-05T11:03:00Z">
+      <w:del w:id="231" w:author="Stevens, Jens T" w:date="2019-11-05T11:03:00Z">
         <w:r>
           <w:rPr>
             <w:rFonts w:ascii="Times New Roman" w:hAnsi="Times New Roman" w:cs="Times New Roman"/>
@@ -14625,7 +14705,7 @@
           <w:delText xml:space="preserve">showing </w:delText>
         </w:r>
       </w:del>
-      <w:ins w:id="245" w:author="Stevens, Jens T" w:date="2019-11-05T11:03:00Z">
+      <w:ins w:id="232" w:author="Stevens, Jens T" w:date="2019-11-05T11:03:00Z">
         <w:r>
           <w:rPr>
             <w:rFonts w:ascii="Times New Roman" w:hAnsi="Times New Roman" w:cs="Times New Roman"/>
@@ -14641,7 +14721,7 @@
         </w:rPr>
         <w:t xml:space="preserve">that landscape diversity rose only very slightly in response to fire (Figure </w:t>
       </w:r>
-      <w:del w:id="246" w:author="Jens Stevens" w:date="2019-10-29T18:17:00Z">
+      <w:del w:id="233" w:author="Jens Stevens" w:date="2019-10-29T18:17:00Z">
         <w:r>
           <w:rPr>
             <w:rFonts w:ascii="Times New Roman" w:hAnsi="Times New Roman" w:cs="Times New Roman"/>
@@ -14650,7 +14730,7 @@
           <w:delText>C1</w:delText>
         </w:r>
       </w:del>
-      <w:ins w:id="247" w:author="Jens Stevens" w:date="2019-10-29T18:17:00Z">
+      <w:ins w:id="234" w:author="Jens Stevens" w:date="2019-10-29T18:17:00Z">
         <w:r>
           <w:rPr>
             <w:rFonts w:ascii="Times New Roman" w:hAnsi="Times New Roman" w:cs="Times New Roman"/>
@@ -14666,7 +14746,7 @@
         </w:rPr>
         <w:t xml:space="preserve">). The landscape-scale aggregation index increased slightly over time in SCB, in contrast to a decrease in ICB (Figure </w:t>
       </w:r>
-      <w:del w:id="248" w:author="Jens Stevens" w:date="2019-10-29T18:17:00Z">
+      <w:del w:id="235" w:author="Jens Stevens" w:date="2019-10-29T18:17:00Z">
         <w:r>
           <w:rPr>
             <w:rFonts w:ascii="Times New Roman" w:hAnsi="Times New Roman" w:cs="Times New Roman"/>
@@ -14675,7 +14755,7 @@
           <w:delText>C2</w:delText>
         </w:r>
       </w:del>
-      <w:ins w:id="249" w:author="Jens Stevens" w:date="2019-10-29T18:17:00Z">
+      <w:ins w:id="236" w:author="Jens Stevens" w:date="2019-10-29T18:17:00Z">
         <w:r>
           <w:rPr>
             <w:rFonts w:ascii="Times New Roman" w:hAnsi="Times New Roman" w:cs="Times New Roman"/>
@@ -14691,7 +14771,7 @@
         </w:rPr>
         <w:t xml:space="preserve">). This could be due to fires creating larger areas of sparse meadow that are more aggregated than pre-burn meadow areas (Figure </w:t>
       </w:r>
-      <w:del w:id="250" w:author="Jens Stevens" w:date="2019-10-29T18:17:00Z">
+      <w:del w:id="237" w:author="Jens Stevens" w:date="2019-10-29T18:17:00Z">
         <w:r>
           <w:rPr>
             <w:rFonts w:ascii="Times New Roman" w:hAnsi="Times New Roman" w:cs="Times New Roman"/>
@@ -14700,7 +14780,7 @@
           <w:delText>C3b</w:delText>
         </w:r>
       </w:del>
-      <w:ins w:id="251" w:author="Jens Stevens" w:date="2019-10-29T18:17:00Z">
+      <w:ins w:id="238" w:author="Jens Stevens" w:date="2019-10-29T18:17:00Z">
         <w:r>
           <w:rPr>
             <w:rFonts w:ascii="Times New Roman" w:hAnsi="Times New Roman" w:cs="Times New Roman"/>
@@ -14716,7 +14796,7 @@
         </w:rPr>
         <w:t xml:space="preserve">). The size of the largest vegetation patches did not vary appreciably in SCB between 1973 and 2014, with the exception of sparse meadows (Figure </w:t>
       </w:r>
-      <w:del w:id="252" w:author="Jens Stevens" w:date="2019-10-29T18:17:00Z">
+      <w:del w:id="239" w:author="Jens Stevens" w:date="2019-10-29T18:17:00Z">
         <w:r>
           <w:rPr>
             <w:rFonts w:ascii="Times New Roman" w:hAnsi="Times New Roman" w:cs="Times New Roman"/>
@@ -14725,7 +14805,7 @@
           <w:delText>C3</w:delText>
         </w:r>
       </w:del>
-      <w:ins w:id="253" w:author="Jens Stevens" w:date="2019-10-29T18:17:00Z">
+      <w:ins w:id="240" w:author="Jens Stevens" w:date="2019-10-29T18:17:00Z">
         <w:r>
           <w:rPr>
             <w:rFonts w:ascii="Times New Roman" w:hAnsi="Times New Roman" w:cs="Times New Roman"/>
@@ -14741,7 +14821,7 @@
         </w:rPr>
         <w:t xml:space="preserve">). The mean and standard deviation of patch sizes, however, showed similar trends to ICB (Figure </w:t>
       </w:r>
-      <w:del w:id="254" w:author="Jens Stevens" w:date="2019-10-29T18:17:00Z">
+      <w:del w:id="241" w:author="Jens Stevens" w:date="2019-10-29T18:17:00Z">
         <w:r>
           <w:rPr>
             <w:rFonts w:ascii="Times New Roman" w:hAnsi="Times New Roman" w:cs="Times New Roman"/>
@@ -14750,7 +14830,7 @@
           <w:delText>C4</w:delText>
         </w:r>
       </w:del>
-      <w:ins w:id="255" w:author="Jens Stevens" w:date="2019-10-29T18:17:00Z">
+      <w:ins w:id="242" w:author="Jens Stevens" w:date="2019-10-29T18:17:00Z">
         <w:r>
           <w:rPr>
             <w:rFonts w:ascii="Times New Roman" w:hAnsi="Times New Roman" w:cs="Times New Roman"/>
@@ -14766,7 +14846,7 @@
         </w:rPr>
         <w:t xml:space="preserve">). Most notably, conifer patches got smaller and less varied in size following 4 decades of fire (Figure </w:t>
       </w:r>
-      <w:del w:id="256" w:author="Jens Stevens" w:date="2019-10-29T18:17:00Z">
+      <w:del w:id="243" w:author="Jens Stevens" w:date="2019-10-29T18:17:00Z">
         <w:r>
           <w:rPr>
             <w:rFonts w:ascii="Times New Roman" w:hAnsi="Times New Roman" w:cs="Times New Roman"/>
@@ -14775,7 +14855,7 @@
           <w:delText>C4</w:delText>
         </w:r>
       </w:del>
-      <w:ins w:id="257" w:author="Jens Stevens" w:date="2019-10-29T18:17:00Z">
+      <w:ins w:id="244" w:author="Jens Stevens" w:date="2019-10-29T18:17:00Z">
         <w:r>
           <w:rPr>
             <w:rFonts w:ascii="Times New Roman" w:hAnsi="Times New Roman" w:cs="Times New Roman"/>
@@ -14791,7 +14871,7 @@
         </w:rPr>
         <w:t xml:space="preserve">). While fractal dimension increased for all vegetation types in ICB, it remained flat or decreased slightly in SCB (Figure </w:t>
       </w:r>
-      <w:del w:id="258" w:author="Jens Stevens" w:date="2019-10-29T18:17:00Z">
+      <w:del w:id="245" w:author="Jens Stevens" w:date="2019-10-29T18:17:00Z">
         <w:r>
           <w:rPr>
             <w:rFonts w:ascii="Times New Roman" w:hAnsi="Times New Roman" w:cs="Times New Roman"/>
@@ -14800,7 +14880,7 @@
           <w:delText>C5</w:delText>
         </w:r>
       </w:del>
-      <w:ins w:id="259" w:author="Jens Stevens" w:date="2019-10-29T18:17:00Z">
+      <w:ins w:id="246" w:author="Jens Stevens" w:date="2019-10-29T18:17:00Z">
         <w:r>
           <w:rPr>
             <w:rFonts w:ascii="Times New Roman" w:hAnsi="Times New Roman" w:cs="Times New Roman"/>
@@ -14822,7 +14902,7 @@
         <w:spacing w:line="480" w:lineRule="auto"/>
         <w:ind w:firstLine="720"/>
         <w:rPr>
-          <w:ins w:id="260" w:author="Jens Stevens" w:date="2019-10-29T14:03:00Z"/>
+          <w:ins w:id="247" w:author="Jens Stevens" w:date="2019-10-29T14:03:00Z"/>
           <w:rFonts w:ascii="Times New Roman" w:hAnsi="Times New Roman" w:cs="Times New Roman"/>
           <w:color w:val="000000" w:themeColor="text1"/>
         </w:rPr>
@@ -14834,7 +14914,7 @@
         </w:rPr>
         <w:t xml:space="preserve">Relative proportions of each vegetation type were similar between the two watersheds (Figure </w:t>
       </w:r>
-      <w:del w:id="261" w:author="Jens Stevens" w:date="2019-10-29T14:00:00Z">
+      <w:del w:id="248" w:author="Jens Stevens" w:date="2019-10-29T14:00:00Z">
         <w:r>
           <w:rPr>
             <w:rFonts w:ascii="Times New Roman" w:hAnsi="Times New Roman" w:cs="Times New Roman"/>
@@ -14850,7 +14930,7 @@
         </w:rPr>
         <w:t xml:space="preserve">6; note that these proportions do not account for exposed rock). Both watersheds also had similar Shannon’s Evenness Index values in their pre-fire/post-suppression states (Figure </w:t>
       </w:r>
-      <w:del w:id="262" w:author="Jens Stevens" w:date="2019-10-29T18:17:00Z">
+      <w:del w:id="249" w:author="Jens Stevens" w:date="2019-10-29T18:17:00Z">
         <w:r>
           <w:rPr>
             <w:rFonts w:ascii="Times New Roman" w:hAnsi="Times New Roman" w:cs="Times New Roman"/>
@@ -14859,7 +14939,7 @@
           <w:delText>C1</w:delText>
         </w:r>
       </w:del>
-      <w:ins w:id="263" w:author="Jens Stevens" w:date="2019-10-29T18:17:00Z">
+      <w:ins w:id="250" w:author="Jens Stevens" w:date="2019-10-29T18:17:00Z">
         <w:r>
           <w:rPr>
             <w:rFonts w:ascii="Times New Roman" w:hAnsi="Times New Roman" w:cs="Times New Roman"/>
@@ -14932,7 +15012,7 @@
                     <pic:cNvPicPr/>
                   </pic:nvPicPr>
                   <pic:blipFill>
-                    <a:blip r:embed="rId16"/>
+                    <a:blip r:embed="rId13"/>
                     <a:stretch>
                       <a:fillRect/>
                     </a:stretch>
@@ -14973,7 +15053,7 @@
         </w:rPr>
         <w:t xml:space="preserve">Figure </w:t>
       </w:r>
-      <w:del w:id="264" w:author="Jens Stevens" w:date="2019-10-29T18:18:00Z">
+      <w:del w:id="251" w:author="Jens Stevens" w:date="2019-10-29T18:18:00Z">
         <w:r>
           <w:rPr>
             <w:rFonts w:ascii="Times New Roman" w:hAnsi="Times New Roman" w:cs="Times New Roman"/>
@@ -14985,7 +15065,7 @@
           <w:delText>C1</w:delText>
         </w:r>
       </w:del>
-      <w:ins w:id="265" w:author="Jens Stevens" w:date="2019-10-29T18:18:00Z">
+      <w:ins w:id="252" w:author="Jens Stevens" w:date="2019-10-29T18:18:00Z">
         <w:r>
           <w:rPr>
             <w:rFonts w:ascii="Times New Roman" w:hAnsi="Times New Roman" w:cs="Times New Roman"/>
@@ -15040,7 +15120,7 @@
                     <pic:cNvPicPr/>
                   </pic:nvPicPr>
                   <pic:blipFill>
-                    <a:blip r:embed="rId17"/>
+                    <a:blip r:embed="rId14"/>
                     <a:stretch>
                       <a:fillRect/>
                     </a:stretch>
@@ -15081,7 +15161,7 @@
         </w:rPr>
         <w:t xml:space="preserve"> Figure </w:t>
       </w:r>
-      <w:del w:id="266" w:author="Jens Stevens" w:date="2019-10-29T18:18:00Z">
+      <w:del w:id="253" w:author="Jens Stevens" w:date="2019-10-29T18:18:00Z">
         <w:r>
           <w:rPr>
             <w:rFonts w:ascii="Times New Roman" w:hAnsi="Times New Roman" w:cs="Times New Roman"/>
@@ -15093,7 +15173,7 @@
           <w:delText>C2</w:delText>
         </w:r>
       </w:del>
-      <w:ins w:id="267" w:author="Jens Stevens" w:date="2019-10-29T18:18:00Z">
+      <w:ins w:id="254" w:author="Jens Stevens" w:date="2019-10-29T18:18:00Z">
         <w:r>
           <w:rPr>
             <w:rFonts w:ascii="Times New Roman" w:hAnsi="Times New Roman" w:cs="Times New Roman"/>
@@ -15133,7 +15213,7 @@
     <w:p>
       <w:pPr>
         <w:rPr>
-          <w:ins w:id="268" w:author="Jens Stevens" w:date="2019-10-29T18:18:00Z"/>
+          <w:ins w:id="255" w:author="Jens Stevens" w:date="2019-10-29T18:18:00Z"/>
           <w:rFonts w:ascii="Times New Roman" w:hAnsi="Times New Roman" w:cs="Times New Roman"/>
         </w:rPr>
       </w:pPr>
@@ -15173,7 +15253,7 @@
                     <pic:cNvPicPr/>
                   </pic:nvPicPr>
                   <pic:blipFill>
-                    <a:blip r:embed="rId18">
+                    <a:blip r:embed="rId15">
                       <a:extLst>
                         <a:ext uri="{28A0092B-C50C-407E-A947-70E740481C1C}">
                           <a14:useLocalDpi xmlns:a14="http://schemas.microsoft.com/office/drawing/2010/main" val="0"/>
@@ -15218,7 +15298,7 @@
         </w:rPr>
         <w:t xml:space="preserve">Figure </w:t>
       </w:r>
-      <w:del w:id="269" w:author="Jens Stevens" w:date="2019-10-29T18:18:00Z">
+      <w:del w:id="256" w:author="Jens Stevens" w:date="2019-10-29T18:18:00Z">
         <w:r>
           <w:rPr>
             <w:rFonts w:ascii="Times New Roman" w:hAnsi="Times New Roman" w:cs="Times New Roman"/>
@@ -15229,7 +15309,7 @@
           <w:delText>C3</w:delText>
         </w:r>
       </w:del>
-      <w:ins w:id="270" w:author="Jens Stevens" w:date="2019-10-29T18:18:00Z">
+      <w:ins w:id="257" w:author="Jens Stevens" w:date="2019-10-29T18:18:00Z">
         <w:r>
           <w:rPr>
             <w:rFonts w:ascii="Times New Roman" w:hAnsi="Times New Roman" w:cs="Times New Roman"/>
@@ -15283,7 +15363,7 @@
                     <pic:cNvPicPr/>
                   </pic:nvPicPr>
                   <pic:blipFill>
-                    <a:blip r:embed="rId19">
+                    <a:blip r:embed="rId16">
                       <a:extLst>
                         <a:ext uri="{28A0092B-C50C-407E-A947-70E740481C1C}">
                           <a14:useLocalDpi xmlns:a14="http://schemas.microsoft.com/office/drawing/2010/main" val="0"/>
@@ -15337,7 +15417,7 @@
         </w:rPr>
         <w:t xml:space="preserve">Figure </w:t>
       </w:r>
-      <w:del w:id="271" w:author="Jens Stevens" w:date="2019-10-29T18:18:00Z">
+      <w:del w:id="258" w:author="Jens Stevens" w:date="2019-10-29T18:18:00Z">
         <w:r>
           <w:rPr>
             <w:rFonts w:ascii="Times New Roman" w:hAnsi="Times New Roman" w:cs="Times New Roman"/>
@@ -15348,7 +15428,7 @@
           <w:delText>C4</w:delText>
         </w:r>
       </w:del>
-      <w:ins w:id="272" w:author="Jens Stevens" w:date="2019-10-29T18:18:00Z">
+      <w:ins w:id="259" w:author="Jens Stevens" w:date="2019-10-29T18:18:00Z">
         <w:r>
           <w:rPr>
             <w:rFonts w:ascii="Times New Roman" w:hAnsi="Times New Roman" w:cs="Times New Roman"/>
@@ -15473,7 +15553,7 @@
                     </pic:cNvPicPr>
                   </pic:nvPicPr>
                   <pic:blipFill rotWithShape="1">
-                    <a:blip r:embed="rId20">
+                    <a:blip r:embed="rId17">
                       <a:extLst>
                         <a:ext uri="{28A0092B-C50C-407E-A947-70E740481C1C}">
                           <a14:useLocalDpi xmlns:a14="http://schemas.microsoft.com/office/drawing/2010/main" val="0"/>
@@ -15526,7 +15606,7 @@
                     <pic:cNvPicPr/>
                   </pic:nvPicPr>
                   <pic:blipFill>
-                    <a:blip r:embed="rId21"/>
+                    <a:blip r:embed="rId18"/>
                     <a:stretch>
                       <a:fillRect/>
                     </a:stretch>
@@ -15565,7 +15645,7 @@
         </w:rPr>
         <w:t xml:space="preserve">Figure </w:t>
       </w:r>
-      <w:del w:id="273" w:author="Jens Stevens" w:date="2019-10-29T18:18:00Z">
+      <w:del w:id="260" w:author="Jens Stevens" w:date="2019-10-29T18:18:00Z">
         <w:r>
           <w:rPr>
             <w:rFonts w:ascii="Times New Roman" w:hAnsi="Times New Roman" w:cs="Times New Roman"/>
@@ -15576,7 +15656,7 @@
           <w:delText>C5</w:delText>
         </w:r>
       </w:del>
-      <w:ins w:id="274" w:author="Jens Stevens" w:date="2019-10-29T18:18:00Z">
+      <w:ins w:id="261" w:author="Jens Stevens" w:date="2019-10-29T18:18:00Z">
         <w:r>
           <w:rPr>
             <w:rFonts w:ascii="Times New Roman" w:hAnsi="Times New Roman" w:cs="Times New Roman"/>
@@ -15714,7 +15794,7 @@
                     </pic:cNvPicPr>
                   </pic:nvPicPr>
                   <pic:blipFill>
-                    <a:blip r:embed="rId22">
+                    <a:blip r:embed="rId19">
                       <a:extLst>
                         <a:ext uri="{28A0092B-C50C-407E-A947-70E740481C1C}">
                           <a14:useLocalDpi xmlns:a14="http://schemas.microsoft.com/office/drawing/2010/main" val="0"/>
@@ -15739,7 +15819,7 @@
                     </a:ln>
                     <a:extLst>
                       <a:ext uri="{53640926-AAD7-44d8-BBD7-CCE9431645EC}">
-                        <a14:shadowObscured xmlns:mo="http://schemas.microsoft.com/office/mac/office/2008/main" xmlns:mv="urn:schemas-microsoft-com:mac:vml" xmlns:a14="http://schemas.microsoft.com/office/drawing/2010/main" xmlns:w="http://schemas.openxmlformats.org/wordprocessingml/2006/main" xmlns:w10="urn:schemas-microsoft-com:office:word" xmlns:v="urn:schemas-microsoft-com:vml" xmlns:o="urn:schemas-microsoft-com:office:office" xmlns=""/>
+                        <a14:shadowObscured xmlns="" xmlns:o="urn:schemas-microsoft-com:office:office" xmlns:v="urn:schemas-microsoft-com:vml" xmlns:w10="urn:schemas-microsoft-com:office:word" xmlns:w="http://schemas.openxmlformats.org/wordprocessingml/2006/main" xmlns:a14="http://schemas.microsoft.com/office/drawing/2010/main" xmlns:mv="urn:schemas-microsoft-com:mac:vml" xmlns:mo="http://schemas.microsoft.com/office/mac/office/2008/main"/>
                       </a:ext>
                     </a:extLst>
                   </pic:spPr>
@@ -15760,7 +15840,7 @@
           <w:szCs w:val="22"/>
         </w:rPr>
       </w:pPr>
-      <w:bookmarkStart w:id="275" w:name="_Ref534405156"/>
+      <w:bookmarkStart w:id="262" w:name="_Ref534405156"/>
       <w:r>
         <w:rPr>
           <w:rFonts w:ascii="Times New Roman" w:hAnsi="Times New Roman" w:cs="Times New Roman"/>
@@ -15770,7 +15850,7 @@
         </w:rPr>
         <w:t xml:space="preserve">Figure </w:t>
       </w:r>
-      <w:bookmarkEnd w:id="275"/>
+      <w:bookmarkEnd w:id="262"/>
       <w:r>
         <w:rPr>
           <w:rFonts w:ascii="Times New Roman" w:hAnsi="Times New Roman" w:cs="Times New Roman"/>
@@ -15912,7 +15992,7 @@
                     <pic:cNvPicPr/>
                   </pic:nvPicPr>
                   <pic:blipFill>
-                    <a:blip r:embed="rId23">
+                    <a:blip r:embed="rId20">
                       <a:extLst>
                         <a:ext uri="{28A0092B-C50C-407E-A947-70E740481C1C}">
                           <a14:useLocalDpi xmlns:a14="http://schemas.microsoft.com/office/drawing/2010/main" val="0"/>
@@ -16050,7 +16130,7 @@
                     <pic:cNvPicPr/>
                   </pic:nvPicPr>
                   <pic:blipFill>
-                    <a:blip r:embed="rId24">
+                    <a:blip r:embed="rId21">
                       <a:extLst>
                         <a:ext uri="{28A0092B-C50C-407E-A947-70E740481C1C}">
                           <a14:useLocalDpi xmlns:a14="http://schemas.microsoft.com/office/drawing/2010/main" val="0"/>
@@ -16204,7 +16284,7 @@
                     <pic:cNvPicPr/>
                   </pic:nvPicPr>
                   <pic:blipFill>
-                    <a:blip r:embed="rId25"/>
+                    <a:blip r:embed="rId22"/>
                     <a:stretch>
                       <a:fillRect/>
                     </a:stretch>
@@ -16235,7 +16315,7 @@
           <w:szCs w:val="22"/>
         </w:rPr>
       </w:pPr>
-      <w:bookmarkStart w:id="276" w:name="_Ref189030"/>
+      <w:bookmarkStart w:id="263" w:name="_Ref189030"/>
       <w:r>
         <w:rPr>
           <w:rFonts w:ascii="Times New Roman" w:hAnsi="Times New Roman" w:cs="Times New Roman"/>
@@ -16245,7 +16325,7 @@
         </w:rPr>
         <w:t xml:space="preserve">Figure </w:t>
       </w:r>
-      <w:bookmarkEnd w:id="276"/>
+      <w:bookmarkEnd w:id="263"/>
       <w:r>
         <w:rPr>
           <w:rFonts w:ascii="Times New Roman" w:hAnsi="Times New Roman" w:cs="Times New Roman"/>
@@ -16315,7 +16395,7 @@
                     <pic:cNvPicPr/>
                   </pic:nvPicPr>
                   <pic:blipFill>
-                    <a:blip r:embed="rId26"/>
+                    <a:blip r:embed="rId23"/>
                     <a:stretch>
                       <a:fillRect/>
                     </a:stretch>
@@ -16346,7 +16426,7 @@
           <w:szCs w:val="22"/>
         </w:rPr>
       </w:pPr>
-      <w:bookmarkStart w:id="277" w:name="_Ref2328677"/>
+      <w:bookmarkStart w:id="264" w:name="_Ref2328677"/>
       <w:r>
         <w:rPr>
           <w:rFonts w:ascii="Times New Roman" w:hAnsi="Times New Roman" w:cs="Times New Roman"/>
@@ -16356,7 +16436,7 @@
         </w:rPr>
         <w:t xml:space="preserve">Figure </w:t>
       </w:r>
-      <w:bookmarkEnd w:id="277"/>
+      <w:bookmarkEnd w:id="264"/>
       <w:r>
         <w:rPr>
           <w:rFonts w:ascii="Times New Roman" w:hAnsi="Times New Roman" w:cs="Times New Roman"/>
@@ -16452,7 +16532,7 @@
                     <pic:cNvPicPr/>
                   </pic:nvPicPr>
                   <pic:blipFill>
-                    <a:blip r:embed="rId27">
+                    <a:blip r:embed="rId24">
                       <a:extLst>
                         <a:ext uri="{28A0092B-C50C-407E-A947-70E740481C1C}">
                           <a14:useLocalDpi xmlns:a14="http://schemas.microsoft.com/office/drawing/2010/main" val="0"/>
@@ -16580,7 +16660,7 @@
         </w:rPr>
         <w:t xml:space="preserve">using 2014 vegetation (after 40+ years of wildfires) versus 1970 vegetation (after nearly a century of fire suppression). Green points represent locations which were conifer-dominated in 1970 but converted to dense meadow by 2014. Black and blue represent locations which remained conifer or meadow, respectively. These model results suggest a much greater impact of fires on soil moisture in ICB compared to SCB (See Figure </w:t>
       </w:r>
-      <w:ins w:id="278" w:author="Gabrielle" w:date="2019-11-06T11:09:00Z">
+      <w:ins w:id="265" w:author="Gabrielle" w:date="2019-11-06T11:09:00Z">
         <w:r>
           <w:rPr>
             <w:rFonts w:ascii="Times New Roman" w:hAnsi="Times New Roman" w:cs="Times New Roman"/>
@@ -16591,7 +16671,7 @@
           <w:t>8</w:t>
         </w:r>
       </w:ins>
-      <w:del w:id="279" w:author="Gabrielle" w:date="2019-11-06T11:09:00Z">
+      <w:del w:id="266" w:author="Gabrielle" w:date="2019-11-06T11:09:00Z">
         <w:r>
           <w:rPr>
             <w:rFonts w:ascii="Times New Roman" w:hAnsi="Times New Roman" w:cs="Times New Roman"/>
@@ -16644,6 +16724,8 @@
         </w:rPr>
         <w:br w:type="page"/>
       </w:r>
+      <w:bookmarkStart w:id="267" w:name="_GoBack"/>
+      <w:bookmarkEnd w:id="267"/>
     </w:p>
     <w:p>
       <w:pPr>
@@ -16709,7 +16791,7 @@
         <w:rPr>
           <w:noProof/>
         </w:rPr>
-        <w:t>Boisramé GFS, Thompson SE, Tague C, Stephens SL. 2019. Restoring a Natural Fire Regime Alters the Water Balance of a Sierra Nevada Catchment. Water Resources Research 55: 5751– 5769.</w:t>
+        <w:t>Boisramé GFS, Thompson SE, Tague C, Stephens SL. 2019. Restoring a natural fire regime alters the water balance of a Sierra Nevada catchment. Water Resources Research 55: 5751– 5769.</w:t>
       </w:r>
     </w:p>
     <w:p>
@@ -16740,6 +16822,21 @@
           <w:noProof/>
         </w:rPr>
         <w:t>Henn B, Newman AJ, Livneh B, Daly C, Lundquist JD. 2018. An assessment of differences in gridded precipitation datasets in complex terrain. Journal of Hydrology 556: 1205-1219.</w:t>
+      </w:r>
+    </w:p>
+    <w:p>
+      <w:pPr>
+        <w:pStyle w:val="EndNoteBibliography"/>
+        <w:ind w:left="720" w:hanging="720"/>
+        <w:rPr>
+          <w:noProof/>
+        </w:rPr>
+      </w:pPr>
+      <w:r>
+        <w:rPr>
+          <w:noProof/>
+        </w:rPr>
+        <w:t>Kane VR, Lutz JA, Alina Cansler C, Povak NA, Churchill DJ, Smith DF, Kane JT, North MP. 2015. Water balance and topography predict fire and forest structure patterns. Forest Ecology and Management 338: 1-13.</w:t>
       </w:r>
     </w:p>
     <w:p>
@@ -16827,208 +16924,6 @@
     </w:sectPr>
   </w:body>
 </w:document>
-</file>
-
-<file path=word/comments.xml><?xml version="1.0" encoding="utf-8"?>
-<w:comments xmlns:wpc="http://schemas.microsoft.com/office/word/2010/wordprocessingCanvas" xmlns:cx="http://schemas.microsoft.com/office/drawing/2014/chartex" xmlns:cx1="http://schemas.microsoft.com/office/drawing/2015/9/8/chartex" xmlns:cx2="http://schemas.microsoft.com/office/drawing/2015/10/21/chartex" xmlns:cx3="http://schemas.microsoft.com/office/drawing/2016/5/9/chartex" xmlns:cx4="http://schemas.microsoft.com/office/drawing/2016/5/10/chartex" xmlns:cx5="http://schemas.microsoft.com/office/drawing/2016/5/11/chartex" xmlns:cx6="http://schemas.microsoft.com/office/drawing/2016/5/12/chartex" xmlns:cx7="http://schemas.microsoft.com/office/drawing/2016/5/13/chartex" xmlns:cx8="http://schemas.microsoft.com/office/drawing/2016/5/14/chartex" xmlns:mc="http://schemas.openxmlformats.org/markup-compatibility/2006" xmlns:aink="http://schemas.microsoft.com/office/drawing/2016/ink" xmlns:am3d="http://schemas.microsoft.com/office/drawing/2017/model3d" xmlns:o="urn:schemas-microsoft-com:office:office" xmlns:r="http://schemas.openxmlformats.org/officeDocument/2006/relationships" xmlns:m="http://schemas.openxmlformats.org/officeDocument/2006/math" xmlns:v="urn:schemas-microsoft-com:vml" xmlns:wp14="http://schemas.microsoft.com/office/word/2010/wordprocessingDrawing" xmlns:wp="http://schemas.openxmlformats.org/drawingml/2006/wordprocessingDrawing" xmlns:w10="urn:schemas-microsoft-com:office:word" xmlns:w="http://schemas.openxmlformats.org/wordprocessingml/2006/main" xmlns:w14="http://schemas.microsoft.com/office/word/2010/wordml" xmlns:w15="http://schemas.microsoft.com/office/word/2012/wordml" xmlns:w16cid="http://schemas.microsoft.com/office/word/2016/wordml/cid" xmlns:w16se="http://schemas.microsoft.com/office/word/2015/wordml/symex" xmlns:wpg="http://schemas.microsoft.com/office/word/2010/wordprocessingGroup" xmlns:wpi="http://schemas.microsoft.com/office/word/2010/wordprocessingInk" xmlns:wne="http://schemas.microsoft.com/office/word/2006/wordml" xmlns:wps="http://schemas.microsoft.com/office/word/2010/wordprocessingShape" mc:Ignorable="w14 w15 w16se w16cid wp14">
-  <w:comment w:id="81" w:author="Stevens, Jens T" w:date="2019-11-04T19:02:00Z" w:initials="SJT">
-    <w:p>
-      <w:pPr>
-        <w:pStyle w:val="CommentText"/>
-      </w:pPr>
-      <w:r>
-        <w:rPr>
-          <w:rStyle w:val="CommentReference"/>
-        </w:rPr>
-        <w:annotationRef/>
-      </w:r>
-      <w:r>
-        <w:t>Gabrielle can you briefly describe the source of these data and define acronyms?</w:t>
-      </w:r>
-    </w:p>
-  </w:comment>
-  <w:comment w:id="82" w:author="Gabrielle" w:date="2019-11-06T11:22:00Z" w:initials="G">
-    <w:p>
-      <w:pPr>
-        <w:pStyle w:val="CommentText"/>
-      </w:pPr>
-      <w:r>
-        <w:rPr>
-          <w:rStyle w:val="CommentReference"/>
-        </w:rPr>
-        <w:annotationRef/>
-      </w:r>
-      <w:r>
-        <w:t>Done.</w:t>
-      </w:r>
-    </w:p>
-  </w:comment>
-  <w:comment w:id="87" w:author="Gabrielle" w:date="2019-11-06T09:45:00Z" w:initials="G">
-    <w:p>
-      <w:pPr>
-        <w:pStyle w:val="CommentText"/>
-      </w:pPr>
-      <w:r>
-        <w:rPr>
-          <w:rStyle w:val="CommentReference"/>
-        </w:rPr>
-        <w:annotationRef/>
-      </w:r>
-      <w:r>
-        <w:t>We could also just say “gridded elevation maps” if you think people aren’t familiar with the term “digital elevation model.”</w:t>
-      </w:r>
-    </w:p>
-  </w:comment>
-  <w:comment w:id="91" w:author="Gabrielle" w:date="2019-11-06T09:43:00Z" w:initials="G">
-    <w:p>
-      <w:pPr>
-        <w:autoSpaceDE w:val="0"/>
-        <w:autoSpaceDN w:val="0"/>
-        <w:adjustRightInd w:val="0"/>
-        <w:rPr>
-          <w:rFonts w:ascii="CMR10" w:hAnsi="CMR10" w:cs="CMR10"/>
-          <w:sz w:val="20"/>
-          <w:szCs w:val="20"/>
-          <w:lang w:eastAsia="en-US"/>
-        </w:rPr>
-      </w:pPr>
-      <w:r>
-        <w:rPr>
-          <w:rStyle w:val="CommentReference"/>
-        </w:rPr>
-        <w:annotationRef/>
-      </w:r>
-      <w:r>
-        <w:rPr>
-          <w:rFonts w:ascii="CMR10" w:hAnsi="CMR10" w:cs="CMR10"/>
-          <w:sz w:val="20"/>
-          <w:szCs w:val="20"/>
-          <w:lang w:eastAsia="en-US"/>
-        </w:rPr>
-        <w:t>doi:10.1016/j.foreco.2014.10.038</w:t>
-      </w:r>
-    </w:p>
-  </w:comment>
-  <w:comment w:id="95" w:author="Gabrielle" w:date="2019-11-06T09:49:00Z" w:initials="G">
-    <w:p>
-      <w:pPr>
-        <w:pStyle w:val="CommentText"/>
-      </w:pPr>
-      <w:r>
-        <w:rPr>
-          <w:rStyle w:val="CommentReference"/>
-        </w:rPr>
-        <w:annotationRef/>
-      </w:r>
-      <w:hyperlink r:id="rId1" w:history="1">
-        <w:r>
-          <w:rPr>
-            <w:rStyle w:val="Hyperlink"/>
-          </w:rPr>
-          <w:t>https://www.usgs.gov/core-science-systems/national-geospatial-program/national-map</w:t>
-        </w:r>
-      </w:hyperlink>
-    </w:p>
-  </w:comment>
-  <w:comment w:id="130" w:author="Stevens, Jens T" w:date="2019-11-05T17:02:00Z" w:initials="SJT">
-    <w:p>
-      <w:pPr>
-        <w:pStyle w:val="CommentText"/>
-      </w:pPr>
-      <w:r>
-        <w:rPr>
-          <w:rStyle w:val="CommentReference"/>
-        </w:rPr>
-        <w:annotationRef/>
-      </w:r>
-      <w:r>
-        <w:t>Gabrielle these sentences here are Katya’s additions, but I modified this one to try and make it clearer, can you confirm this is correct?</w:t>
-      </w:r>
-    </w:p>
-  </w:comment>
-  <w:comment w:id="131" w:author="Gabrielle" w:date="2019-11-06T09:19:00Z" w:initials="G">
-    <w:p>
-      <w:pPr>
-        <w:pStyle w:val="CommentText"/>
-      </w:pPr>
-      <w:r>
-        <w:rPr>
-          <w:rStyle w:val="CommentReference"/>
-        </w:rPr>
-        <w:annotationRef/>
-      </w:r>
-      <w:r>
-        <w:t xml:space="preserve"> CDEC just has one snow density measurement per month from February through May, so</w:t>
-      </w:r>
-      <w:r>
-        <w:t xml:space="preserve"> it’s a little misleading to say that these values are the “average” for January/February and May/June. I edited the text slightly to reflect this.</w:t>
-      </w:r>
-    </w:p>
-  </w:comment>
-  <w:comment w:id="178" w:author="Stevens, Jens T" w:date="2019-11-05T17:03:00Z" w:initials="SJT">
-    <w:p>
-      <w:pPr>
-        <w:pStyle w:val="CommentText"/>
-      </w:pPr>
-      <w:r>
-        <w:rPr>
-          <w:rStyle w:val="CommentReference"/>
-        </w:rPr>
-        <w:annotationRef/>
-      </w:r>
-      <w:r>
-        <w:t>Gabrielle, Katya commented that “2017 mm in 2017” is quite a coincidence! She wanted to make sure it wasn’t a typo. You did these interpolations, so checking with you.</w:t>
-      </w:r>
-    </w:p>
-  </w:comment>
-  <w:comment w:id="179" w:author="Gabrielle" w:date="2019-11-06T11:23:00Z" w:initials="G">
-    <w:p>
-      <w:pPr>
-        <w:pStyle w:val="CommentText"/>
-      </w:pPr>
-      <w:r>
-        <w:rPr>
-          <w:rStyle w:val="CommentReference"/>
-        </w:rPr>
-        <w:annotationRef/>
-      </w:r>
-      <w:r>
-        <w:t xml:space="preserve">I </w:t>
-      </w:r>
-      <w:r>
-        <w:t>double checked, and it’s a coincidence. 2,017.494 mm, to be exact.</w:t>
-      </w:r>
-    </w:p>
-  </w:comment>
-</w:comments>
-</file>
-
-<file path=word/commentsExtended.xml><?xml version="1.0" encoding="utf-8"?>
-<w15:commentsEx xmlns:wpc="http://schemas.microsoft.com/office/word/2010/wordprocessingCanvas" xmlns:cx="http://schemas.microsoft.com/office/drawing/2014/chartex" xmlns:cx1="http://schemas.microsoft.com/office/drawing/2015/9/8/chartex" xmlns:cx2="http://schemas.microsoft.com/office/drawing/2015/10/21/chartex" xmlns:cx3="http://schemas.microsoft.com/office/drawing/2016/5/9/chartex" xmlns:cx4="http://schemas.microsoft.com/office/drawing/2016/5/10/chartex" xmlns:cx5="http://schemas.microsoft.com/office/drawing/2016/5/11/chartex" xmlns:cx6="http://schemas.microsoft.com/office/drawing/2016/5/12/chartex" xmlns:cx7="http://schemas.microsoft.com/office/drawing/2016/5/13/chartex" xmlns:cx8="http://schemas.microsoft.com/office/drawing/2016/5/14/chartex" xmlns:mc="http://schemas.openxmlformats.org/markup-compatibility/2006" xmlns:aink="http://schemas.microsoft.com/office/drawing/2016/ink" xmlns:am3d="http://schemas.microsoft.com/office/drawing/2017/model3d" xmlns:o="urn:schemas-microsoft-com:office:office" xmlns:r="http://schemas.openxmlformats.org/officeDocument/2006/relationships" xmlns:m="http://schemas.openxmlformats.org/officeDocument/2006/math" xmlns:v="urn:schemas-microsoft-com:vml" xmlns:wp14="http://schemas.microsoft.com/office/word/2010/wordprocessingDrawing" xmlns:wp="http://schemas.openxmlformats.org/drawingml/2006/wordprocessingDrawing" xmlns:w10="urn:schemas-microsoft-com:office:word" xmlns:w="http://schemas.openxmlformats.org/wordprocessingml/2006/main" xmlns:w14="http://schemas.microsoft.com/office/word/2010/wordml" xmlns:w15="http://schemas.microsoft.com/office/word/2012/wordml" xmlns:w16cid="http://schemas.microsoft.com/office/word/2016/wordml/cid" xmlns:w16se="http://schemas.microsoft.com/office/word/2015/wordml/symex" xmlns:wpg="http://schemas.microsoft.com/office/word/2010/wordprocessingGroup" xmlns:wpi="http://schemas.microsoft.com/office/word/2010/wordprocessingInk" xmlns:wne="http://schemas.microsoft.com/office/word/2006/wordml" xmlns:wps="http://schemas.microsoft.com/office/word/2010/wordprocessingShape" mc:Ignorable="w14 w15 w16se w16cid wp14">
-  <w15:commentEx w15:paraId="114B0D89" w15:done="0"/>
-  <w15:commentEx w15:paraId="5281DBA6" w15:paraIdParent="114B0D89" w15:done="0"/>
-  <w15:commentEx w15:paraId="3C2187CD" w15:done="0"/>
-  <w15:commentEx w15:paraId="4463909B" w15:done="0"/>
-  <w15:commentEx w15:paraId="2F6316DF" w15:done="0"/>
-  <w15:commentEx w15:paraId="2AF00530" w15:done="0"/>
-  <w15:commentEx w15:paraId="2BF75B09" w15:paraIdParent="2AF00530" w15:done="0"/>
-  <w15:commentEx w15:paraId="46841621" w15:done="0"/>
-  <w15:commentEx w15:paraId="6881B030" w15:paraIdParent="46841621" w15:done="0"/>
-</w15:commentsEx>
-</file>
-
-<file path=word/commentsIds.xml><?xml version="1.0" encoding="utf-8"?>
-<w16cid:commentsIds xmlns:wpc="http://schemas.microsoft.com/office/word/2010/wordprocessingCanvas" xmlns:cx="http://schemas.microsoft.com/office/drawing/2014/chartex" xmlns:cx1="http://schemas.microsoft.com/office/drawing/2015/9/8/chartex" xmlns:cx2="http://schemas.microsoft.com/office/drawing/2015/10/21/chartex" xmlns:cx3="http://schemas.microsoft.com/office/drawing/2016/5/9/chartex" xmlns:cx4="http://schemas.microsoft.com/office/drawing/2016/5/10/chartex" xmlns:cx5="http://schemas.microsoft.com/office/drawing/2016/5/11/chartex" xmlns:cx6="http://schemas.microsoft.com/office/drawing/2016/5/12/chartex" xmlns:cx7="http://schemas.microsoft.com/office/drawing/2016/5/13/chartex" xmlns:cx8="http://schemas.microsoft.com/office/drawing/2016/5/14/chartex" xmlns:mc="http://schemas.openxmlformats.org/markup-compatibility/2006" xmlns:aink="http://schemas.microsoft.com/office/drawing/2016/ink" xmlns:am3d="http://schemas.microsoft.com/office/drawing/2017/model3d" xmlns:o="urn:schemas-microsoft-com:office:office" xmlns:r="http://schemas.openxmlformats.org/officeDocument/2006/relationships" xmlns:m="http://schemas.openxmlformats.org/officeDocument/2006/math" xmlns:v="urn:schemas-microsoft-com:vml" xmlns:wp14="http://schemas.microsoft.com/office/word/2010/wordprocessingDrawing" xmlns:wp="http://schemas.openxmlformats.org/drawingml/2006/wordprocessingDrawing" xmlns:w10="urn:schemas-microsoft-com:office:word" xmlns:w="http://schemas.openxmlformats.org/wordprocessingml/2006/main" xmlns:w14="http://schemas.microsoft.com/office/word/2010/wordml" xmlns:w15="http://schemas.microsoft.com/office/word/2012/wordml" xmlns:w16cid="http://schemas.microsoft.com/office/word/2016/wordml/cid" xmlns:w16se="http://schemas.microsoft.com/office/word/2015/wordml/symex" xmlns:wpg="http://schemas.microsoft.com/office/word/2010/wordprocessingGroup" xmlns:wpi="http://schemas.microsoft.com/office/word/2010/wordprocessingInk" xmlns:wne="http://schemas.microsoft.com/office/word/2006/wordml" xmlns:wps="http://schemas.microsoft.com/office/word/2010/wordprocessingShape" mc:Ignorable="w14 w15 w16se w16cid wp14">
-  <w16cid:commentId w16cid:paraId="114B0D89" w16cid:durableId="216AF44F"/>
-  <w16cid:commentId w16cid:paraId="5281DBA6" w16cid:durableId="216DD1FF"/>
-  <w16cid:commentId w16cid:paraId="3C2187CD" w16cid:durableId="216DD200"/>
-  <w16cid:commentId w16cid:paraId="4463909B" w16cid:durableId="216DD201"/>
-  <w16cid:commentId w16cid:paraId="2F6316DF" w16cid:durableId="216DD202"/>
-  <w16cid:commentId w16cid:paraId="2AF00530" w16cid:durableId="216C29A6"/>
-  <w16cid:commentId w16cid:paraId="2BF75B09" w16cid:durableId="216DD204"/>
-  <w16cid:commentId w16cid:paraId="46841621" w16cid:durableId="216C29FC"/>
-  <w16cid:commentId w16cid:paraId="6881B030" w16cid:durableId="216DD206"/>
-</w16cid:commentsIds>
 </file>
 
 <file path=word/endnotes.xml><?xml version="1.0" encoding="utf-8"?>
@@ -17489,6 +17384,7 @@
     <w:lsdException w:name="HTML Sample" w:semiHidden="1" w:unhideWhenUsed="1"/>
     <w:lsdException w:name="HTML Typewriter" w:semiHidden="1" w:unhideWhenUsed="1"/>
     <w:lsdException w:name="HTML Variable" w:semiHidden="1" w:unhideWhenUsed="1"/>
+    <w:lsdException w:name="Normal Table" w:semiHidden="1" w:unhideWhenUsed="1"/>
     <w:lsdException w:name="annotation subject" w:semiHidden="1" w:unhideWhenUsed="1"/>
     <w:lsdException w:name="No List" w:semiHidden="1" w:unhideWhenUsed="1"/>
     <w:lsdException w:name="Outline List 1" w:semiHidden="1" w:unhideWhenUsed="1"/>
@@ -17531,8 +17427,11 @@
     <w:lsdException w:name="Table Contemporary" w:semiHidden="1" w:unhideWhenUsed="1"/>
     <w:lsdException w:name="Table Elegant" w:semiHidden="1" w:unhideWhenUsed="1"/>
     <w:lsdException w:name="Table Professional" w:semiHidden="1" w:unhideWhenUsed="1"/>
+    <w:lsdException w:name="Table Subtle 1" w:semiHidden="1" w:unhideWhenUsed="1"/>
     <w:lsdException w:name="Table Subtle 2" w:semiHidden="1" w:unhideWhenUsed="1"/>
     <w:lsdException w:name="Table Web 1" w:semiHidden="1" w:unhideWhenUsed="1"/>
+    <w:lsdException w:name="Table Web 2" w:semiHidden="1" w:unhideWhenUsed="1"/>
+    <w:lsdException w:name="Table Web 3" w:semiHidden="1" w:unhideWhenUsed="1"/>
     <w:lsdException w:name="Balloon Text" w:semiHidden="1" w:unhideWhenUsed="1"/>
     <w:lsdException w:name="Table Grid" w:uiPriority="39"/>
     <w:lsdException w:name="Table Theme" w:semiHidden="1" w:unhideWhenUsed="1"/>
@@ -17780,7 +17679,6 @@
   <w:style w:type="character" w:default="1" w:styleId="DefaultParagraphFont">
     <w:name w:val="Default Paragraph Font"/>
     <w:uiPriority w:val="1"/>
-    <w:semiHidden/>
     <w:unhideWhenUsed/>
   </w:style>
   <w:style w:type="table" w:default="1" w:styleId="TableNormal">
@@ -18403,7 +18301,7 @@
 </file>
 
 <file path=customXml/itemProps1.xml><?xml version="1.0" encoding="utf-8"?>
-<ds:datastoreItem xmlns:ds="http://schemas.openxmlformats.org/officeDocument/2006/customXml" ds:itemID="{0793F254-2FE1-524B-9EE6-C8D601DB0A9E}">
+<ds:datastoreItem xmlns:ds="http://schemas.openxmlformats.org/officeDocument/2006/customXml" ds:itemID="{F7C3C31B-B57E-4742-B4F8-7601F695B8D8}">
   <ds:schemaRefs>
     <ds:schemaRef ds:uri="http://schemas.openxmlformats.org/officeDocument/2006/bibliography"/>
   </ds:schemaRefs>

</xml_diff>